<commit_message>
create Bundle file and add to bundles.php
</commit_message>
<xml_diff>
--- a/some notes.docx
+++ b/some notes.docx
@@ -42,6 +42,36 @@
         </w:rPr>
         <w:t xml:space="preserve"> 5</w:t>
       </w:r>
+    </w:p>
+    <w:p>
+      <w:pPr>
+        <w:rPr>
+          <w:b/>
+        </w:rPr>
+      </w:pPr>
+      <w:proofErr w:type="spellStart"/>
+      <w:r>
+        <w:rPr>
+          <w:b/>
+        </w:rPr>
+        <w:t>Following</w:t>
+      </w:r>
+      <w:proofErr w:type="spellEnd"/>
+      <w:r>
+        <w:rPr>
+          <w:b/>
+        </w:rPr>
+        <w:t xml:space="preserve"> </w:t>
+      </w:r>
+      <w:hyperlink r:id="rId4" w:history="1">
+        <w:r>
+          <w:rPr>
+            <w:rStyle w:val="Hipervnculo"/>
+            <w:b/>
+          </w:rPr>
+          <w:t>https://symfonycasts.com/screencast/symfony-bundle/bundle-services#play</w:t>
+        </w:r>
+      </w:hyperlink>
     </w:p>
     <w:p>
       <w:r>
@@ -562,11 +592,14 @@
       </w:r>
       <w:proofErr w:type="spellEnd"/>
       <w:r>
-        <w:t xml:space="preserve"> de añadir otra entrada en el psr-4 de </w:t>
-      </w:r>
-      <w:proofErr w:type="spellStart"/>
-      <w:r>
-        <w:t>composer.jons</w:t>
+        <w:t xml:space="preserve"> de añadir otra entr</w:t>
+      </w:r>
+      <w:r>
+        <w:t xml:space="preserve">ada en el psr-4 de </w:t>
+      </w:r>
+      <w:proofErr w:type="spellStart"/>
+      <w:r>
+        <w:t>composer.json</w:t>
       </w:r>
       <w:proofErr w:type="spellEnd"/>
     </w:p>
@@ -700,7 +733,21 @@
         <w:rPr>
           <w:color w:val="6A8759"/>
         </w:rPr>
-        <w:t>"</w:t>
+        <w:t>/</w:t>
+      </w:r>
+      <w:proofErr w:type="spellStart"/>
+      <w:r>
+        <w:rPr>
+          <w:color w:val="6A8759"/>
+        </w:rPr>
+        <w:t>src</w:t>
+      </w:r>
+      <w:proofErr w:type="spellEnd"/>
+      <w:r>
+        <w:rPr>
+          <w:color w:val="6A8759"/>
+        </w:rPr>
+        <w:t>/"</w:t>
       </w:r>
       <w:r>
         <w:rPr>
@@ -827,7 +874,7 @@
                     </pic:cNvPicPr>
                   </pic:nvPicPr>
                   <pic:blipFill>
-                    <a:blip r:embed="rId4"/>
+                    <a:blip r:embed="rId5"/>
                     <a:srcRect/>
                     <a:stretch>
                       <a:fillRect/>
@@ -856,6 +903,2634 @@
         </w:drawing>
       </w:r>
     </w:p>
+    <w:p>
+      <w:r>
+        <w:t xml:space="preserve">Y ejecutar </w:t>
+      </w:r>
+      <w:proofErr w:type="spellStart"/>
+      <w:r>
+        <w:t>composer</w:t>
+      </w:r>
+      <w:proofErr w:type="spellEnd"/>
+      <w:r>
+        <w:t xml:space="preserve"> </w:t>
+      </w:r>
+      <w:proofErr w:type="spellStart"/>
+      <w:r>
+        <w:t>dump-autoload</w:t>
+      </w:r>
+      <w:proofErr w:type="spellEnd"/>
+      <w:r>
+        <w:t>.</w:t>
+      </w:r>
+    </w:p>
+    <w:p>
+      <w:r>
+        <w:t xml:space="preserve">Ahora fallaría al intentar inyectarlo como servicio ya que el </w:t>
+      </w:r>
+      <w:proofErr w:type="spellStart"/>
+      <w:r>
+        <w:t>autowiring</w:t>
+      </w:r>
+      <w:proofErr w:type="spellEnd"/>
+      <w:r>
+        <w:t xml:space="preserve"> de </w:t>
+      </w:r>
+      <w:proofErr w:type="spellStart"/>
+      <w:r>
+        <w:t>symfony</w:t>
+      </w:r>
+      <w:proofErr w:type="spellEnd"/>
+      <w:r>
+        <w:t xml:space="preserve"> solo apunta a las clases dentro de </w:t>
+      </w:r>
+      <w:proofErr w:type="spellStart"/>
+      <w:r>
+        <w:t>src</w:t>
+      </w:r>
+      <w:proofErr w:type="spellEnd"/>
+      <w:r>
+        <w:t xml:space="preserve">/ =&gt; voy al services.yml y añado mi clase disponible para </w:t>
+      </w:r>
+      <w:proofErr w:type="spellStart"/>
+      <w:r>
+        <w:t>autowiring</w:t>
+      </w:r>
+      <w:proofErr w:type="spellEnd"/>
+      <w:r>
+        <w:t xml:space="preserve"> añadiendo al final:</w:t>
+      </w:r>
+    </w:p>
+    <w:p>
+      <w:pPr>
+        <w:pStyle w:val="HTMLconformatoprevio"/>
+        <w:shd w:val="clear" w:color="auto" w:fill="2B2B2B"/>
+        <w:rPr>
+          <w:color w:val="A9B7C6"/>
+        </w:rPr>
+      </w:pPr>
+      <w:r>
+        <w:rPr>
+          <w:color w:val="CC7832"/>
+        </w:rPr>
+        <w:t>Paco\</w:t>
+      </w:r>
+      <w:proofErr w:type="spellStart"/>
+      <w:r>
+        <w:rPr>
+          <w:color w:val="CC7832"/>
+        </w:rPr>
+        <w:t>CustomPacoBundle</w:t>
+      </w:r>
+      <w:proofErr w:type="spellEnd"/>
+      <w:r>
+        <w:rPr>
+          <w:color w:val="CC7832"/>
+        </w:rPr>
+        <w:t>\</w:t>
+      </w:r>
+      <w:proofErr w:type="spellStart"/>
+      <w:r>
+        <w:rPr>
+          <w:color w:val="CC7832"/>
+        </w:rPr>
+        <w:t>PacoNumberGenerator</w:t>
+      </w:r>
+      <w:proofErr w:type="spellEnd"/>
+      <w:r>
+        <w:rPr>
+          <w:color w:val="A9B7C6"/>
+        </w:rPr>
+        <w:t>: ~</w:t>
+      </w:r>
+    </w:p>
+    <w:p>
+      <w:r>
+        <w:lastRenderedPageBreak/>
+        <w:t>Ahora mismo tenemos una librería,</w:t>
+      </w:r>
+      <w:r>
+        <w:t xml:space="preserve"> que no es un</w:t>
+      </w:r>
+      <w:r>
+        <w:t xml:space="preserve"> </w:t>
+      </w:r>
+      <w:proofErr w:type="spellStart"/>
+      <w:r>
+        <w:t>bundle</w:t>
+      </w:r>
+      <w:proofErr w:type="spellEnd"/>
+      <w:r>
+        <w:t xml:space="preserve">, la diferencia es que una librería exige que añadas configuración </w:t>
+      </w:r>
+      <w:r>
+        <w:t xml:space="preserve">adicional para usarla como servicio en un contenedor de </w:t>
+      </w:r>
+      <w:proofErr w:type="spellStart"/>
+      <w:r>
+        <w:t>symfony</w:t>
+      </w:r>
+      <w:proofErr w:type="spellEnd"/>
+      <w:r>
+        <w:t xml:space="preserve"> mientras que un </w:t>
+      </w:r>
+      <w:proofErr w:type="spellStart"/>
+      <w:r>
+        <w:t>bundle</w:t>
+      </w:r>
+      <w:proofErr w:type="spellEnd"/>
+      <w:r>
+        <w:t xml:space="preserve"> nosotros añadimos esa configuración en el propio </w:t>
+      </w:r>
+      <w:proofErr w:type="spellStart"/>
+      <w:r>
+        <w:t>bundle</w:t>
+      </w:r>
+      <w:proofErr w:type="spellEnd"/>
+      <w:r>
+        <w:t xml:space="preserve"> y ya no es necesario añadir configuración extra  fuera.</w:t>
+      </w:r>
+      <w:r>
+        <w:t xml:space="preserve"> Un </w:t>
+      </w:r>
+      <w:proofErr w:type="spellStart"/>
+      <w:r>
+        <w:t>bundle</w:t>
+      </w:r>
+      <w:proofErr w:type="spellEnd"/>
+      <w:r>
+        <w:t xml:space="preserve"> puede añadir automáticamente servicios al contenedor.</w:t>
+      </w:r>
+    </w:p>
+    <w:p>
+      <w:r>
+        <w:t xml:space="preserve">Creamos el archivo </w:t>
+      </w:r>
+      <w:proofErr w:type="spellStart"/>
+      <w:r>
+        <w:t>PacoNumberGeneratorBundle</w:t>
+      </w:r>
+      <w:proofErr w:type="spellEnd"/>
+      <w:r>
+        <w:t xml:space="preserve"> y lo añadimos al bundles.php</w:t>
+      </w:r>
+    </w:p>
+    <w:p>
+      <w:pPr>
+        <w:pStyle w:val="HTMLconformatoprevio"/>
+        <w:shd w:val="clear" w:color="auto" w:fill="2B2B2B"/>
+        <w:rPr>
+          <w:color w:val="A9B7C6"/>
+        </w:rPr>
+      </w:pPr>
+      <w:r>
+        <w:rPr>
+          <w:color w:val="CC7832"/>
+          <w:shd w:val="clear" w:color="auto" w:fill="232525"/>
+        </w:rPr>
+        <w:t>&lt;?</w:t>
+      </w:r>
+      <w:proofErr w:type="spellStart"/>
+      <w:proofErr w:type="gramStart"/>
+      <w:r>
+        <w:rPr>
+          <w:color w:val="CC7832"/>
+          <w:shd w:val="clear" w:color="auto" w:fill="232525"/>
+        </w:rPr>
+        <w:t>php</w:t>
+      </w:r>
+      <w:proofErr w:type="spellEnd"/>
+      <w:proofErr w:type="gramEnd"/>
+      <w:r>
+        <w:rPr>
+          <w:color w:val="CC7832"/>
+          <w:shd w:val="clear" w:color="auto" w:fill="232525"/>
+        </w:rPr>
+        <w:br/>
+      </w:r>
+      <w:r>
+        <w:rPr>
+          <w:color w:val="CC7832"/>
+          <w:shd w:val="clear" w:color="auto" w:fill="232525"/>
+        </w:rPr>
+        <w:br/>
+      </w:r>
+      <w:r>
+        <w:rPr>
+          <w:color w:val="CC7832"/>
+          <w:shd w:val="clear" w:color="auto" w:fill="232525"/>
+        </w:rPr>
+        <w:br/>
+      </w:r>
+      <w:proofErr w:type="spellStart"/>
+      <w:r>
+        <w:rPr>
+          <w:color w:val="CC7832"/>
+          <w:shd w:val="clear" w:color="auto" w:fill="232525"/>
+        </w:rPr>
+        <w:t>namespace</w:t>
+      </w:r>
+      <w:proofErr w:type="spellEnd"/>
+      <w:r>
+        <w:rPr>
+          <w:color w:val="CC7832"/>
+          <w:shd w:val="clear" w:color="auto" w:fill="232525"/>
+        </w:rPr>
+        <w:t xml:space="preserve"> </w:t>
+      </w:r>
+      <w:r>
+        <w:rPr>
+          <w:color w:val="A9B7C6"/>
+          <w:shd w:val="clear" w:color="auto" w:fill="232525"/>
+        </w:rPr>
+        <w:t>Paco\</w:t>
+      </w:r>
+      <w:proofErr w:type="spellStart"/>
+      <w:r>
+        <w:rPr>
+          <w:color w:val="A9B7C6"/>
+          <w:shd w:val="clear" w:color="auto" w:fill="232525"/>
+        </w:rPr>
+        <w:t>CustomPacoBundle</w:t>
+      </w:r>
+      <w:proofErr w:type="spellEnd"/>
+      <w:r>
+        <w:rPr>
+          <w:color w:val="CC7832"/>
+          <w:shd w:val="clear" w:color="auto" w:fill="232525"/>
+        </w:rPr>
+        <w:t>;</w:t>
+      </w:r>
+      <w:r>
+        <w:rPr>
+          <w:color w:val="CC7832"/>
+          <w:shd w:val="clear" w:color="auto" w:fill="232525"/>
+        </w:rPr>
+        <w:br/>
+      </w:r>
+      <w:r>
+        <w:rPr>
+          <w:color w:val="CC7832"/>
+          <w:shd w:val="clear" w:color="auto" w:fill="232525"/>
+        </w:rPr>
+        <w:br/>
+        <w:t xml:space="preserve">use </w:t>
+      </w:r>
+      <w:proofErr w:type="spellStart"/>
+      <w:r>
+        <w:rPr>
+          <w:color w:val="A9B7C6"/>
+          <w:shd w:val="clear" w:color="auto" w:fill="232525"/>
+        </w:rPr>
+        <w:t>Symfony</w:t>
+      </w:r>
+      <w:proofErr w:type="spellEnd"/>
+      <w:r>
+        <w:rPr>
+          <w:color w:val="A9B7C6"/>
+          <w:shd w:val="clear" w:color="auto" w:fill="232525"/>
+        </w:rPr>
+        <w:t>\</w:t>
+      </w:r>
+      <w:proofErr w:type="spellStart"/>
+      <w:r>
+        <w:rPr>
+          <w:color w:val="A9B7C6"/>
+          <w:shd w:val="clear" w:color="auto" w:fill="232525"/>
+        </w:rPr>
+        <w:t>Component</w:t>
+      </w:r>
+      <w:proofErr w:type="spellEnd"/>
+      <w:r>
+        <w:rPr>
+          <w:color w:val="A9B7C6"/>
+          <w:shd w:val="clear" w:color="auto" w:fill="232525"/>
+        </w:rPr>
+        <w:t>\</w:t>
+      </w:r>
+      <w:proofErr w:type="spellStart"/>
+      <w:r>
+        <w:rPr>
+          <w:color w:val="A9B7C6"/>
+          <w:shd w:val="clear" w:color="auto" w:fill="232525"/>
+        </w:rPr>
+        <w:t>HttpKernel</w:t>
+      </w:r>
+      <w:proofErr w:type="spellEnd"/>
+      <w:r>
+        <w:rPr>
+          <w:color w:val="A9B7C6"/>
+          <w:shd w:val="clear" w:color="auto" w:fill="232525"/>
+        </w:rPr>
+        <w:t>\</w:t>
+      </w:r>
+      <w:proofErr w:type="spellStart"/>
+      <w:r>
+        <w:rPr>
+          <w:color w:val="A9B7C6"/>
+          <w:shd w:val="clear" w:color="auto" w:fill="232525"/>
+        </w:rPr>
+        <w:t>Bundle</w:t>
+      </w:r>
+      <w:proofErr w:type="spellEnd"/>
+      <w:r>
+        <w:rPr>
+          <w:color w:val="A9B7C6"/>
+          <w:shd w:val="clear" w:color="auto" w:fill="232525"/>
+        </w:rPr>
+        <w:t>\</w:t>
+      </w:r>
+      <w:proofErr w:type="spellStart"/>
+      <w:r>
+        <w:rPr>
+          <w:color w:val="A9B7C6"/>
+          <w:shd w:val="clear" w:color="auto" w:fill="232525"/>
+        </w:rPr>
+        <w:t>Bundle</w:t>
+      </w:r>
+      <w:proofErr w:type="spellEnd"/>
+      <w:r>
+        <w:rPr>
+          <w:color w:val="CC7832"/>
+          <w:shd w:val="clear" w:color="auto" w:fill="232525"/>
+        </w:rPr>
+        <w:t>;</w:t>
+      </w:r>
+      <w:r>
+        <w:rPr>
+          <w:color w:val="CC7832"/>
+          <w:shd w:val="clear" w:color="auto" w:fill="232525"/>
+        </w:rPr>
+        <w:br/>
+      </w:r>
+      <w:r>
+        <w:rPr>
+          <w:color w:val="CC7832"/>
+          <w:shd w:val="clear" w:color="auto" w:fill="232525"/>
+        </w:rPr>
+        <w:br/>
+      </w:r>
+      <w:proofErr w:type="spellStart"/>
+      <w:r>
+        <w:rPr>
+          <w:color w:val="CC7832"/>
+          <w:shd w:val="clear" w:color="auto" w:fill="232525"/>
+        </w:rPr>
+        <w:t>class</w:t>
+      </w:r>
+      <w:proofErr w:type="spellEnd"/>
+      <w:r>
+        <w:rPr>
+          <w:color w:val="CC7832"/>
+          <w:shd w:val="clear" w:color="auto" w:fill="232525"/>
+        </w:rPr>
+        <w:t xml:space="preserve"> </w:t>
+      </w:r>
+      <w:proofErr w:type="spellStart"/>
+      <w:r>
+        <w:rPr>
+          <w:color w:val="A9B7C6"/>
+          <w:shd w:val="clear" w:color="auto" w:fill="232525"/>
+        </w:rPr>
+        <w:t>PacoNumberGeneratorBundle</w:t>
+      </w:r>
+      <w:proofErr w:type="spellEnd"/>
+      <w:r>
+        <w:rPr>
+          <w:color w:val="A9B7C6"/>
+          <w:shd w:val="clear" w:color="auto" w:fill="232525"/>
+        </w:rPr>
+        <w:t xml:space="preserve"> </w:t>
+      </w:r>
+      <w:proofErr w:type="spellStart"/>
+      <w:r>
+        <w:rPr>
+          <w:color w:val="CC7832"/>
+          <w:shd w:val="clear" w:color="auto" w:fill="232525"/>
+        </w:rPr>
+        <w:t>extends</w:t>
+      </w:r>
+      <w:proofErr w:type="spellEnd"/>
+      <w:r>
+        <w:rPr>
+          <w:color w:val="CC7832"/>
+          <w:shd w:val="clear" w:color="auto" w:fill="232525"/>
+        </w:rPr>
+        <w:t xml:space="preserve"> </w:t>
+      </w:r>
+      <w:proofErr w:type="spellStart"/>
+      <w:r>
+        <w:rPr>
+          <w:color w:val="A9B7C6"/>
+          <w:shd w:val="clear" w:color="auto" w:fill="232525"/>
+        </w:rPr>
+        <w:t>Bundle</w:t>
+      </w:r>
+      <w:proofErr w:type="spellEnd"/>
+      <w:r>
+        <w:rPr>
+          <w:color w:val="A9B7C6"/>
+          <w:shd w:val="clear" w:color="auto" w:fill="232525"/>
+        </w:rPr>
+        <w:br/>
+        <w:t>{</w:t>
+      </w:r>
+      <w:r>
+        <w:rPr>
+          <w:color w:val="A9B7C6"/>
+          <w:shd w:val="clear" w:color="auto" w:fill="232525"/>
+        </w:rPr>
+        <w:br/>
+      </w:r>
+      <w:r>
+        <w:rPr>
+          <w:color w:val="A9B7C6"/>
+          <w:shd w:val="clear" w:color="auto" w:fill="232525"/>
+        </w:rPr>
+        <w:br/>
+        <w:t>}</w:t>
+      </w:r>
+    </w:p>
+    <w:p/>
+    <w:p>
+      <w:pPr>
+        <w:pStyle w:val="HTMLconformatoprevio"/>
+        <w:shd w:val="clear" w:color="auto" w:fill="2B2B2B"/>
+        <w:rPr>
+          <w:color w:val="A9B7C6"/>
+          <w:sz w:val="16"/>
+          <w:szCs w:val="16"/>
+        </w:rPr>
+      </w:pPr>
+      <w:proofErr w:type="spellStart"/>
+      <w:r>
+        <w:rPr>
+          <w:color w:val="CC7832"/>
+          <w:sz w:val="16"/>
+          <w:szCs w:val="16"/>
+          <w:shd w:val="clear" w:color="auto" w:fill="232525"/>
+        </w:rPr>
+        <w:t>return</w:t>
+      </w:r>
+      <w:proofErr w:type="spellEnd"/>
+      <w:r>
+        <w:rPr>
+          <w:color w:val="CC7832"/>
+          <w:sz w:val="16"/>
+          <w:szCs w:val="16"/>
+          <w:shd w:val="clear" w:color="auto" w:fill="232525"/>
+        </w:rPr>
+        <w:t xml:space="preserve"> </w:t>
+      </w:r>
+      <w:r>
+        <w:rPr>
+          <w:color w:val="A9B7C6"/>
+          <w:sz w:val="16"/>
+          <w:szCs w:val="16"/>
+          <w:shd w:val="clear" w:color="auto" w:fill="232525"/>
+        </w:rPr>
+        <w:t>[</w:t>
+      </w:r>
+      <w:r>
+        <w:rPr>
+          <w:color w:val="A9B7C6"/>
+          <w:sz w:val="16"/>
+          <w:szCs w:val="16"/>
+          <w:shd w:val="clear" w:color="auto" w:fill="232525"/>
+        </w:rPr>
+        <w:br/>
+        <w:t xml:space="preserve">    </w:t>
+      </w:r>
+      <w:proofErr w:type="spellStart"/>
+      <w:r>
+        <w:rPr>
+          <w:color w:val="A9B7C6"/>
+          <w:sz w:val="16"/>
+          <w:szCs w:val="16"/>
+          <w:shd w:val="clear" w:color="auto" w:fill="232525"/>
+        </w:rPr>
+        <w:t>Symfony</w:t>
+      </w:r>
+      <w:proofErr w:type="spellEnd"/>
+      <w:r>
+        <w:rPr>
+          <w:color w:val="A9B7C6"/>
+          <w:sz w:val="16"/>
+          <w:szCs w:val="16"/>
+          <w:shd w:val="clear" w:color="auto" w:fill="232525"/>
+        </w:rPr>
+        <w:t>\</w:t>
+      </w:r>
+      <w:proofErr w:type="spellStart"/>
+      <w:r>
+        <w:rPr>
+          <w:color w:val="A9B7C6"/>
+          <w:sz w:val="16"/>
+          <w:szCs w:val="16"/>
+          <w:shd w:val="clear" w:color="auto" w:fill="232525"/>
+        </w:rPr>
+        <w:t>Bundle</w:t>
+      </w:r>
+      <w:proofErr w:type="spellEnd"/>
+      <w:r>
+        <w:rPr>
+          <w:color w:val="A9B7C6"/>
+          <w:sz w:val="16"/>
+          <w:szCs w:val="16"/>
+          <w:shd w:val="clear" w:color="auto" w:fill="232525"/>
+        </w:rPr>
+        <w:t>\</w:t>
+      </w:r>
+      <w:proofErr w:type="spellStart"/>
+      <w:r>
+        <w:rPr>
+          <w:color w:val="A9B7C6"/>
+          <w:sz w:val="16"/>
+          <w:szCs w:val="16"/>
+          <w:shd w:val="clear" w:color="auto" w:fill="232525"/>
+        </w:rPr>
+        <w:t>FrameworkBundle</w:t>
+      </w:r>
+      <w:proofErr w:type="spellEnd"/>
+      <w:r>
+        <w:rPr>
+          <w:color w:val="A9B7C6"/>
+          <w:sz w:val="16"/>
+          <w:szCs w:val="16"/>
+          <w:shd w:val="clear" w:color="auto" w:fill="232525"/>
+        </w:rPr>
+        <w:t>\</w:t>
+      </w:r>
+      <w:proofErr w:type="spellStart"/>
+      <w:r>
+        <w:rPr>
+          <w:color w:val="A9B7C6"/>
+          <w:sz w:val="16"/>
+          <w:szCs w:val="16"/>
+          <w:shd w:val="clear" w:color="auto" w:fill="232525"/>
+        </w:rPr>
+        <w:t>FrameworkBundle</w:t>
+      </w:r>
+      <w:proofErr w:type="spellEnd"/>
+      <w:r>
+        <w:rPr>
+          <w:color w:val="A9B7C6"/>
+          <w:sz w:val="16"/>
+          <w:szCs w:val="16"/>
+          <w:shd w:val="clear" w:color="auto" w:fill="232525"/>
+        </w:rPr>
+        <w:t>::</w:t>
+      </w:r>
+      <w:proofErr w:type="spellStart"/>
+      <w:r>
+        <w:rPr>
+          <w:color w:val="CC7832"/>
+          <w:sz w:val="16"/>
+          <w:szCs w:val="16"/>
+          <w:shd w:val="clear" w:color="auto" w:fill="232525"/>
+        </w:rPr>
+        <w:t>class</w:t>
+      </w:r>
+      <w:proofErr w:type="spellEnd"/>
+      <w:r>
+        <w:rPr>
+          <w:color w:val="CC7832"/>
+          <w:sz w:val="16"/>
+          <w:szCs w:val="16"/>
+          <w:shd w:val="clear" w:color="auto" w:fill="232525"/>
+        </w:rPr>
+        <w:t xml:space="preserve"> </w:t>
+      </w:r>
+      <w:r>
+        <w:rPr>
+          <w:color w:val="A9B7C6"/>
+          <w:sz w:val="16"/>
+          <w:szCs w:val="16"/>
+          <w:shd w:val="clear" w:color="auto" w:fill="232525"/>
+        </w:rPr>
+        <w:t>=&gt; [</w:t>
+      </w:r>
+      <w:r>
+        <w:rPr>
+          <w:color w:val="6A8759"/>
+          <w:sz w:val="16"/>
+          <w:szCs w:val="16"/>
+          <w:shd w:val="clear" w:color="auto" w:fill="232525"/>
+        </w:rPr>
+        <w:t>'</w:t>
+      </w:r>
+      <w:proofErr w:type="spellStart"/>
+      <w:r>
+        <w:rPr>
+          <w:color w:val="6A8759"/>
+          <w:sz w:val="16"/>
+          <w:szCs w:val="16"/>
+          <w:shd w:val="clear" w:color="auto" w:fill="232525"/>
+        </w:rPr>
+        <w:t>all</w:t>
+      </w:r>
+      <w:proofErr w:type="spellEnd"/>
+      <w:r>
+        <w:rPr>
+          <w:color w:val="6A8759"/>
+          <w:sz w:val="16"/>
+          <w:szCs w:val="16"/>
+          <w:shd w:val="clear" w:color="auto" w:fill="232525"/>
+        </w:rPr>
+        <w:t xml:space="preserve">' </w:t>
+      </w:r>
+      <w:r>
+        <w:rPr>
+          <w:color w:val="A9B7C6"/>
+          <w:sz w:val="16"/>
+          <w:szCs w:val="16"/>
+          <w:shd w:val="clear" w:color="auto" w:fill="232525"/>
+        </w:rPr>
+        <w:t xml:space="preserve">=&gt; </w:t>
+      </w:r>
+      <w:r>
+        <w:rPr>
+          <w:color w:val="CC7832"/>
+          <w:sz w:val="16"/>
+          <w:szCs w:val="16"/>
+          <w:shd w:val="clear" w:color="auto" w:fill="232525"/>
+        </w:rPr>
+        <w:t>true</w:t>
+      </w:r>
+      <w:r>
+        <w:rPr>
+          <w:color w:val="A9B7C6"/>
+          <w:sz w:val="16"/>
+          <w:szCs w:val="16"/>
+          <w:shd w:val="clear" w:color="auto" w:fill="232525"/>
+        </w:rPr>
+        <w:t>]</w:t>
+      </w:r>
+      <w:r>
+        <w:rPr>
+          <w:color w:val="CC7832"/>
+          <w:sz w:val="16"/>
+          <w:szCs w:val="16"/>
+          <w:shd w:val="clear" w:color="auto" w:fill="232525"/>
+        </w:rPr>
+        <w:t>,</w:t>
+      </w:r>
+      <w:r>
+        <w:rPr>
+          <w:color w:val="CC7832"/>
+          <w:sz w:val="16"/>
+          <w:szCs w:val="16"/>
+          <w:shd w:val="clear" w:color="auto" w:fill="232525"/>
+        </w:rPr>
+        <w:br/>
+        <w:t xml:space="preserve">    </w:t>
+      </w:r>
+      <w:r>
+        <w:rPr>
+          <w:color w:val="A9B7C6"/>
+          <w:sz w:val="16"/>
+          <w:szCs w:val="16"/>
+          <w:shd w:val="clear" w:color="auto" w:fill="232525"/>
+        </w:rPr>
+        <w:t>Sensio\Bundle\FrameworkExtraBundle\SensioFrameworkExtraBundle::</w:t>
+      </w:r>
+      <w:r>
+        <w:rPr>
+          <w:color w:val="CC7832"/>
+          <w:sz w:val="16"/>
+          <w:szCs w:val="16"/>
+          <w:shd w:val="clear" w:color="auto" w:fill="232525"/>
+        </w:rPr>
+        <w:t xml:space="preserve">class </w:t>
+      </w:r>
+      <w:r>
+        <w:rPr>
+          <w:color w:val="A9B7C6"/>
+          <w:sz w:val="16"/>
+          <w:szCs w:val="16"/>
+          <w:shd w:val="clear" w:color="auto" w:fill="232525"/>
+        </w:rPr>
+        <w:t>=&gt; [</w:t>
+      </w:r>
+      <w:r>
+        <w:rPr>
+          <w:color w:val="6A8759"/>
+          <w:sz w:val="16"/>
+          <w:szCs w:val="16"/>
+          <w:shd w:val="clear" w:color="auto" w:fill="232525"/>
+        </w:rPr>
+        <w:t>'</w:t>
+      </w:r>
+      <w:proofErr w:type="spellStart"/>
+      <w:r>
+        <w:rPr>
+          <w:color w:val="6A8759"/>
+          <w:sz w:val="16"/>
+          <w:szCs w:val="16"/>
+          <w:shd w:val="clear" w:color="auto" w:fill="232525"/>
+        </w:rPr>
+        <w:t>all</w:t>
+      </w:r>
+      <w:proofErr w:type="spellEnd"/>
+      <w:r>
+        <w:rPr>
+          <w:color w:val="6A8759"/>
+          <w:sz w:val="16"/>
+          <w:szCs w:val="16"/>
+          <w:shd w:val="clear" w:color="auto" w:fill="232525"/>
+        </w:rPr>
+        <w:t xml:space="preserve">' </w:t>
+      </w:r>
+      <w:r>
+        <w:rPr>
+          <w:color w:val="A9B7C6"/>
+          <w:sz w:val="16"/>
+          <w:szCs w:val="16"/>
+          <w:shd w:val="clear" w:color="auto" w:fill="232525"/>
+        </w:rPr>
+        <w:t xml:space="preserve">=&gt; </w:t>
+      </w:r>
+      <w:r>
+        <w:rPr>
+          <w:color w:val="CC7832"/>
+          <w:sz w:val="16"/>
+          <w:szCs w:val="16"/>
+          <w:shd w:val="clear" w:color="auto" w:fill="232525"/>
+        </w:rPr>
+        <w:t>true</w:t>
+      </w:r>
+      <w:r>
+        <w:rPr>
+          <w:color w:val="A9B7C6"/>
+          <w:sz w:val="16"/>
+          <w:szCs w:val="16"/>
+          <w:shd w:val="clear" w:color="auto" w:fill="232525"/>
+        </w:rPr>
+        <w:t>]</w:t>
+      </w:r>
+      <w:r>
+        <w:rPr>
+          <w:color w:val="CC7832"/>
+          <w:sz w:val="16"/>
+          <w:szCs w:val="16"/>
+          <w:shd w:val="clear" w:color="auto" w:fill="232525"/>
+        </w:rPr>
+        <w:t>,</w:t>
+      </w:r>
+      <w:r>
+        <w:rPr>
+          <w:color w:val="CC7832"/>
+          <w:sz w:val="16"/>
+          <w:szCs w:val="16"/>
+          <w:shd w:val="clear" w:color="auto" w:fill="232525"/>
+        </w:rPr>
+        <w:br/>
+        <w:t xml:space="preserve">    </w:t>
+      </w:r>
+      <w:proofErr w:type="spellStart"/>
+      <w:r>
+        <w:rPr>
+          <w:color w:val="A9B7C6"/>
+          <w:sz w:val="16"/>
+          <w:szCs w:val="16"/>
+          <w:shd w:val="clear" w:color="auto" w:fill="232525"/>
+        </w:rPr>
+        <w:t>Symfony</w:t>
+      </w:r>
+      <w:proofErr w:type="spellEnd"/>
+      <w:r>
+        <w:rPr>
+          <w:color w:val="A9B7C6"/>
+          <w:sz w:val="16"/>
+          <w:szCs w:val="16"/>
+          <w:shd w:val="clear" w:color="auto" w:fill="232525"/>
+        </w:rPr>
+        <w:t>\</w:t>
+      </w:r>
+      <w:proofErr w:type="spellStart"/>
+      <w:r>
+        <w:rPr>
+          <w:color w:val="A9B7C6"/>
+          <w:sz w:val="16"/>
+          <w:szCs w:val="16"/>
+          <w:shd w:val="clear" w:color="auto" w:fill="232525"/>
+        </w:rPr>
+        <w:t>Bundle</w:t>
+      </w:r>
+      <w:proofErr w:type="spellEnd"/>
+      <w:r>
+        <w:rPr>
+          <w:color w:val="A9B7C6"/>
+          <w:sz w:val="16"/>
+          <w:szCs w:val="16"/>
+          <w:shd w:val="clear" w:color="auto" w:fill="232525"/>
+        </w:rPr>
+        <w:t>\</w:t>
+      </w:r>
+      <w:proofErr w:type="spellStart"/>
+      <w:r>
+        <w:rPr>
+          <w:color w:val="A9B7C6"/>
+          <w:sz w:val="16"/>
+          <w:szCs w:val="16"/>
+          <w:shd w:val="clear" w:color="auto" w:fill="232525"/>
+        </w:rPr>
+        <w:t>TwigBundle</w:t>
+      </w:r>
+      <w:proofErr w:type="spellEnd"/>
+      <w:r>
+        <w:rPr>
+          <w:color w:val="A9B7C6"/>
+          <w:sz w:val="16"/>
+          <w:szCs w:val="16"/>
+          <w:shd w:val="clear" w:color="auto" w:fill="232525"/>
+        </w:rPr>
+        <w:t>\</w:t>
+      </w:r>
+      <w:proofErr w:type="spellStart"/>
+      <w:r>
+        <w:rPr>
+          <w:color w:val="A9B7C6"/>
+          <w:sz w:val="16"/>
+          <w:szCs w:val="16"/>
+          <w:shd w:val="clear" w:color="auto" w:fill="232525"/>
+        </w:rPr>
+        <w:t>TwigBundle</w:t>
+      </w:r>
+      <w:proofErr w:type="spellEnd"/>
+      <w:r>
+        <w:rPr>
+          <w:color w:val="A9B7C6"/>
+          <w:sz w:val="16"/>
+          <w:szCs w:val="16"/>
+          <w:shd w:val="clear" w:color="auto" w:fill="232525"/>
+        </w:rPr>
+        <w:t>::</w:t>
+      </w:r>
+      <w:proofErr w:type="spellStart"/>
+      <w:r>
+        <w:rPr>
+          <w:color w:val="CC7832"/>
+          <w:sz w:val="16"/>
+          <w:szCs w:val="16"/>
+          <w:shd w:val="clear" w:color="auto" w:fill="232525"/>
+        </w:rPr>
+        <w:t>class</w:t>
+      </w:r>
+      <w:proofErr w:type="spellEnd"/>
+      <w:r>
+        <w:rPr>
+          <w:color w:val="CC7832"/>
+          <w:sz w:val="16"/>
+          <w:szCs w:val="16"/>
+          <w:shd w:val="clear" w:color="auto" w:fill="232525"/>
+        </w:rPr>
+        <w:t xml:space="preserve"> </w:t>
+      </w:r>
+      <w:r>
+        <w:rPr>
+          <w:color w:val="A9B7C6"/>
+          <w:sz w:val="16"/>
+          <w:szCs w:val="16"/>
+          <w:shd w:val="clear" w:color="auto" w:fill="232525"/>
+        </w:rPr>
+        <w:t>=&gt; [</w:t>
+      </w:r>
+      <w:r>
+        <w:rPr>
+          <w:color w:val="6A8759"/>
+          <w:sz w:val="16"/>
+          <w:szCs w:val="16"/>
+          <w:shd w:val="clear" w:color="auto" w:fill="232525"/>
+        </w:rPr>
+        <w:t>'</w:t>
+      </w:r>
+      <w:proofErr w:type="spellStart"/>
+      <w:r>
+        <w:rPr>
+          <w:color w:val="6A8759"/>
+          <w:sz w:val="16"/>
+          <w:szCs w:val="16"/>
+          <w:shd w:val="clear" w:color="auto" w:fill="232525"/>
+        </w:rPr>
+        <w:t>all</w:t>
+      </w:r>
+      <w:proofErr w:type="spellEnd"/>
+      <w:r>
+        <w:rPr>
+          <w:color w:val="6A8759"/>
+          <w:sz w:val="16"/>
+          <w:szCs w:val="16"/>
+          <w:shd w:val="clear" w:color="auto" w:fill="232525"/>
+        </w:rPr>
+        <w:t xml:space="preserve">' </w:t>
+      </w:r>
+      <w:r>
+        <w:rPr>
+          <w:color w:val="A9B7C6"/>
+          <w:sz w:val="16"/>
+          <w:szCs w:val="16"/>
+          <w:shd w:val="clear" w:color="auto" w:fill="232525"/>
+        </w:rPr>
+        <w:t xml:space="preserve">=&gt; </w:t>
+      </w:r>
+      <w:r>
+        <w:rPr>
+          <w:color w:val="CC7832"/>
+          <w:sz w:val="16"/>
+          <w:szCs w:val="16"/>
+          <w:shd w:val="clear" w:color="auto" w:fill="232525"/>
+        </w:rPr>
+        <w:t>true</w:t>
+      </w:r>
+      <w:r>
+        <w:rPr>
+          <w:color w:val="A9B7C6"/>
+          <w:sz w:val="16"/>
+          <w:szCs w:val="16"/>
+          <w:shd w:val="clear" w:color="auto" w:fill="232525"/>
+        </w:rPr>
+        <w:t>]</w:t>
+      </w:r>
+      <w:r>
+        <w:rPr>
+          <w:color w:val="CC7832"/>
+          <w:sz w:val="16"/>
+          <w:szCs w:val="16"/>
+          <w:shd w:val="clear" w:color="auto" w:fill="232525"/>
+        </w:rPr>
+        <w:t>,</w:t>
+      </w:r>
+      <w:r>
+        <w:rPr>
+          <w:color w:val="CC7832"/>
+          <w:sz w:val="16"/>
+          <w:szCs w:val="16"/>
+          <w:shd w:val="clear" w:color="auto" w:fill="232525"/>
+        </w:rPr>
+        <w:br/>
+        <w:t xml:space="preserve">    </w:t>
+      </w:r>
+      <w:proofErr w:type="spellStart"/>
+      <w:r>
+        <w:rPr>
+          <w:color w:val="A9B7C6"/>
+          <w:sz w:val="16"/>
+          <w:szCs w:val="16"/>
+          <w:shd w:val="clear" w:color="auto" w:fill="232525"/>
+        </w:rPr>
+        <w:t>Symfony</w:t>
+      </w:r>
+      <w:proofErr w:type="spellEnd"/>
+      <w:r>
+        <w:rPr>
+          <w:color w:val="A9B7C6"/>
+          <w:sz w:val="16"/>
+          <w:szCs w:val="16"/>
+          <w:shd w:val="clear" w:color="auto" w:fill="232525"/>
+        </w:rPr>
+        <w:t>\</w:t>
+      </w:r>
+      <w:proofErr w:type="spellStart"/>
+      <w:r>
+        <w:rPr>
+          <w:color w:val="A9B7C6"/>
+          <w:sz w:val="16"/>
+          <w:szCs w:val="16"/>
+          <w:shd w:val="clear" w:color="auto" w:fill="232525"/>
+        </w:rPr>
+        <w:t>Bundle</w:t>
+      </w:r>
+      <w:proofErr w:type="spellEnd"/>
+      <w:r>
+        <w:rPr>
+          <w:color w:val="A9B7C6"/>
+          <w:sz w:val="16"/>
+          <w:szCs w:val="16"/>
+          <w:shd w:val="clear" w:color="auto" w:fill="232525"/>
+        </w:rPr>
+        <w:t>\</w:t>
+      </w:r>
+      <w:proofErr w:type="spellStart"/>
+      <w:r>
+        <w:rPr>
+          <w:color w:val="A9B7C6"/>
+          <w:sz w:val="16"/>
+          <w:szCs w:val="16"/>
+          <w:shd w:val="clear" w:color="auto" w:fill="232525"/>
+        </w:rPr>
+        <w:t>WebProfilerBundle</w:t>
+      </w:r>
+      <w:proofErr w:type="spellEnd"/>
+      <w:r>
+        <w:rPr>
+          <w:color w:val="A9B7C6"/>
+          <w:sz w:val="16"/>
+          <w:szCs w:val="16"/>
+          <w:shd w:val="clear" w:color="auto" w:fill="232525"/>
+        </w:rPr>
+        <w:t>\</w:t>
+      </w:r>
+      <w:proofErr w:type="spellStart"/>
+      <w:r>
+        <w:rPr>
+          <w:color w:val="A9B7C6"/>
+          <w:sz w:val="16"/>
+          <w:szCs w:val="16"/>
+          <w:shd w:val="clear" w:color="auto" w:fill="232525"/>
+        </w:rPr>
+        <w:t>WebProfilerBundle</w:t>
+      </w:r>
+      <w:proofErr w:type="spellEnd"/>
+      <w:r>
+        <w:rPr>
+          <w:color w:val="A9B7C6"/>
+          <w:sz w:val="16"/>
+          <w:szCs w:val="16"/>
+          <w:shd w:val="clear" w:color="auto" w:fill="232525"/>
+        </w:rPr>
+        <w:t>::</w:t>
+      </w:r>
+      <w:proofErr w:type="spellStart"/>
+      <w:r>
+        <w:rPr>
+          <w:color w:val="CC7832"/>
+          <w:sz w:val="16"/>
+          <w:szCs w:val="16"/>
+          <w:shd w:val="clear" w:color="auto" w:fill="232525"/>
+        </w:rPr>
+        <w:t>class</w:t>
+      </w:r>
+      <w:proofErr w:type="spellEnd"/>
+      <w:r>
+        <w:rPr>
+          <w:color w:val="CC7832"/>
+          <w:sz w:val="16"/>
+          <w:szCs w:val="16"/>
+          <w:shd w:val="clear" w:color="auto" w:fill="232525"/>
+        </w:rPr>
+        <w:t xml:space="preserve"> </w:t>
+      </w:r>
+      <w:r>
+        <w:rPr>
+          <w:color w:val="A9B7C6"/>
+          <w:sz w:val="16"/>
+          <w:szCs w:val="16"/>
+          <w:shd w:val="clear" w:color="auto" w:fill="232525"/>
+        </w:rPr>
+        <w:t>=&gt; [</w:t>
+      </w:r>
+      <w:r>
+        <w:rPr>
+          <w:color w:val="6A8759"/>
+          <w:sz w:val="16"/>
+          <w:szCs w:val="16"/>
+          <w:shd w:val="clear" w:color="auto" w:fill="232525"/>
+        </w:rPr>
+        <w:t>'</w:t>
+      </w:r>
+      <w:proofErr w:type="spellStart"/>
+      <w:r>
+        <w:rPr>
+          <w:color w:val="6A8759"/>
+          <w:sz w:val="16"/>
+          <w:szCs w:val="16"/>
+          <w:shd w:val="clear" w:color="auto" w:fill="232525"/>
+        </w:rPr>
+        <w:t>dev</w:t>
+      </w:r>
+      <w:proofErr w:type="spellEnd"/>
+      <w:r>
+        <w:rPr>
+          <w:color w:val="6A8759"/>
+          <w:sz w:val="16"/>
+          <w:szCs w:val="16"/>
+          <w:shd w:val="clear" w:color="auto" w:fill="232525"/>
+        </w:rPr>
+        <w:t xml:space="preserve">' </w:t>
+      </w:r>
+      <w:r>
+        <w:rPr>
+          <w:color w:val="A9B7C6"/>
+          <w:sz w:val="16"/>
+          <w:szCs w:val="16"/>
+          <w:shd w:val="clear" w:color="auto" w:fill="232525"/>
+        </w:rPr>
+        <w:t xml:space="preserve">=&gt; </w:t>
+      </w:r>
+      <w:r>
+        <w:rPr>
+          <w:color w:val="CC7832"/>
+          <w:sz w:val="16"/>
+          <w:szCs w:val="16"/>
+          <w:shd w:val="clear" w:color="auto" w:fill="232525"/>
+        </w:rPr>
+        <w:t xml:space="preserve">true, </w:t>
+      </w:r>
+      <w:r>
+        <w:rPr>
+          <w:color w:val="6A8759"/>
+          <w:sz w:val="16"/>
+          <w:szCs w:val="16"/>
+          <w:shd w:val="clear" w:color="auto" w:fill="232525"/>
+        </w:rPr>
+        <w:t xml:space="preserve">'test' </w:t>
+      </w:r>
+      <w:r>
+        <w:rPr>
+          <w:color w:val="A9B7C6"/>
+          <w:sz w:val="16"/>
+          <w:szCs w:val="16"/>
+          <w:shd w:val="clear" w:color="auto" w:fill="232525"/>
+        </w:rPr>
+        <w:t xml:space="preserve">=&gt; </w:t>
+      </w:r>
+      <w:r>
+        <w:rPr>
+          <w:color w:val="CC7832"/>
+          <w:sz w:val="16"/>
+          <w:szCs w:val="16"/>
+          <w:shd w:val="clear" w:color="auto" w:fill="232525"/>
+        </w:rPr>
+        <w:t>true</w:t>
+      </w:r>
+      <w:r>
+        <w:rPr>
+          <w:color w:val="A9B7C6"/>
+          <w:sz w:val="16"/>
+          <w:szCs w:val="16"/>
+          <w:shd w:val="clear" w:color="auto" w:fill="232525"/>
+        </w:rPr>
+        <w:t>]</w:t>
+      </w:r>
+      <w:r>
+        <w:rPr>
+          <w:color w:val="CC7832"/>
+          <w:sz w:val="16"/>
+          <w:szCs w:val="16"/>
+          <w:shd w:val="clear" w:color="auto" w:fill="232525"/>
+        </w:rPr>
+        <w:t>,</w:t>
+      </w:r>
+      <w:r>
+        <w:rPr>
+          <w:color w:val="CC7832"/>
+          <w:sz w:val="16"/>
+          <w:szCs w:val="16"/>
+          <w:shd w:val="clear" w:color="auto" w:fill="232525"/>
+        </w:rPr>
+        <w:br/>
+        <w:t xml:space="preserve">    </w:t>
+      </w:r>
+      <w:proofErr w:type="spellStart"/>
+      <w:r>
+        <w:rPr>
+          <w:color w:val="A9B7C6"/>
+          <w:sz w:val="16"/>
+          <w:szCs w:val="16"/>
+          <w:shd w:val="clear" w:color="auto" w:fill="232525"/>
+        </w:rPr>
+        <w:t>Symfony</w:t>
+      </w:r>
+      <w:proofErr w:type="spellEnd"/>
+      <w:r>
+        <w:rPr>
+          <w:color w:val="A9B7C6"/>
+          <w:sz w:val="16"/>
+          <w:szCs w:val="16"/>
+          <w:shd w:val="clear" w:color="auto" w:fill="232525"/>
+        </w:rPr>
+        <w:t>\</w:t>
+      </w:r>
+      <w:proofErr w:type="spellStart"/>
+      <w:r>
+        <w:rPr>
+          <w:color w:val="A9B7C6"/>
+          <w:sz w:val="16"/>
+          <w:szCs w:val="16"/>
+          <w:shd w:val="clear" w:color="auto" w:fill="232525"/>
+        </w:rPr>
+        <w:t>Bundle</w:t>
+      </w:r>
+      <w:proofErr w:type="spellEnd"/>
+      <w:r>
+        <w:rPr>
+          <w:color w:val="A9B7C6"/>
+          <w:sz w:val="16"/>
+          <w:szCs w:val="16"/>
+          <w:shd w:val="clear" w:color="auto" w:fill="232525"/>
+        </w:rPr>
+        <w:t>\</w:t>
+      </w:r>
+      <w:proofErr w:type="spellStart"/>
+      <w:r>
+        <w:rPr>
+          <w:color w:val="A9B7C6"/>
+          <w:sz w:val="16"/>
+          <w:szCs w:val="16"/>
+          <w:shd w:val="clear" w:color="auto" w:fill="232525"/>
+        </w:rPr>
+        <w:t>MonologBundle</w:t>
+      </w:r>
+      <w:proofErr w:type="spellEnd"/>
+      <w:r>
+        <w:rPr>
+          <w:color w:val="A9B7C6"/>
+          <w:sz w:val="16"/>
+          <w:szCs w:val="16"/>
+          <w:shd w:val="clear" w:color="auto" w:fill="232525"/>
+        </w:rPr>
+        <w:t>\</w:t>
+      </w:r>
+      <w:proofErr w:type="spellStart"/>
+      <w:r>
+        <w:rPr>
+          <w:color w:val="A9B7C6"/>
+          <w:sz w:val="16"/>
+          <w:szCs w:val="16"/>
+          <w:shd w:val="clear" w:color="auto" w:fill="232525"/>
+        </w:rPr>
+        <w:t>MonologBundle</w:t>
+      </w:r>
+      <w:proofErr w:type="spellEnd"/>
+      <w:r>
+        <w:rPr>
+          <w:color w:val="A9B7C6"/>
+          <w:sz w:val="16"/>
+          <w:szCs w:val="16"/>
+          <w:shd w:val="clear" w:color="auto" w:fill="232525"/>
+        </w:rPr>
+        <w:t>::</w:t>
+      </w:r>
+      <w:proofErr w:type="spellStart"/>
+      <w:r>
+        <w:rPr>
+          <w:color w:val="CC7832"/>
+          <w:sz w:val="16"/>
+          <w:szCs w:val="16"/>
+          <w:shd w:val="clear" w:color="auto" w:fill="232525"/>
+        </w:rPr>
+        <w:t>class</w:t>
+      </w:r>
+      <w:proofErr w:type="spellEnd"/>
+      <w:r>
+        <w:rPr>
+          <w:color w:val="CC7832"/>
+          <w:sz w:val="16"/>
+          <w:szCs w:val="16"/>
+          <w:shd w:val="clear" w:color="auto" w:fill="232525"/>
+        </w:rPr>
+        <w:t xml:space="preserve"> </w:t>
+      </w:r>
+      <w:r>
+        <w:rPr>
+          <w:color w:val="A9B7C6"/>
+          <w:sz w:val="16"/>
+          <w:szCs w:val="16"/>
+          <w:shd w:val="clear" w:color="auto" w:fill="232525"/>
+        </w:rPr>
+        <w:t>=&gt; [</w:t>
+      </w:r>
+      <w:r>
+        <w:rPr>
+          <w:color w:val="6A8759"/>
+          <w:sz w:val="16"/>
+          <w:szCs w:val="16"/>
+          <w:shd w:val="clear" w:color="auto" w:fill="232525"/>
+        </w:rPr>
+        <w:t>'</w:t>
+      </w:r>
+      <w:proofErr w:type="spellStart"/>
+      <w:r>
+        <w:rPr>
+          <w:color w:val="6A8759"/>
+          <w:sz w:val="16"/>
+          <w:szCs w:val="16"/>
+          <w:shd w:val="clear" w:color="auto" w:fill="232525"/>
+        </w:rPr>
+        <w:t>all</w:t>
+      </w:r>
+      <w:proofErr w:type="spellEnd"/>
+      <w:r>
+        <w:rPr>
+          <w:color w:val="6A8759"/>
+          <w:sz w:val="16"/>
+          <w:szCs w:val="16"/>
+          <w:shd w:val="clear" w:color="auto" w:fill="232525"/>
+        </w:rPr>
+        <w:t xml:space="preserve">' </w:t>
+      </w:r>
+      <w:r>
+        <w:rPr>
+          <w:color w:val="A9B7C6"/>
+          <w:sz w:val="16"/>
+          <w:szCs w:val="16"/>
+          <w:shd w:val="clear" w:color="auto" w:fill="232525"/>
+        </w:rPr>
+        <w:t xml:space="preserve">=&gt; </w:t>
+      </w:r>
+      <w:r>
+        <w:rPr>
+          <w:color w:val="CC7832"/>
+          <w:sz w:val="16"/>
+          <w:szCs w:val="16"/>
+          <w:shd w:val="clear" w:color="auto" w:fill="232525"/>
+        </w:rPr>
+        <w:t>true</w:t>
+      </w:r>
+      <w:r>
+        <w:rPr>
+          <w:color w:val="A9B7C6"/>
+          <w:sz w:val="16"/>
+          <w:szCs w:val="16"/>
+          <w:shd w:val="clear" w:color="auto" w:fill="232525"/>
+        </w:rPr>
+        <w:t>]</w:t>
+      </w:r>
+      <w:r>
+        <w:rPr>
+          <w:color w:val="CC7832"/>
+          <w:sz w:val="16"/>
+          <w:szCs w:val="16"/>
+          <w:shd w:val="clear" w:color="auto" w:fill="232525"/>
+        </w:rPr>
+        <w:t>,</w:t>
+      </w:r>
+      <w:r>
+        <w:rPr>
+          <w:color w:val="CC7832"/>
+          <w:sz w:val="16"/>
+          <w:szCs w:val="16"/>
+          <w:shd w:val="clear" w:color="auto" w:fill="232525"/>
+        </w:rPr>
+        <w:br/>
+        <w:t xml:space="preserve">    </w:t>
+      </w:r>
+      <w:proofErr w:type="spellStart"/>
+      <w:r>
+        <w:rPr>
+          <w:color w:val="A9B7C6"/>
+          <w:sz w:val="16"/>
+          <w:szCs w:val="16"/>
+          <w:shd w:val="clear" w:color="auto" w:fill="232525"/>
+        </w:rPr>
+        <w:t>Symfony</w:t>
+      </w:r>
+      <w:proofErr w:type="spellEnd"/>
+      <w:r>
+        <w:rPr>
+          <w:color w:val="A9B7C6"/>
+          <w:sz w:val="16"/>
+          <w:szCs w:val="16"/>
+          <w:shd w:val="clear" w:color="auto" w:fill="232525"/>
+        </w:rPr>
+        <w:t>\</w:t>
+      </w:r>
+      <w:proofErr w:type="spellStart"/>
+      <w:r>
+        <w:rPr>
+          <w:color w:val="A9B7C6"/>
+          <w:sz w:val="16"/>
+          <w:szCs w:val="16"/>
+          <w:shd w:val="clear" w:color="auto" w:fill="232525"/>
+        </w:rPr>
+        <w:t>Bundle</w:t>
+      </w:r>
+      <w:proofErr w:type="spellEnd"/>
+      <w:r>
+        <w:rPr>
+          <w:color w:val="A9B7C6"/>
+          <w:sz w:val="16"/>
+          <w:szCs w:val="16"/>
+          <w:shd w:val="clear" w:color="auto" w:fill="232525"/>
+        </w:rPr>
+        <w:t>\</w:t>
+      </w:r>
+      <w:proofErr w:type="spellStart"/>
+      <w:r>
+        <w:rPr>
+          <w:color w:val="A9B7C6"/>
+          <w:sz w:val="16"/>
+          <w:szCs w:val="16"/>
+          <w:shd w:val="clear" w:color="auto" w:fill="232525"/>
+        </w:rPr>
+        <w:t>DebugBundle</w:t>
+      </w:r>
+      <w:proofErr w:type="spellEnd"/>
+      <w:r>
+        <w:rPr>
+          <w:color w:val="A9B7C6"/>
+          <w:sz w:val="16"/>
+          <w:szCs w:val="16"/>
+          <w:shd w:val="clear" w:color="auto" w:fill="232525"/>
+        </w:rPr>
+        <w:t>\</w:t>
+      </w:r>
+      <w:proofErr w:type="spellStart"/>
+      <w:r>
+        <w:rPr>
+          <w:color w:val="A9B7C6"/>
+          <w:sz w:val="16"/>
+          <w:szCs w:val="16"/>
+          <w:shd w:val="clear" w:color="auto" w:fill="232525"/>
+        </w:rPr>
+        <w:t>DebugBundle</w:t>
+      </w:r>
+      <w:proofErr w:type="spellEnd"/>
+      <w:r>
+        <w:rPr>
+          <w:color w:val="A9B7C6"/>
+          <w:sz w:val="16"/>
+          <w:szCs w:val="16"/>
+          <w:shd w:val="clear" w:color="auto" w:fill="232525"/>
+        </w:rPr>
+        <w:t>::</w:t>
+      </w:r>
+      <w:proofErr w:type="spellStart"/>
+      <w:r>
+        <w:rPr>
+          <w:color w:val="CC7832"/>
+          <w:sz w:val="16"/>
+          <w:szCs w:val="16"/>
+          <w:shd w:val="clear" w:color="auto" w:fill="232525"/>
+        </w:rPr>
+        <w:t>class</w:t>
+      </w:r>
+      <w:proofErr w:type="spellEnd"/>
+      <w:r>
+        <w:rPr>
+          <w:color w:val="CC7832"/>
+          <w:sz w:val="16"/>
+          <w:szCs w:val="16"/>
+          <w:shd w:val="clear" w:color="auto" w:fill="232525"/>
+        </w:rPr>
+        <w:t xml:space="preserve"> </w:t>
+      </w:r>
+      <w:r>
+        <w:rPr>
+          <w:color w:val="A9B7C6"/>
+          <w:sz w:val="16"/>
+          <w:szCs w:val="16"/>
+          <w:shd w:val="clear" w:color="auto" w:fill="232525"/>
+        </w:rPr>
+        <w:t>=&gt; [</w:t>
+      </w:r>
+      <w:r>
+        <w:rPr>
+          <w:color w:val="6A8759"/>
+          <w:sz w:val="16"/>
+          <w:szCs w:val="16"/>
+          <w:shd w:val="clear" w:color="auto" w:fill="232525"/>
+        </w:rPr>
+        <w:t>'</w:t>
+      </w:r>
+      <w:proofErr w:type="spellStart"/>
+      <w:r>
+        <w:rPr>
+          <w:color w:val="6A8759"/>
+          <w:sz w:val="16"/>
+          <w:szCs w:val="16"/>
+          <w:shd w:val="clear" w:color="auto" w:fill="232525"/>
+        </w:rPr>
+        <w:t>dev</w:t>
+      </w:r>
+      <w:proofErr w:type="spellEnd"/>
+      <w:r>
+        <w:rPr>
+          <w:color w:val="6A8759"/>
+          <w:sz w:val="16"/>
+          <w:szCs w:val="16"/>
+          <w:shd w:val="clear" w:color="auto" w:fill="232525"/>
+        </w:rPr>
+        <w:t xml:space="preserve">' </w:t>
+      </w:r>
+      <w:r>
+        <w:rPr>
+          <w:color w:val="A9B7C6"/>
+          <w:sz w:val="16"/>
+          <w:szCs w:val="16"/>
+          <w:shd w:val="clear" w:color="auto" w:fill="232525"/>
+        </w:rPr>
+        <w:t xml:space="preserve">=&gt; </w:t>
+      </w:r>
+      <w:r>
+        <w:rPr>
+          <w:color w:val="CC7832"/>
+          <w:sz w:val="16"/>
+          <w:szCs w:val="16"/>
+          <w:shd w:val="clear" w:color="auto" w:fill="232525"/>
+        </w:rPr>
+        <w:t xml:space="preserve">true, </w:t>
+      </w:r>
+      <w:r>
+        <w:rPr>
+          <w:color w:val="6A8759"/>
+          <w:sz w:val="16"/>
+          <w:szCs w:val="16"/>
+          <w:shd w:val="clear" w:color="auto" w:fill="232525"/>
+        </w:rPr>
+        <w:t xml:space="preserve">'test' </w:t>
+      </w:r>
+      <w:r>
+        <w:rPr>
+          <w:color w:val="A9B7C6"/>
+          <w:sz w:val="16"/>
+          <w:szCs w:val="16"/>
+          <w:shd w:val="clear" w:color="auto" w:fill="232525"/>
+        </w:rPr>
+        <w:t xml:space="preserve">=&gt; </w:t>
+      </w:r>
+      <w:r>
+        <w:rPr>
+          <w:color w:val="CC7832"/>
+          <w:sz w:val="16"/>
+          <w:szCs w:val="16"/>
+          <w:shd w:val="clear" w:color="auto" w:fill="232525"/>
+        </w:rPr>
+        <w:t>true</w:t>
+      </w:r>
+      <w:r>
+        <w:rPr>
+          <w:color w:val="A9B7C6"/>
+          <w:sz w:val="16"/>
+          <w:szCs w:val="16"/>
+          <w:shd w:val="clear" w:color="auto" w:fill="232525"/>
+        </w:rPr>
+        <w:t>]</w:t>
+      </w:r>
+      <w:r>
+        <w:rPr>
+          <w:color w:val="CC7832"/>
+          <w:sz w:val="16"/>
+          <w:szCs w:val="16"/>
+          <w:shd w:val="clear" w:color="auto" w:fill="232525"/>
+        </w:rPr>
+        <w:t>,</w:t>
+      </w:r>
+      <w:r>
+        <w:rPr>
+          <w:color w:val="CC7832"/>
+          <w:sz w:val="16"/>
+          <w:szCs w:val="16"/>
+          <w:shd w:val="clear" w:color="auto" w:fill="232525"/>
+        </w:rPr>
+        <w:br/>
+        <w:t xml:space="preserve">    </w:t>
+      </w:r>
+      <w:proofErr w:type="spellStart"/>
+      <w:r>
+        <w:rPr>
+          <w:color w:val="A9B7C6"/>
+          <w:sz w:val="16"/>
+          <w:szCs w:val="16"/>
+          <w:shd w:val="clear" w:color="auto" w:fill="232525"/>
+        </w:rPr>
+        <w:t>Symfony</w:t>
+      </w:r>
+      <w:proofErr w:type="spellEnd"/>
+      <w:r>
+        <w:rPr>
+          <w:color w:val="A9B7C6"/>
+          <w:sz w:val="16"/>
+          <w:szCs w:val="16"/>
+          <w:shd w:val="clear" w:color="auto" w:fill="232525"/>
+        </w:rPr>
+        <w:t>\</w:t>
+      </w:r>
+      <w:proofErr w:type="spellStart"/>
+      <w:r>
+        <w:rPr>
+          <w:color w:val="A9B7C6"/>
+          <w:sz w:val="16"/>
+          <w:szCs w:val="16"/>
+          <w:shd w:val="clear" w:color="auto" w:fill="232525"/>
+        </w:rPr>
+        <w:t>Bundle</w:t>
+      </w:r>
+      <w:proofErr w:type="spellEnd"/>
+      <w:r>
+        <w:rPr>
+          <w:color w:val="A9B7C6"/>
+          <w:sz w:val="16"/>
+          <w:szCs w:val="16"/>
+          <w:shd w:val="clear" w:color="auto" w:fill="232525"/>
+        </w:rPr>
+        <w:t>\</w:t>
+      </w:r>
+      <w:proofErr w:type="spellStart"/>
+      <w:r>
+        <w:rPr>
+          <w:color w:val="A9B7C6"/>
+          <w:sz w:val="16"/>
+          <w:szCs w:val="16"/>
+          <w:shd w:val="clear" w:color="auto" w:fill="232525"/>
+        </w:rPr>
+        <w:t>MakerBundle</w:t>
+      </w:r>
+      <w:proofErr w:type="spellEnd"/>
+      <w:r>
+        <w:rPr>
+          <w:color w:val="A9B7C6"/>
+          <w:sz w:val="16"/>
+          <w:szCs w:val="16"/>
+          <w:shd w:val="clear" w:color="auto" w:fill="232525"/>
+        </w:rPr>
+        <w:t>\</w:t>
+      </w:r>
+      <w:proofErr w:type="spellStart"/>
+      <w:r>
+        <w:rPr>
+          <w:color w:val="A9B7C6"/>
+          <w:sz w:val="16"/>
+          <w:szCs w:val="16"/>
+          <w:shd w:val="clear" w:color="auto" w:fill="232525"/>
+        </w:rPr>
+        <w:t>MakerBundle</w:t>
+      </w:r>
+      <w:proofErr w:type="spellEnd"/>
+      <w:r>
+        <w:rPr>
+          <w:color w:val="A9B7C6"/>
+          <w:sz w:val="16"/>
+          <w:szCs w:val="16"/>
+          <w:shd w:val="clear" w:color="auto" w:fill="232525"/>
+        </w:rPr>
+        <w:t>::</w:t>
+      </w:r>
+      <w:proofErr w:type="spellStart"/>
+      <w:r>
+        <w:rPr>
+          <w:color w:val="CC7832"/>
+          <w:sz w:val="16"/>
+          <w:szCs w:val="16"/>
+          <w:shd w:val="clear" w:color="auto" w:fill="232525"/>
+        </w:rPr>
+        <w:t>class</w:t>
+      </w:r>
+      <w:proofErr w:type="spellEnd"/>
+      <w:r>
+        <w:rPr>
+          <w:color w:val="CC7832"/>
+          <w:sz w:val="16"/>
+          <w:szCs w:val="16"/>
+          <w:shd w:val="clear" w:color="auto" w:fill="232525"/>
+        </w:rPr>
+        <w:t xml:space="preserve"> </w:t>
+      </w:r>
+      <w:r>
+        <w:rPr>
+          <w:color w:val="A9B7C6"/>
+          <w:sz w:val="16"/>
+          <w:szCs w:val="16"/>
+          <w:shd w:val="clear" w:color="auto" w:fill="232525"/>
+        </w:rPr>
+        <w:t>=&gt; [</w:t>
+      </w:r>
+      <w:r>
+        <w:rPr>
+          <w:color w:val="6A8759"/>
+          <w:sz w:val="16"/>
+          <w:szCs w:val="16"/>
+          <w:shd w:val="clear" w:color="auto" w:fill="232525"/>
+        </w:rPr>
+        <w:t>'</w:t>
+      </w:r>
+      <w:proofErr w:type="spellStart"/>
+      <w:r>
+        <w:rPr>
+          <w:color w:val="6A8759"/>
+          <w:sz w:val="16"/>
+          <w:szCs w:val="16"/>
+          <w:shd w:val="clear" w:color="auto" w:fill="232525"/>
+        </w:rPr>
+        <w:t>dev</w:t>
+      </w:r>
+      <w:proofErr w:type="spellEnd"/>
+      <w:r>
+        <w:rPr>
+          <w:color w:val="6A8759"/>
+          <w:sz w:val="16"/>
+          <w:szCs w:val="16"/>
+          <w:shd w:val="clear" w:color="auto" w:fill="232525"/>
+        </w:rPr>
+        <w:t xml:space="preserve">' </w:t>
+      </w:r>
+      <w:r>
+        <w:rPr>
+          <w:color w:val="A9B7C6"/>
+          <w:sz w:val="16"/>
+          <w:szCs w:val="16"/>
+          <w:shd w:val="clear" w:color="auto" w:fill="232525"/>
+        </w:rPr>
+        <w:t xml:space="preserve">=&gt; </w:t>
+      </w:r>
+      <w:r>
+        <w:rPr>
+          <w:color w:val="CC7832"/>
+          <w:sz w:val="16"/>
+          <w:szCs w:val="16"/>
+          <w:shd w:val="clear" w:color="auto" w:fill="232525"/>
+        </w:rPr>
+        <w:t>true</w:t>
+      </w:r>
+      <w:r>
+        <w:rPr>
+          <w:color w:val="A9B7C6"/>
+          <w:sz w:val="16"/>
+          <w:szCs w:val="16"/>
+          <w:shd w:val="clear" w:color="auto" w:fill="232525"/>
+        </w:rPr>
+        <w:t>]</w:t>
+      </w:r>
+      <w:r>
+        <w:rPr>
+          <w:color w:val="CC7832"/>
+          <w:sz w:val="16"/>
+          <w:szCs w:val="16"/>
+          <w:shd w:val="clear" w:color="auto" w:fill="232525"/>
+        </w:rPr>
+        <w:t>,</w:t>
+      </w:r>
+      <w:r>
+        <w:rPr>
+          <w:color w:val="CC7832"/>
+          <w:sz w:val="16"/>
+          <w:szCs w:val="16"/>
+          <w:shd w:val="clear" w:color="auto" w:fill="232525"/>
+        </w:rPr>
+        <w:br/>
+        <w:t xml:space="preserve">    </w:t>
+      </w:r>
+      <w:r>
+        <w:rPr>
+          <w:color w:val="A9B7C6"/>
+          <w:sz w:val="16"/>
+          <w:szCs w:val="16"/>
+          <w:shd w:val="clear" w:color="auto" w:fill="232525"/>
+        </w:rPr>
+        <w:t>Doctrine\</w:t>
+      </w:r>
+      <w:proofErr w:type="spellStart"/>
+      <w:r>
+        <w:rPr>
+          <w:color w:val="A9B7C6"/>
+          <w:sz w:val="16"/>
+          <w:szCs w:val="16"/>
+          <w:shd w:val="clear" w:color="auto" w:fill="232525"/>
+        </w:rPr>
+        <w:t>Bundle</w:t>
+      </w:r>
+      <w:proofErr w:type="spellEnd"/>
+      <w:r>
+        <w:rPr>
+          <w:color w:val="A9B7C6"/>
+          <w:sz w:val="16"/>
+          <w:szCs w:val="16"/>
+          <w:shd w:val="clear" w:color="auto" w:fill="232525"/>
+        </w:rPr>
+        <w:t>\</w:t>
+      </w:r>
+      <w:proofErr w:type="spellStart"/>
+      <w:r>
+        <w:rPr>
+          <w:color w:val="A9B7C6"/>
+          <w:sz w:val="16"/>
+          <w:szCs w:val="16"/>
+          <w:shd w:val="clear" w:color="auto" w:fill="232525"/>
+        </w:rPr>
+        <w:t>DoctrineBundle</w:t>
+      </w:r>
+      <w:proofErr w:type="spellEnd"/>
+      <w:r>
+        <w:rPr>
+          <w:color w:val="A9B7C6"/>
+          <w:sz w:val="16"/>
+          <w:szCs w:val="16"/>
+          <w:shd w:val="clear" w:color="auto" w:fill="232525"/>
+        </w:rPr>
+        <w:t>\</w:t>
+      </w:r>
+      <w:proofErr w:type="spellStart"/>
+      <w:r>
+        <w:rPr>
+          <w:color w:val="A9B7C6"/>
+          <w:sz w:val="16"/>
+          <w:szCs w:val="16"/>
+          <w:shd w:val="clear" w:color="auto" w:fill="232525"/>
+        </w:rPr>
+        <w:t>DoctrineBundle</w:t>
+      </w:r>
+      <w:proofErr w:type="spellEnd"/>
+      <w:r>
+        <w:rPr>
+          <w:color w:val="A9B7C6"/>
+          <w:sz w:val="16"/>
+          <w:szCs w:val="16"/>
+          <w:shd w:val="clear" w:color="auto" w:fill="232525"/>
+        </w:rPr>
+        <w:t>::</w:t>
+      </w:r>
+      <w:proofErr w:type="spellStart"/>
+      <w:r>
+        <w:rPr>
+          <w:color w:val="CC7832"/>
+          <w:sz w:val="16"/>
+          <w:szCs w:val="16"/>
+          <w:shd w:val="clear" w:color="auto" w:fill="232525"/>
+        </w:rPr>
+        <w:t>class</w:t>
+      </w:r>
+      <w:proofErr w:type="spellEnd"/>
+      <w:r>
+        <w:rPr>
+          <w:color w:val="CC7832"/>
+          <w:sz w:val="16"/>
+          <w:szCs w:val="16"/>
+          <w:shd w:val="clear" w:color="auto" w:fill="232525"/>
+        </w:rPr>
+        <w:t xml:space="preserve"> </w:t>
+      </w:r>
+      <w:r>
+        <w:rPr>
+          <w:color w:val="A9B7C6"/>
+          <w:sz w:val="16"/>
+          <w:szCs w:val="16"/>
+          <w:shd w:val="clear" w:color="auto" w:fill="232525"/>
+        </w:rPr>
+        <w:t>=&gt; [</w:t>
+      </w:r>
+      <w:r>
+        <w:rPr>
+          <w:color w:val="6A8759"/>
+          <w:sz w:val="16"/>
+          <w:szCs w:val="16"/>
+          <w:shd w:val="clear" w:color="auto" w:fill="232525"/>
+        </w:rPr>
+        <w:t>'</w:t>
+      </w:r>
+      <w:proofErr w:type="spellStart"/>
+      <w:r>
+        <w:rPr>
+          <w:color w:val="6A8759"/>
+          <w:sz w:val="16"/>
+          <w:szCs w:val="16"/>
+          <w:shd w:val="clear" w:color="auto" w:fill="232525"/>
+        </w:rPr>
+        <w:t>all</w:t>
+      </w:r>
+      <w:proofErr w:type="spellEnd"/>
+      <w:r>
+        <w:rPr>
+          <w:color w:val="6A8759"/>
+          <w:sz w:val="16"/>
+          <w:szCs w:val="16"/>
+          <w:shd w:val="clear" w:color="auto" w:fill="232525"/>
+        </w:rPr>
+        <w:t xml:space="preserve">' </w:t>
+      </w:r>
+      <w:r>
+        <w:rPr>
+          <w:color w:val="A9B7C6"/>
+          <w:sz w:val="16"/>
+          <w:szCs w:val="16"/>
+          <w:shd w:val="clear" w:color="auto" w:fill="232525"/>
+        </w:rPr>
+        <w:t xml:space="preserve">=&gt; </w:t>
+      </w:r>
+      <w:r>
+        <w:rPr>
+          <w:color w:val="CC7832"/>
+          <w:sz w:val="16"/>
+          <w:szCs w:val="16"/>
+          <w:shd w:val="clear" w:color="auto" w:fill="232525"/>
+        </w:rPr>
+        <w:t>true</w:t>
+      </w:r>
+      <w:r>
+        <w:rPr>
+          <w:color w:val="A9B7C6"/>
+          <w:sz w:val="16"/>
+          <w:szCs w:val="16"/>
+          <w:shd w:val="clear" w:color="auto" w:fill="232525"/>
+        </w:rPr>
+        <w:t>]</w:t>
+      </w:r>
+      <w:r>
+        <w:rPr>
+          <w:color w:val="CC7832"/>
+          <w:sz w:val="16"/>
+          <w:szCs w:val="16"/>
+          <w:shd w:val="clear" w:color="auto" w:fill="232525"/>
+        </w:rPr>
+        <w:t>,</w:t>
+      </w:r>
+      <w:r>
+        <w:rPr>
+          <w:color w:val="CC7832"/>
+          <w:sz w:val="16"/>
+          <w:szCs w:val="16"/>
+          <w:shd w:val="clear" w:color="auto" w:fill="232525"/>
+        </w:rPr>
+        <w:br/>
+        <w:t xml:space="preserve">    </w:t>
+      </w:r>
+      <w:r>
+        <w:rPr>
+          <w:color w:val="A9B7C6"/>
+          <w:sz w:val="16"/>
+          <w:szCs w:val="16"/>
+          <w:shd w:val="clear" w:color="auto" w:fill="232525"/>
+        </w:rPr>
+        <w:t>Doctrine\</w:t>
+      </w:r>
+      <w:proofErr w:type="spellStart"/>
+      <w:r>
+        <w:rPr>
+          <w:color w:val="A9B7C6"/>
+          <w:sz w:val="16"/>
+          <w:szCs w:val="16"/>
+          <w:shd w:val="clear" w:color="auto" w:fill="232525"/>
+        </w:rPr>
+        <w:t>Bundle</w:t>
+      </w:r>
+      <w:proofErr w:type="spellEnd"/>
+      <w:r>
+        <w:rPr>
+          <w:color w:val="A9B7C6"/>
+          <w:sz w:val="16"/>
+          <w:szCs w:val="16"/>
+          <w:shd w:val="clear" w:color="auto" w:fill="232525"/>
+        </w:rPr>
+        <w:t>\</w:t>
+      </w:r>
+      <w:proofErr w:type="spellStart"/>
+      <w:r>
+        <w:rPr>
+          <w:color w:val="A9B7C6"/>
+          <w:sz w:val="16"/>
+          <w:szCs w:val="16"/>
+          <w:shd w:val="clear" w:color="auto" w:fill="232525"/>
+        </w:rPr>
+        <w:t>MigrationsBundle</w:t>
+      </w:r>
+      <w:proofErr w:type="spellEnd"/>
+      <w:r>
+        <w:rPr>
+          <w:color w:val="A9B7C6"/>
+          <w:sz w:val="16"/>
+          <w:szCs w:val="16"/>
+          <w:shd w:val="clear" w:color="auto" w:fill="232525"/>
+        </w:rPr>
+        <w:t>\</w:t>
+      </w:r>
+      <w:proofErr w:type="spellStart"/>
+      <w:r>
+        <w:rPr>
+          <w:color w:val="A9B7C6"/>
+          <w:sz w:val="16"/>
+          <w:szCs w:val="16"/>
+          <w:shd w:val="clear" w:color="auto" w:fill="232525"/>
+        </w:rPr>
+        <w:t>DoctrineMigrationsBundle</w:t>
+      </w:r>
+      <w:proofErr w:type="spellEnd"/>
+      <w:r>
+        <w:rPr>
+          <w:color w:val="A9B7C6"/>
+          <w:sz w:val="16"/>
+          <w:szCs w:val="16"/>
+          <w:shd w:val="clear" w:color="auto" w:fill="232525"/>
+        </w:rPr>
+        <w:t>::</w:t>
+      </w:r>
+      <w:proofErr w:type="spellStart"/>
+      <w:r>
+        <w:rPr>
+          <w:color w:val="CC7832"/>
+          <w:sz w:val="16"/>
+          <w:szCs w:val="16"/>
+          <w:shd w:val="clear" w:color="auto" w:fill="232525"/>
+        </w:rPr>
+        <w:t>class</w:t>
+      </w:r>
+      <w:proofErr w:type="spellEnd"/>
+      <w:r>
+        <w:rPr>
+          <w:color w:val="CC7832"/>
+          <w:sz w:val="16"/>
+          <w:szCs w:val="16"/>
+          <w:shd w:val="clear" w:color="auto" w:fill="232525"/>
+        </w:rPr>
+        <w:t xml:space="preserve"> </w:t>
+      </w:r>
+      <w:r>
+        <w:rPr>
+          <w:color w:val="A9B7C6"/>
+          <w:sz w:val="16"/>
+          <w:szCs w:val="16"/>
+          <w:shd w:val="clear" w:color="auto" w:fill="232525"/>
+        </w:rPr>
+        <w:t>=&gt; [</w:t>
+      </w:r>
+      <w:r>
+        <w:rPr>
+          <w:color w:val="6A8759"/>
+          <w:sz w:val="16"/>
+          <w:szCs w:val="16"/>
+          <w:shd w:val="clear" w:color="auto" w:fill="232525"/>
+        </w:rPr>
+        <w:t>'</w:t>
+      </w:r>
+      <w:proofErr w:type="spellStart"/>
+      <w:r>
+        <w:rPr>
+          <w:color w:val="6A8759"/>
+          <w:sz w:val="16"/>
+          <w:szCs w:val="16"/>
+          <w:shd w:val="clear" w:color="auto" w:fill="232525"/>
+        </w:rPr>
+        <w:t>all</w:t>
+      </w:r>
+      <w:proofErr w:type="spellEnd"/>
+      <w:r>
+        <w:rPr>
+          <w:color w:val="6A8759"/>
+          <w:sz w:val="16"/>
+          <w:szCs w:val="16"/>
+          <w:shd w:val="clear" w:color="auto" w:fill="232525"/>
+        </w:rPr>
+        <w:t xml:space="preserve">' </w:t>
+      </w:r>
+      <w:r>
+        <w:rPr>
+          <w:color w:val="A9B7C6"/>
+          <w:sz w:val="16"/>
+          <w:szCs w:val="16"/>
+          <w:shd w:val="clear" w:color="auto" w:fill="232525"/>
+        </w:rPr>
+        <w:t xml:space="preserve">=&gt; </w:t>
+      </w:r>
+      <w:r>
+        <w:rPr>
+          <w:color w:val="CC7832"/>
+          <w:sz w:val="16"/>
+          <w:szCs w:val="16"/>
+          <w:shd w:val="clear" w:color="auto" w:fill="232525"/>
+        </w:rPr>
+        <w:t>true</w:t>
+      </w:r>
+      <w:r>
+        <w:rPr>
+          <w:color w:val="A9B7C6"/>
+          <w:sz w:val="16"/>
+          <w:szCs w:val="16"/>
+          <w:shd w:val="clear" w:color="auto" w:fill="232525"/>
+        </w:rPr>
+        <w:t>]</w:t>
+      </w:r>
+      <w:r>
+        <w:rPr>
+          <w:color w:val="CC7832"/>
+          <w:sz w:val="16"/>
+          <w:szCs w:val="16"/>
+          <w:shd w:val="clear" w:color="auto" w:fill="232525"/>
+        </w:rPr>
+        <w:t>,</w:t>
+      </w:r>
+      <w:r>
+        <w:rPr>
+          <w:color w:val="CC7832"/>
+          <w:sz w:val="16"/>
+          <w:szCs w:val="16"/>
+          <w:shd w:val="clear" w:color="auto" w:fill="232525"/>
+        </w:rPr>
+        <w:br/>
+        <w:t xml:space="preserve">    </w:t>
+      </w:r>
+      <w:proofErr w:type="spellStart"/>
+      <w:r>
+        <w:rPr>
+          <w:color w:val="A9B7C6"/>
+          <w:sz w:val="16"/>
+          <w:szCs w:val="16"/>
+          <w:shd w:val="clear" w:color="auto" w:fill="232525"/>
+        </w:rPr>
+        <w:t>Symfony</w:t>
+      </w:r>
+      <w:proofErr w:type="spellEnd"/>
+      <w:r>
+        <w:rPr>
+          <w:color w:val="A9B7C6"/>
+          <w:sz w:val="16"/>
+          <w:szCs w:val="16"/>
+          <w:shd w:val="clear" w:color="auto" w:fill="232525"/>
+        </w:rPr>
+        <w:t>\</w:t>
+      </w:r>
+      <w:proofErr w:type="spellStart"/>
+      <w:r>
+        <w:rPr>
+          <w:color w:val="A9B7C6"/>
+          <w:sz w:val="16"/>
+          <w:szCs w:val="16"/>
+          <w:shd w:val="clear" w:color="auto" w:fill="232525"/>
+        </w:rPr>
+        <w:t>Bundle</w:t>
+      </w:r>
+      <w:proofErr w:type="spellEnd"/>
+      <w:r>
+        <w:rPr>
+          <w:color w:val="A9B7C6"/>
+          <w:sz w:val="16"/>
+          <w:szCs w:val="16"/>
+          <w:shd w:val="clear" w:color="auto" w:fill="232525"/>
+        </w:rPr>
+        <w:t>\</w:t>
+      </w:r>
+      <w:proofErr w:type="spellStart"/>
+      <w:r>
+        <w:rPr>
+          <w:color w:val="A9B7C6"/>
+          <w:sz w:val="16"/>
+          <w:szCs w:val="16"/>
+          <w:shd w:val="clear" w:color="auto" w:fill="232525"/>
+        </w:rPr>
+        <w:t>SecurityBundle</w:t>
+      </w:r>
+      <w:proofErr w:type="spellEnd"/>
+      <w:r>
+        <w:rPr>
+          <w:color w:val="A9B7C6"/>
+          <w:sz w:val="16"/>
+          <w:szCs w:val="16"/>
+          <w:shd w:val="clear" w:color="auto" w:fill="232525"/>
+        </w:rPr>
+        <w:t>\</w:t>
+      </w:r>
+      <w:proofErr w:type="spellStart"/>
+      <w:r>
+        <w:rPr>
+          <w:color w:val="A9B7C6"/>
+          <w:sz w:val="16"/>
+          <w:szCs w:val="16"/>
+          <w:shd w:val="clear" w:color="auto" w:fill="232525"/>
+        </w:rPr>
+        <w:t>SecurityBundle</w:t>
+      </w:r>
+      <w:proofErr w:type="spellEnd"/>
+      <w:r>
+        <w:rPr>
+          <w:color w:val="A9B7C6"/>
+          <w:sz w:val="16"/>
+          <w:szCs w:val="16"/>
+          <w:shd w:val="clear" w:color="auto" w:fill="232525"/>
+        </w:rPr>
+        <w:t>::</w:t>
+      </w:r>
+      <w:proofErr w:type="spellStart"/>
+      <w:r>
+        <w:rPr>
+          <w:color w:val="CC7832"/>
+          <w:sz w:val="16"/>
+          <w:szCs w:val="16"/>
+          <w:shd w:val="clear" w:color="auto" w:fill="232525"/>
+        </w:rPr>
+        <w:t>class</w:t>
+      </w:r>
+      <w:proofErr w:type="spellEnd"/>
+      <w:r>
+        <w:rPr>
+          <w:color w:val="CC7832"/>
+          <w:sz w:val="16"/>
+          <w:szCs w:val="16"/>
+          <w:shd w:val="clear" w:color="auto" w:fill="232525"/>
+        </w:rPr>
+        <w:t xml:space="preserve"> </w:t>
+      </w:r>
+      <w:r>
+        <w:rPr>
+          <w:color w:val="A9B7C6"/>
+          <w:sz w:val="16"/>
+          <w:szCs w:val="16"/>
+          <w:shd w:val="clear" w:color="auto" w:fill="232525"/>
+        </w:rPr>
+        <w:t>=&gt; [</w:t>
+      </w:r>
+      <w:r>
+        <w:rPr>
+          <w:color w:val="6A8759"/>
+          <w:sz w:val="16"/>
+          <w:szCs w:val="16"/>
+          <w:shd w:val="clear" w:color="auto" w:fill="232525"/>
+        </w:rPr>
+        <w:t>'</w:t>
+      </w:r>
+      <w:proofErr w:type="spellStart"/>
+      <w:r>
+        <w:rPr>
+          <w:color w:val="6A8759"/>
+          <w:sz w:val="16"/>
+          <w:szCs w:val="16"/>
+          <w:shd w:val="clear" w:color="auto" w:fill="232525"/>
+        </w:rPr>
+        <w:t>all</w:t>
+      </w:r>
+      <w:proofErr w:type="spellEnd"/>
+      <w:r>
+        <w:rPr>
+          <w:color w:val="6A8759"/>
+          <w:sz w:val="16"/>
+          <w:szCs w:val="16"/>
+          <w:shd w:val="clear" w:color="auto" w:fill="232525"/>
+        </w:rPr>
+        <w:t xml:space="preserve">' </w:t>
+      </w:r>
+      <w:r>
+        <w:rPr>
+          <w:color w:val="A9B7C6"/>
+          <w:sz w:val="16"/>
+          <w:szCs w:val="16"/>
+          <w:shd w:val="clear" w:color="auto" w:fill="232525"/>
+        </w:rPr>
+        <w:t xml:space="preserve">=&gt; </w:t>
+      </w:r>
+      <w:r>
+        <w:rPr>
+          <w:color w:val="CC7832"/>
+          <w:sz w:val="16"/>
+          <w:szCs w:val="16"/>
+          <w:shd w:val="clear" w:color="auto" w:fill="232525"/>
+        </w:rPr>
+        <w:t>true</w:t>
+      </w:r>
+      <w:r>
+        <w:rPr>
+          <w:color w:val="A9B7C6"/>
+          <w:sz w:val="16"/>
+          <w:szCs w:val="16"/>
+          <w:shd w:val="clear" w:color="auto" w:fill="232525"/>
+        </w:rPr>
+        <w:t>]</w:t>
+      </w:r>
+      <w:r>
+        <w:rPr>
+          <w:color w:val="CC7832"/>
+          <w:sz w:val="16"/>
+          <w:szCs w:val="16"/>
+          <w:shd w:val="clear" w:color="auto" w:fill="232525"/>
+        </w:rPr>
+        <w:t>,</w:t>
+      </w:r>
+      <w:r>
+        <w:rPr>
+          <w:color w:val="CC7832"/>
+          <w:sz w:val="16"/>
+          <w:szCs w:val="16"/>
+          <w:shd w:val="clear" w:color="auto" w:fill="232525"/>
+        </w:rPr>
+        <w:br/>
+        <w:t xml:space="preserve">    </w:t>
+      </w:r>
+      <w:proofErr w:type="spellStart"/>
+      <w:r>
+        <w:rPr>
+          <w:color w:val="A9B7C6"/>
+          <w:sz w:val="16"/>
+          <w:szCs w:val="16"/>
+          <w:shd w:val="clear" w:color="auto" w:fill="232525"/>
+        </w:rPr>
+        <w:t>Twig</w:t>
+      </w:r>
+      <w:proofErr w:type="spellEnd"/>
+      <w:r>
+        <w:rPr>
+          <w:color w:val="A9B7C6"/>
+          <w:sz w:val="16"/>
+          <w:szCs w:val="16"/>
+          <w:shd w:val="clear" w:color="auto" w:fill="232525"/>
+        </w:rPr>
+        <w:t>\Extra\</w:t>
+      </w:r>
+      <w:proofErr w:type="spellStart"/>
+      <w:r>
+        <w:rPr>
+          <w:color w:val="A9B7C6"/>
+          <w:sz w:val="16"/>
+          <w:szCs w:val="16"/>
+          <w:shd w:val="clear" w:color="auto" w:fill="232525"/>
+        </w:rPr>
+        <w:t>TwigExtraBundle</w:t>
+      </w:r>
+      <w:proofErr w:type="spellEnd"/>
+      <w:r>
+        <w:rPr>
+          <w:color w:val="A9B7C6"/>
+          <w:sz w:val="16"/>
+          <w:szCs w:val="16"/>
+          <w:shd w:val="clear" w:color="auto" w:fill="232525"/>
+        </w:rPr>
+        <w:t>\</w:t>
+      </w:r>
+      <w:proofErr w:type="spellStart"/>
+      <w:r>
+        <w:rPr>
+          <w:color w:val="A9B7C6"/>
+          <w:sz w:val="16"/>
+          <w:szCs w:val="16"/>
+          <w:shd w:val="clear" w:color="auto" w:fill="232525"/>
+        </w:rPr>
+        <w:t>TwigExtraBundle</w:t>
+      </w:r>
+      <w:proofErr w:type="spellEnd"/>
+      <w:r>
+        <w:rPr>
+          <w:color w:val="A9B7C6"/>
+          <w:sz w:val="16"/>
+          <w:szCs w:val="16"/>
+          <w:shd w:val="clear" w:color="auto" w:fill="232525"/>
+        </w:rPr>
+        <w:t>::</w:t>
+      </w:r>
+      <w:proofErr w:type="spellStart"/>
+      <w:r>
+        <w:rPr>
+          <w:color w:val="CC7832"/>
+          <w:sz w:val="16"/>
+          <w:szCs w:val="16"/>
+          <w:shd w:val="clear" w:color="auto" w:fill="232525"/>
+        </w:rPr>
+        <w:t>class</w:t>
+      </w:r>
+      <w:proofErr w:type="spellEnd"/>
+      <w:r>
+        <w:rPr>
+          <w:color w:val="CC7832"/>
+          <w:sz w:val="16"/>
+          <w:szCs w:val="16"/>
+          <w:shd w:val="clear" w:color="auto" w:fill="232525"/>
+        </w:rPr>
+        <w:t xml:space="preserve"> </w:t>
+      </w:r>
+      <w:r>
+        <w:rPr>
+          <w:color w:val="A9B7C6"/>
+          <w:sz w:val="16"/>
+          <w:szCs w:val="16"/>
+          <w:shd w:val="clear" w:color="auto" w:fill="232525"/>
+        </w:rPr>
+        <w:t>=&gt; [</w:t>
+      </w:r>
+      <w:r>
+        <w:rPr>
+          <w:color w:val="6A8759"/>
+          <w:sz w:val="16"/>
+          <w:szCs w:val="16"/>
+          <w:shd w:val="clear" w:color="auto" w:fill="232525"/>
+        </w:rPr>
+        <w:t>'</w:t>
+      </w:r>
+      <w:proofErr w:type="spellStart"/>
+      <w:r>
+        <w:rPr>
+          <w:color w:val="6A8759"/>
+          <w:sz w:val="16"/>
+          <w:szCs w:val="16"/>
+          <w:shd w:val="clear" w:color="auto" w:fill="232525"/>
+        </w:rPr>
+        <w:t>all</w:t>
+      </w:r>
+      <w:proofErr w:type="spellEnd"/>
+      <w:r>
+        <w:rPr>
+          <w:color w:val="6A8759"/>
+          <w:sz w:val="16"/>
+          <w:szCs w:val="16"/>
+          <w:shd w:val="clear" w:color="auto" w:fill="232525"/>
+        </w:rPr>
+        <w:t xml:space="preserve">' </w:t>
+      </w:r>
+      <w:r>
+        <w:rPr>
+          <w:color w:val="A9B7C6"/>
+          <w:sz w:val="16"/>
+          <w:szCs w:val="16"/>
+          <w:shd w:val="clear" w:color="auto" w:fill="232525"/>
+        </w:rPr>
+        <w:t xml:space="preserve">=&gt; </w:t>
+      </w:r>
+      <w:r>
+        <w:rPr>
+          <w:color w:val="CC7832"/>
+          <w:sz w:val="16"/>
+          <w:szCs w:val="16"/>
+          <w:shd w:val="clear" w:color="auto" w:fill="232525"/>
+        </w:rPr>
+        <w:t>true</w:t>
+      </w:r>
+      <w:r>
+        <w:rPr>
+          <w:color w:val="A9B7C6"/>
+          <w:sz w:val="16"/>
+          <w:szCs w:val="16"/>
+          <w:shd w:val="clear" w:color="auto" w:fill="232525"/>
+        </w:rPr>
+        <w:t>]</w:t>
+      </w:r>
+      <w:r>
+        <w:rPr>
+          <w:color w:val="CC7832"/>
+          <w:sz w:val="16"/>
+          <w:szCs w:val="16"/>
+          <w:shd w:val="clear" w:color="auto" w:fill="232525"/>
+        </w:rPr>
+        <w:t>,</w:t>
+      </w:r>
+      <w:r>
+        <w:rPr>
+          <w:color w:val="CC7832"/>
+          <w:sz w:val="16"/>
+          <w:szCs w:val="16"/>
+          <w:shd w:val="clear" w:color="auto" w:fill="232525"/>
+        </w:rPr>
+        <w:br/>
+        <w:t xml:space="preserve">    </w:t>
+      </w:r>
+      <w:r>
+        <w:rPr>
+          <w:color w:val="A9B7C6"/>
+          <w:sz w:val="16"/>
+          <w:szCs w:val="16"/>
+          <w:shd w:val="clear" w:color="auto" w:fill="232525"/>
+        </w:rPr>
+        <w:t>Paco\</w:t>
+      </w:r>
+      <w:proofErr w:type="spellStart"/>
+      <w:r>
+        <w:rPr>
+          <w:color w:val="A9B7C6"/>
+          <w:sz w:val="16"/>
+          <w:szCs w:val="16"/>
+          <w:shd w:val="clear" w:color="auto" w:fill="232525"/>
+        </w:rPr>
+        <w:t>CustomPacoBundle</w:t>
+      </w:r>
+      <w:proofErr w:type="spellEnd"/>
+      <w:r>
+        <w:rPr>
+          <w:color w:val="A9B7C6"/>
+          <w:sz w:val="16"/>
+          <w:szCs w:val="16"/>
+          <w:shd w:val="clear" w:color="auto" w:fill="232525"/>
+        </w:rPr>
+        <w:t>\</w:t>
+      </w:r>
+      <w:proofErr w:type="spellStart"/>
+      <w:r>
+        <w:rPr>
+          <w:color w:val="A9B7C6"/>
+          <w:sz w:val="16"/>
+          <w:szCs w:val="16"/>
+          <w:shd w:val="clear" w:color="auto" w:fill="232525"/>
+        </w:rPr>
+        <w:t>PacoNumberGenerator</w:t>
+      </w:r>
+      <w:proofErr w:type="spellEnd"/>
+      <w:r>
+        <w:rPr>
+          <w:color w:val="A9B7C6"/>
+          <w:sz w:val="16"/>
+          <w:szCs w:val="16"/>
+          <w:shd w:val="clear" w:color="auto" w:fill="232525"/>
+        </w:rPr>
+        <w:t>::</w:t>
+      </w:r>
+      <w:proofErr w:type="spellStart"/>
+      <w:r>
+        <w:rPr>
+          <w:color w:val="CC7832"/>
+          <w:sz w:val="16"/>
+          <w:szCs w:val="16"/>
+          <w:shd w:val="clear" w:color="auto" w:fill="232525"/>
+        </w:rPr>
+        <w:t>class</w:t>
+      </w:r>
+      <w:proofErr w:type="spellEnd"/>
+      <w:r>
+        <w:rPr>
+          <w:color w:val="CC7832"/>
+          <w:sz w:val="16"/>
+          <w:szCs w:val="16"/>
+          <w:shd w:val="clear" w:color="auto" w:fill="232525"/>
+        </w:rPr>
+        <w:t xml:space="preserve"> </w:t>
+      </w:r>
+      <w:r>
+        <w:rPr>
+          <w:color w:val="A9B7C6"/>
+          <w:sz w:val="16"/>
+          <w:szCs w:val="16"/>
+          <w:shd w:val="clear" w:color="auto" w:fill="232525"/>
+        </w:rPr>
+        <w:t>=&gt; [</w:t>
+      </w:r>
+      <w:r>
+        <w:rPr>
+          <w:color w:val="6A8759"/>
+          <w:sz w:val="16"/>
+          <w:szCs w:val="16"/>
+          <w:shd w:val="clear" w:color="auto" w:fill="232525"/>
+        </w:rPr>
+        <w:t>'</w:t>
+      </w:r>
+      <w:proofErr w:type="spellStart"/>
+      <w:r>
+        <w:rPr>
+          <w:color w:val="6A8759"/>
+          <w:sz w:val="16"/>
+          <w:szCs w:val="16"/>
+          <w:shd w:val="clear" w:color="auto" w:fill="232525"/>
+        </w:rPr>
+        <w:t>all</w:t>
+      </w:r>
+      <w:proofErr w:type="spellEnd"/>
+      <w:r>
+        <w:rPr>
+          <w:color w:val="6A8759"/>
+          <w:sz w:val="16"/>
+          <w:szCs w:val="16"/>
+          <w:shd w:val="clear" w:color="auto" w:fill="232525"/>
+        </w:rPr>
+        <w:t xml:space="preserve">' </w:t>
+      </w:r>
+      <w:r>
+        <w:rPr>
+          <w:color w:val="A9B7C6"/>
+          <w:sz w:val="16"/>
+          <w:szCs w:val="16"/>
+          <w:shd w:val="clear" w:color="auto" w:fill="232525"/>
+        </w:rPr>
+        <w:t xml:space="preserve">=&gt; </w:t>
+      </w:r>
+      <w:r>
+        <w:rPr>
+          <w:color w:val="CC7832"/>
+          <w:sz w:val="16"/>
+          <w:szCs w:val="16"/>
+          <w:shd w:val="clear" w:color="auto" w:fill="232525"/>
+        </w:rPr>
+        <w:t>true</w:t>
+      </w:r>
+      <w:r>
+        <w:rPr>
+          <w:color w:val="A9B7C6"/>
+          <w:sz w:val="16"/>
+          <w:szCs w:val="16"/>
+          <w:shd w:val="clear" w:color="auto" w:fill="232525"/>
+        </w:rPr>
+        <w:t>]</w:t>
+      </w:r>
+      <w:r>
+        <w:rPr>
+          <w:color w:val="CC7832"/>
+          <w:sz w:val="16"/>
+          <w:szCs w:val="16"/>
+          <w:shd w:val="clear" w:color="auto" w:fill="232525"/>
+        </w:rPr>
+        <w:t>,</w:t>
+      </w:r>
+      <w:r>
+        <w:rPr>
+          <w:color w:val="CC7832"/>
+          <w:sz w:val="16"/>
+          <w:szCs w:val="16"/>
+          <w:shd w:val="clear" w:color="auto" w:fill="232525"/>
+        </w:rPr>
+        <w:br/>
+      </w:r>
+      <w:r>
+        <w:rPr>
+          <w:color w:val="A9B7C6"/>
+          <w:sz w:val="16"/>
+          <w:szCs w:val="16"/>
+          <w:shd w:val="clear" w:color="auto" w:fill="232525"/>
+        </w:rPr>
+        <w:t>]</w:t>
+      </w:r>
+      <w:r>
+        <w:rPr>
+          <w:color w:val="CC7832"/>
+          <w:sz w:val="16"/>
+          <w:szCs w:val="16"/>
+          <w:shd w:val="clear" w:color="auto" w:fill="232525"/>
+        </w:rPr>
+        <w:t>;</w:t>
+      </w:r>
+    </w:p>
+    <w:p/>
+    <w:p/>
+    <w:p/>
+    <w:p/>
+    <w:p/>
     <w:p/>
     <w:sectPr>
       <w:pgSz w:w="11906" w:h="16838"/>
@@ -1134,6 +3809,17 @@
       <w:rFonts w:ascii="Tahoma" w:hAnsi="Tahoma" w:cs="Tahoma"/>
       <w:sz w:val="16"/>
       <w:szCs w:val="16"/>
+    </w:rPr>
+  </w:style>
+  <w:style w:type="character" w:styleId="Hipervnculo">
+    <w:name w:val="Hyperlink"/>
+    <w:basedOn w:val="Fuentedeprrafopredeter"/>
+    <w:uiPriority w:val="99"/>
+    <w:unhideWhenUsed/>
+    <w:rsid w:val="000A6B5A"/>
+    <w:rPr>
+      <w:color w:val="0000FF" w:themeColor="hyperlink"/>
+      <w:u w:val="single"/>
     </w:rPr>
   </w:style>
 </w:styles>

</xml_diff>

<commit_message>
configuring the meeting class as public, asign an alias and refactor the dependency injection( updating notes too xD)
</commit_message>
<xml_diff>
--- a/some notes.docx
+++ b/some notes.docx
@@ -8206,6 +8206,18 @@
         <w:t>y todo ok, estamos cargado con un servicio externo un servicio usado dentro de nuestro bundle!</w:t>
       </w:r>
     </w:p>
+    <w:p/>
+    <w:p>
+      <w:r>
+        <w:t>Paso de refinamiento, en este bloque lo que hacemos es dar un alias a ese servicio que hemos hecho al MeetingMessageProvider con lo que cambiaremos la forma en la que se setea como argumento y además crearemos una interface para que desde fuera el que quiera sobrecargar nuestra funcionalidad no tenga que extender de nuestra clase, solo tenga que implementar una interfaz.</w:t>
+      </w:r>
+    </w:p>
+    <w:p>
+      <w:r>
+        <w:t>Allá vamos!:</w:t>
+      </w:r>
+    </w:p>
+    <w:p/>
     <w:p/>
     <w:p/>
     <w:p/>

</xml_diff>

<commit_message>
added routes for config  routes that have been inherited from bundle
</commit_message>
<xml_diff>
--- a/some notes.docx
+++ b/some notes.docx
@@ -27,7 +27,7 @@
         </w:rPr>
         <w:t xml:space="preserve">Following </w:t>
       </w:r>
-      <w:hyperlink r:id="rId4" w:anchor="play" w:history="1">
+      <w:hyperlink r:id="rId5" w:anchor="play" w:history="1">
         <w:r>
           <w:rPr>
             <w:rStyle w:val="Hipervnculo"/>
@@ -503,7 +503,7 @@
                     </pic:cNvPicPr>
                   </pic:nvPicPr>
                   <pic:blipFill>
-                    <a:blip r:embed="rId5"/>
+                    <a:blip r:embed="rId6"/>
                     <a:srcRect/>
                     <a:stretch>
                       <a:fillRect/>
@@ -3806,7 +3806,7 @@
                     </pic:cNvPicPr>
                   </pic:nvPicPr>
                   <pic:blipFill>
-                    <a:blip r:embed="rId6"/>
+                    <a:blip r:embed="rId7"/>
                     <a:srcRect/>
                     <a:stretch>
                       <a:fillRect/>
@@ -10784,7 +10784,3479 @@
         </w:tc>
       </w:tr>
     </w:tbl>
+    <w:p>
+      <w:r>
+        <w:br/>
+        <w:t>En este caso, probablemente vaya totalmente al vendor, evidentemente.</w:t>
+      </w:r>
+    </w:p>
     <w:p/>
+    <w:p/>
+    <w:p/>
+    <w:p>
+      <w:pPr>
+        <w:rPr>
+          <w:b/>
+        </w:rPr>
+      </w:pPr>
+      <w:r>
+        <w:rPr>
+          <w:b/>
+        </w:rPr>
+        <w:lastRenderedPageBreak/>
+        <w:t>10.- Testing the bundle</w:t>
+      </w:r>
+      <w:r>
+        <w:rPr>
+          <w:b/>
+        </w:rPr>
+        <w:t xml:space="preserve"> </w:t>
+      </w:r>
+      <w:proofErr w:type="gramStart"/>
+      <w:r>
+        <w:rPr>
+          <w:b/>
+        </w:rPr>
+        <w:t>( todo</w:t>
+      </w:r>
+      <w:proofErr w:type="gramEnd"/>
+      <w:r>
+        <w:rPr>
+          <w:b/>
+        </w:rPr>
+        <w:t xml:space="preserve"> dentro del código aislado del bundle)</w:t>
+      </w:r>
+    </w:p>
+    <w:p>
+      <w:r>
+        <w:t>1) Crear la carpeta test dentro del bundle</w:t>
+      </w:r>
+    </w:p>
+    <w:p>
+      <w:r>
+        <w:t>2) Configuramos el namespace en composer.json del bundle:</w:t>
+      </w:r>
+    </w:p>
+    <w:p>
+      <w:pPr>
+        <w:pStyle w:val="HTMLconformatoprevio"/>
+        <w:shd w:val="clear" w:color="auto" w:fill="2B2B2B"/>
+        <w:rPr>
+          <w:color w:val="A9B7C6"/>
+        </w:rPr>
+      </w:pPr>
+      <w:r>
+        <w:rPr>
+          <w:color w:val="9876AA"/>
+        </w:rPr>
+        <w:t>"autoload-dev"</w:t>
+      </w:r>
+      <w:r>
+        <w:rPr>
+          <w:color w:val="CC7832"/>
+        </w:rPr>
+        <w:t xml:space="preserve">: </w:t>
+      </w:r>
+      <w:r>
+        <w:rPr>
+          <w:color w:val="A9B7C6"/>
+        </w:rPr>
+        <w:t>{</w:t>
+      </w:r>
+      <w:r>
+        <w:rPr>
+          <w:color w:val="A9B7C6"/>
+        </w:rPr>
+        <w:br/>
+        <w:t xml:space="preserve">    </w:t>
+      </w:r>
+      <w:r>
+        <w:rPr>
+          <w:color w:val="9876AA"/>
+        </w:rPr>
+        <w:t>"psr-4"</w:t>
+      </w:r>
+      <w:r>
+        <w:rPr>
+          <w:color w:val="CC7832"/>
+        </w:rPr>
+        <w:t xml:space="preserve">: </w:t>
+      </w:r>
+      <w:r>
+        <w:rPr>
+          <w:color w:val="A9B7C6"/>
+        </w:rPr>
+        <w:t>{</w:t>
+      </w:r>
+      <w:r>
+        <w:rPr>
+          <w:color w:val="A9B7C6"/>
+        </w:rPr>
+        <w:br/>
+        <w:t xml:space="preserve">        </w:t>
+      </w:r>
+      <w:r>
+        <w:rPr>
+          <w:color w:val="9876AA"/>
+        </w:rPr>
+        <w:t>"Paco\\CustomPacoBundle\\Tests\\"</w:t>
+      </w:r>
+      <w:r>
+        <w:rPr>
+          <w:color w:val="CC7832"/>
+        </w:rPr>
+        <w:t xml:space="preserve">: </w:t>
+      </w:r>
+      <w:r>
+        <w:rPr>
+          <w:color w:val="6A8759"/>
+        </w:rPr>
+        <w:t>"tests/"</w:t>
+      </w:r>
+      <w:r>
+        <w:rPr>
+          <w:color w:val="6A8759"/>
+        </w:rPr>
+        <w:br/>
+        <w:t xml:space="preserve">    </w:t>
+      </w:r>
+      <w:r>
+        <w:rPr>
+          <w:color w:val="A9B7C6"/>
+        </w:rPr>
+        <w:t>}</w:t>
+      </w:r>
+      <w:r>
+        <w:rPr>
+          <w:color w:val="A9B7C6"/>
+        </w:rPr>
+        <w:br/>
+        <w:t>}</w:t>
+      </w:r>
+    </w:p>
+    <w:p/>
+    <w:tbl>
+      <w:tblPr>
+        <w:tblStyle w:val="Tablaconcuadrcula"/>
+        <w:tblW w:w="0" w:type="auto"/>
+        <w:tblLook w:val="04A0"/>
+      </w:tblPr>
+      <w:tblGrid>
+        <w:gridCol w:w="8644"/>
+      </w:tblGrid>
+      <w:tr>
+        <w:tc>
+          <w:tcPr>
+            <w:tcW w:w="8644" w:type="dxa"/>
+          </w:tcPr>
+          <w:p>
+            <w:r>
+              <w:rPr>
+                <w:rStyle w:val="subs-paragraph"/>
+              </w:rPr>
+              <w:t xml:space="preserve">By putting it in </w:t>
+            </w:r>
+            <w:r>
+              <w:rPr>
+                <w:rStyle w:val="CdigoHTML"/>
+                <w:rFonts w:eastAsiaTheme="minorHAnsi"/>
+              </w:rPr>
+              <w:t>autoload-dev</w:t>
+            </w:r>
+            <w:r>
+              <w:rPr>
+                <w:rStyle w:val="subs-paragraph"/>
+              </w:rPr>
+              <w:t xml:space="preserve">, the autoload rules for the </w:t>
+            </w:r>
+            <w:r>
+              <w:rPr>
+                <w:rStyle w:val="CdigoHTML"/>
+                <w:rFonts w:eastAsiaTheme="minorHAnsi"/>
+              </w:rPr>
+              <w:t>tests/</w:t>
+            </w:r>
+            <w:r>
+              <w:rPr>
+                <w:rStyle w:val="subs-paragraph"/>
+              </w:rPr>
+              <w:t xml:space="preserve"> directory will </w:t>
+            </w:r>
+            <w:r>
+              <w:rPr>
+                <w:rStyle w:val="nfasis"/>
+              </w:rPr>
+              <w:t>not</w:t>
+            </w:r>
+            <w:r>
+              <w:rPr>
+                <w:rStyle w:val="subs-paragraph"/>
+              </w:rPr>
+              <w:t xml:space="preserve"> be added to the autoload matrix of our users' applications, which will give them a slight performance boost.</w:t>
+            </w:r>
+          </w:p>
+        </w:tc>
+      </w:tr>
+    </w:tbl>
+    <w:p/>
+    <w:p>
+      <w:r>
+        <w:t>3</w:t>
+      </w:r>
+      <w:r>
+        <w:t>)</w:t>
+      </w:r>
+      <w:r>
+        <w:t xml:space="preserve"> Añadimos un test dentro</w:t>
+      </w:r>
+    </w:p>
+    <w:p/>
+    <w:p>
+      <w:r>
+        <w:t>4) Instalamos phpunit, solo para nosotros, en el desarrollo del bundle, de ahí el --dev</w:t>
+      </w:r>
+    </w:p>
+    <w:p>
+      <w:pPr>
+        <w:pStyle w:val="HTMLconformatoprevio"/>
+      </w:pPr>
+      <w:proofErr w:type="gramStart"/>
+      <w:r>
+        <w:rPr>
+          <w:rStyle w:val="subs-paragraph"/>
+        </w:rPr>
+        <w:t>composer</w:t>
+      </w:r>
+      <w:proofErr w:type="gramEnd"/>
+      <w:r>
+        <w:rPr>
+          <w:rStyle w:val="subs-paragraph"/>
+        </w:rPr>
+        <w:t xml:space="preserve"> require symfony/phpunit-bridge --dev</w:t>
+      </w:r>
+    </w:p>
+    <w:p/>
+    <w:p>
+      <w:r>
+        <w:t>Y metemos en el .gitignore el composer.lock, no debemos distribuirlo con nuestro bundle!!!</w:t>
+      </w:r>
+    </w:p>
+    <w:p>
+      <w:r>
+        <w:t xml:space="preserve">5) Ejecutar los test Al ejecutar dentro del docker </w:t>
+      </w:r>
+      <w:proofErr w:type="gramStart"/>
+      <w:r>
+        <w:t>( en</w:t>
+      </w:r>
+      <w:proofErr w:type="gramEnd"/>
+      <w:r>
+        <w:t xml:space="preserve"> el directorio de nuestro bundle tmp si lo hemos hecho asi):</w:t>
+      </w:r>
+    </w:p>
+    <w:p>
+      <w:pPr>
+        <w:pStyle w:val="HTMLconformatoprevio"/>
+      </w:pPr>
+      <w:r>
+        <w:rPr>
+          <w:rStyle w:val="subs-paragraph"/>
+        </w:rPr>
+        <w:t>./vendor/bin/simple-phpunit</w:t>
+      </w:r>
+    </w:p>
+    <w:p>
+      <w:r>
+        <w:br/>
+      </w:r>
+      <w:proofErr w:type="gramStart"/>
+      <w:r>
+        <w:t>nos</w:t>
+      </w:r>
+      <w:proofErr w:type="gramEnd"/>
+      <w:r>
+        <w:t xml:space="preserve"> salen las opciones de phpunit, la razón es que no hemos creado un phpunit.xml.dist</w:t>
+      </w:r>
+    </w:p>
+    <w:p>
+      <w:proofErr w:type="gramStart"/>
+      <w:r>
+        <w:t>lo</w:t>
+      </w:r>
+      <w:proofErr w:type="gramEnd"/>
+      <w:r>
+        <w:t xml:space="preserve"> creamos tal que :</w:t>
+      </w:r>
+    </w:p>
+    <w:p>
+      <w:pPr>
+        <w:pStyle w:val="HTMLconformatoprevio"/>
+        <w:shd w:val="clear" w:color="auto" w:fill="2B2B2B"/>
+        <w:rPr>
+          <w:color w:val="A9B7C6"/>
+        </w:rPr>
+      </w:pPr>
+      <w:r>
+        <w:rPr>
+          <w:color w:val="E8BF6A"/>
+        </w:rPr>
+        <w:t>&lt;?</w:t>
+      </w:r>
+      <w:r>
+        <w:rPr>
+          <w:color w:val="BABABA"/>
+        </w:rPr>
+        <w:t>xml version</w:t>
+      </w:r>
+      <w:r>
+        <w:rPr>
+          <w:color w:val="6A8759"/>
+        </w:rPr>
+        <w:t xml:space="preserve">="1.0" </w:t>
+      </w:r>
+      <w:r>
+        <w:rPr>
+          <w:color w:val="BABABA"/>
+        </w:rPr>
+        <w:t>encoding</w:t>
+      </w:r>
+      <w:r>
+        <w:rPr>
+          <w:color w:val="6A8759"/>
+        </w:rPr>
+        <w:t>="UTF-8"</w:t>
+      </w:r>
+      <w:r>
+        <w:rPr>
+          <w:color w:val="E8BF6A"/>
+        </w:rPr>
+        <w:t>?&gt;</w:t>
+      </w:r>
+      <w:r>
+        <w:rPr>
+          <w:color w:val="E8BF6A"/>
+        </w:rPr>
+        <w:br/>
+      </w:r>
+      <w:r>
+        <w:rPr>
+          <w:color w:val="E8BF6A"/>
+        </w:rPr>
+        <w:br/>
+        <w:t xml:space="preserve">&lt;phpunit </w:t>
+      </w:r>
+      <w:r>
+        <w:rPr>
+          <w:color w:val="BABABA"/>
+        </w:rPr>
+        <w:t>xmlns:</w:t>
+      </w:r>
+      <w:r>
+        <w:rPr>
+          <w:color w:val="9876AA"/>
+        </w:rPr>
+        <w:t>xsi</w:t>
+      </w:r>
+      <w:r>
+        <w:rPr>
+          <w:color w:val="6A8759"/>
+        </w:rPr>
+        <w:t>="http://www.w3.org/2001/XMLSchema-instance"</w:t>
+      </w:r>
+      <w:r>
+        <w:rPr>
+          <w:color w:val="6A8759"/>
+        </w:rPr>
+        <w:br/>
+        <w:t xml:space="preserve">         </w:t>
+      </w:r>
+      <w:r>
+        <w:rPr>
+          <w:color w:val="9876AA"/>
+        </w:rPr>
+        <w:t>xsi</w:t>
+      </w:r>
+      <w:r>
+        <w:rPr>
+          <w:color w:val="BABABA"/>
+        </w:rPr>
+        <w:t>:noNamespaceSchemaLocation</w:t>
+      </w:r>
+      <w:r>
+        <w:rPr>
+          <w:color w:val="6A8759"/>
+        </w:rPr>
+        <w:t>="http://schema.phpunit.de/4.1/phpunit.xsd"</w:t>
+      </w:r>
+      <w:r>
+        <w:rPr>
+          <w:color w:val="6A8759"/>
+        </w:rPr>
+        <w:br/>
+        <w:t xml:space="preserve">         </w:t>
+      </w:r>
+      <w:r>
+        <w:rPr>
+          <w:color w:val="BABABA"/>
+        </w:rPr>
+        <w:t>backupGlobals</w:t>
+      </w:r>
+      <w:r>
+        <w:rPr>
+          <w:color w:val="6A8759"/>
+        </w:rPr>
+        <w:t>="false"</w:t>
+      </w:r>
+      <w:r>
+        <w:rPr>
+          <w:color w:val="6A8759"/>
+        </w:rPr>
+        <w:br/>
+        <w:t xml:space="preserve">         </w:t>
+      </w:r>
+      <w:r>
+        <w:rPr>
+          <w:color w:val="BABABA"/>
+        </w:rPr>
+        <w:t>colors</w:t>
+      </w:r>
+      <w:r>
+        <w:rPr>
+          <w:color w:val="6A8759"/>
+        </w:rPr>
+        <w:t>="true"</w:t>
+      </w:r>
+      <w:r>
+        <w:rPr>
+          <w:color w:val="6A8759"/>
+        </w:rPr>
+        <w:br/>
+        <w:t xml:space="preserve">         </w:t>
+      </w:r>
+      <w:r>
+        <w:rPr>
+          <w:color w:val="BABABA"/>
+        </w:rPr>
+        <w:t>bootstrap</w:t>
+      </w:r>
+      <w:r>
+        <w:rPr>
+          <w:color w:val="6A8759"/>
+        </w:rPr>
+        <w:t>="./vendor/autoload.php"</w:t>
+      </w:r>
+      <w:r>
+        <w:rPr>
+          <w:color w:val="6A8759"/>
+        </w:rPr>
+        <w:br/>
+      </w:r>
+      <w:r>
+        <w:rPr>
+          <w:color w:val="E8BF6A"/>
+        </w:rPr>
+        <w:t>&gt;</w:t>
+      </w:r>
+      <w:r>
+        <w:rPr>
+          <w:color w:val="E8BF6A"/>
+        </w:rPr>
+        <w:br/>
+        <w:t xml:space="preserve">    &lt;php&gt;</w:t>
+      </w:r>
+      <w:r>
+        <w:rPr>
+          <w:color w:val="E8BF6A"/>
+        </w:rPr>
+        <w:br/>
+        <w:t xml:space="preserve">        &lt;ini </w:t>
+      </w:r>
+      <w:r>
+        <w:rPr>
+          <w:color w:val="BABABA"/>
+        </w:rPr>
+        <w:t>name</w:t>
+      </w:r>
+      <w:r>
+        <w:rPr>
+          <w:color w:val="6A8759"/>
+        </w:rPr>
+        <w:t xml:space="preserve">="error_reporting" </w:t>
+      </w:r>
+      <w:r>
+        <w:rPr>
+          <w:color w:val="BABABA"/>
+        </w:rPr>
+        <w:t>value</w:t>
+      </w:r>
+      <w:r>
+        <w:rPr>
+          <w:color w:val="6A8759"/>
+        </w:rPr>
+        <w:t xml:space="preserve">="-1" </w:t>
+      </w:r>
+      <w:r>
+        <w:rPr>
+          <w:color w:val="E8BF6A"/>
+        </w:rPr>
+        <w:t>/&gt;</w:t>
+      </w:r>
+      <w:r>
+        <w:rPr>
+          <w:color w:val="E8BF6A"/>
+        </w:rPr>
+        <w:br/>
+        <w:t xml:space="preserve">        &lt;ini </w:t>
+      </w:r>
+      <w:r>
+        <w:rPr>
+          <w:color w:val="BABABA"/>
+        </w:rPr>
+        <w:t>name</w:t>
+      </w:r>
+      <w:r>
+        <w:rPr>
+          <w:color w:val="6A8759"/>
+        </w:rPr>
+        <w:t xml:space="preserve">="intl.default_locale" </w:t>
+      </w:r>
+      <w:r>
+        <w:rPr>
+          <w:color w:val="BABABA"/>
+        </w:rPr>
+        <w:t>value</w:t>
+      </w:r>
+      <w:r>
+        <w:rPr>
+          <w:color w:val="6A8759"/>
+        </w:rPr>
+        <w:t xml:space="preserve">="en" </w:t>
+      </w:r>
+      <w:r>
+        <w:rPr>
+          <w:color w:val="E8BF6A"/>
+        </w:rPr>
+        <w:t>/&gt;</w:t>
+      </w:r>
+      <w:r>
+        <w:rPr>
+          <w:color w:val="E8BF6A"/>
+        </w:rPr>
+        <w:br/>
+        <w:t xml:space="preserve">        &lt;ini </w:t>
+      </w:r>
+      <w:r>
+        <w:rPr>
+          <w:color w:val="BABABA"/>
+        </w:rPr>
+        <w:t>name</w:t>
+      </w:r>
+      <w:r>
+        <w:rPr>
+          <w:color w:val="6A8759"/>
+        </w:rPr>
+        <w:t xml:space="preserve">="intl.error_level" </w:t>
+      </w:r>
+      <w:r>
+        <w:rPr>
+          <w:color w:val="BABABA"/>
+        </w:rPr>
+        <w:t>value</w:t>
+      </w:r>
+      <w:r>
+        <w:rPr>
+          <w:color w:val="6A8759"/>
+        </w:rPr>
+        <w:t xml:space="preserve">="0" </w:t>
+      </w:r>
+      <w:r>
+        <w:rPr>
+          <w:color w:val="E8BF6A"/>
+        </w:rPr>
+        <w:t>/&gt;</w:t>
+      </w:r>
+      <w:r>
+        <w:rPr>
+          <w:color w:val="E8BF6A"/>
+        </w:rPr>
+        <w:br/>
+        <w:t xml:space="preserve">        &lt;ini </w:t>
+      </w:r>
+      <w:r>
+        <w:rPr>
+          <w:color w:val="BABABA"/>
+        </w:rPr>
+        <w:t>name</w:t>
+      </w:r>
+      <w:r>
+        <w:rPr>
+          <w:color w:val="6A8759"/>
+        </w:rPr>
+        <w:t xml:space="preserve">="memory_limit" </w:t>
+      </w:r>
+      <w:r>
+        <w:rPr>
+          <w:color w:val="BABABA"/>
+        </w:rPr>
+        <w:t>value</w:t>
+      </w:r>
+      <w:r>
+        <w:rPr>
+          <w:color w:val="6A8759"/>
+        </w:rPr>
+        <w:t xml:space="preserve">="-1" </w:t>
+      </w:r>
+      <w:r>
+        <w:rPr>
+          <w:color w:val="E8BF6A"/>
+        </w:rPr>
+        <w:t>/&gt;</w:t>
+      </w:r>
+      <w:r>
+        <w:rPr>
+          <w:color w:val="E8BF6A"/>
+        </w:rPr>
+        <w:br/>
+        <w:t xml:space="preserve">    &lt;/php&gt;</w:t>
+      </w:r>
+      <w:r>
+        <w:rPr>
+          <w:color w:val="E8BF6A"/>
+        </w:rPr>
+        <w:br/>
+      </w:r>
+      <w:r>
+        <w:rPr>
+          <w:color w:val="E8BF6A"/>
+        </w:rPr>
+        <w:br/>
+        <w:t xml:space="preserve">    &lt;testsuites&gt;</w:t>
+      </w:r>
+      <w:r>
+        <w:rPr>
+          <w:color w:val="E8BF6A"/>
+        </w:rPr>
+        <w:br/>
+        <w:t xml:space="preserve">        &lt;testsuite </w:t>
+      </w:r>
+      <w:r>
+        <w:rPr>
+          <w:color w:val="BABABA"/>
+        </w:rPr>
+        <w:t>name</w:t>
+      </w:r>
+      <w:r>
+        <w:rPr>
+          <w:color w:val="6A8759"/>
+        </w:rPr>
+        <w:t>="Test suite"</w:t>
+      </w:r>
+      <w:r>
+        <w:rPr>
+          <w:color w:val="E8BF6A"/>
+        </w:rPr>
+        <w:t>&gt;</w:t>
+      </w:r>
+      <w:r>
+        <w:rPr>
+          <w:color w:val="E8BF6A"/>
+        </w:rPr>
+        <w:br/>
+      </w:r>
+      <w:r>
+        <w:rPr>
+          <w:color w:val="E8BF6A"/>
+        </w:rPr>
+        <w:lastRenderedPageBreak/>
+        <w:t xml:space="preserve">            &lt;directory </w:t>
+      </w:r>
+      <w:r>
+        <w:rPr>
+          <w:color w:val="BABABA"/>
+        </w:rPr>
+        <w:t>suffix</w:t>
+      </w:r>
+      <w:r>
+        <w:rPr>
+          <w:color w:val="6A8759"/>
+        </w:rPr>
+        <w:t>="Test.php"</w:t>
+      </w:r>
+      <w:r>
+        <w:rPr>
+          <w:color w:val="E8BF6A"/>
+        </w:rPr>
+        <w:t>&gt;</w:t>
+      </w:r>
+      <w:r>
+        <w:rPr>
+          <w:color w:val="A9B7C6"/>
+        </w:rPr>
+        <w:t>./tests</w:t>
+      </w:r>
+      <w:r>
+        <w:rPr>
+          <w:color w:val="E8BF6A"/>
+        </w:rPr>
+        <w:t>&lt;/directory&gt;</w:t>
+      </w:r>
+      <w:r>
+        <w:rPr>
+          <w:color w:val="E8BF6A"/>
+        </w:rPr>
+        <w:br/>
+        <w:t xml:space="preserve">        &lt;/testsuite&gt;</w:t>
+      </w:r>
+      <w:r>
+        <w:rPr>
+          <w:color w:val="E8BF6A"/>
+        </w:rPr>
+        <w:br/>
+        <w:t xml:space="preserve">    &lt;/testsuites&gt;</w:t>
+      </w:r>
+      <w:r>
+        <w:rPr>
+          <w:color w:val="E8BF6A"/>
+        </w:rPr>
+        <w:br/>
+      </w:r>
+      <w:r>
+        <w:rPr>
+          <w:color w:val="E8BF6A"/>
+        </w:rPr>
+        <w:br/>
+        <w:t xml:space="preserve">    &lt;filter&gt;</w:t>
+      </w:r>
+      <w:r>
+        <w:rPr>
+          <w:color w:val="E8BF6A"/>
+        </w:rPr>
+        <w:br/>
+        <w:t xml:space="preserve">        &lt;whitelist&gt;</w:t>
+      </w:r>
+      <w:r>
+        <w:rPr>
+          <w:color w:val="E8BF6A"/>
+        </w:rPr>
+        <w:br/>
+        <w:t xml:space="preserve">            &lt;directory&gt;</w:t>
+      </w:r>
+      <w:r>
+        <w:rPr>
+          <w:color w:val="A9B7C6"/>
+        </w:rPr>
+        <w:t>./src</w:t>
+      </w:r>
+      <w:r>
+        <w:rPr>
+          <w:color w:val="E8BF6A"/>
+        </w:rPr>
+        <w:t>&lt;/directory&gt;</w:t>
+      </w:r>
+      <w:r>
+        <w:rPr>
+          <w:color w:val="E8BF6A"/>
+        </w:rPr>
+        <w:br/>
+        <w:t xml:space="preserve">        &lt;/whitelist&gt;</w:t>
+      </w:r>
+      <w:r>
+        <w:rPr>
+          <w:color w:val="E8BF6A"/>
+        </w:rPr>
+        <w:br/>
+        <w:t xml:space="preserve">    &lt;/filter&gt;</w:t>
+      </w:r>
+      <w:r>
+        <w:rPr>
+          <w:color w:val="E8BF6A"/>
+        </w:rPr>
+        <w:br/>
+        <w:t>&lt;/phpunit&gt;</w:t>
+      </w:r>
+    </w:p>
+    <w:p/>
+    <w:p>
+      <w:r>
+        <w:t>Y al ejecutar los test todo ok.</w:t>
+      </w:r>
+    </w:p>
+    <w:p>
+      <w:r>
+        <w:rPr>
+          <w:noProof/>
+          <w:lang w:eastAsia="es-ES"/>
+        </w:rPr>
+        <w:drawing>
+          <wp:inline distT="0" distB="0" distL="0" distR="0">
+            <wp:extent cx="2982595" cy="3803015"/>
+            <wp:effectExtent l="19050" t="0" r="8255" b="0"/>
+            <wp:docPr id="3" name="Imagen 1"/>
+            <wp:cNvGraphicFramePr>
+              <a:graphicFrameLocks xmlns:a="http://schemas.openxmlformats.org/drawingml/2006/main" noChangeAspect="1"/>
+            </wp:cNvGraphicFramePr>
+            <a:graphic xmlns:a="http://schemas.openxmlformats.org/drawingml/2006/main">
+              <a:graphicData uri="http://schemas.openxmlformats.org/drawingml/2006/picture">
+                <pic:pic xmlns:pic="http://schemas.openxmlformats.org/drawingml/2006/picture">
+                  <pic:nvPicPr>
+                    <pic:cNvPr id="0" name="Picture 1"/>
+                    <pic:cNvPicPr>
+                      <a:picLocks noChangeAspect="1" noChangeArrowheads="1"/>
+                    </pic:cNvPicPr>
+                  </pic:nvPicPr>
+                  <pic:blipFill>
+                    <a:blip r:embed="rId8"/>
+                    <a:srcRect/>
+                    <a:stretch>
+                      <a:fillRect/>
+                    </a:stretch>
+                  </pic:blipFill>
+                  <pic:spPr bwMode="auto">
+                    <a:xfrm>
+                      <a:off x="0" y="0"/>
+                      <a:ext cx="2982595" cy="3803015"/>
+                    </a:xfrm>
+                    <a:prstGeom prst="rect">
+                      <a:avLst/>
+                    </a:prstGeom>
+                    <a:noFill/>
+                    <a:ln w="9525">
+                      <a:noFill/>
+                      <a:miter lim="800000"/>
+                      <a:headEnd/>
+                      <a:tailEnd/>
+                    </a:ln>
+                  </pic:spPr>
+                </pic:pic>
+              </a:graphicData>
+            </a:graphic>
+          </wp:inline>
+        </w:drawing>
+      </w:r>
+    </w:p>
+    <w:p/>
+    <w:p>
+      <w:pPr>
+        <w:rPr>
+          <w:b/>
+        </w:rPr>
+      </w:pPr>
+      <w:r>
+        <w:rPr>
+          <w:b/>
+        </w:rPr>
+        <w:t>11.- Service integration test</w:t>
+      </w:r>
+    </w:p>
+    <w:tbl>
+      <w:tblPr>
+        <w:tblStyle w:val="Tablaconcuadrcula"/>
+        <w:tblW w:w="0" w:type="auto"/>
+        <w:tblLook w:val="04A0"/>
+      </w:tblPr>
+      <w:tblGrid>
+        <w:gridCol w:w="8644"/>
+      </w:tblGrid>
+      <w:tr>
+        <w:tc>
+          <w:tcPr>
+            <w:tcW w:w="8644" w:type="dxa"/>
+          </w:tcPr>
+          <w:p>
+            <w:pPr>
+              <w:pStyle w:val="NormalWeb"/>
+            </w:pPr>
+            <w:r>
+              <w:rPr>
+                <w:rStyle w:val="subs-paragraph"/>
+              </w:rPr>
+              <w:t xml:space="preserve">And here is where things get interesting. We basically want to initialize our bundle into a real app, and check that the container has that service. But... we do </w:t>
+            </w:r>
+            <w:r>
+              <w:rPr>
+                <w:rStyle w:val="nfasis"/>
+              </w:rPr>
+              <w:t>not</w:t>
+            </w:r>
+            <w:r>
+              <w:rPr>
+                <w:rStyle w:val="subs-paragraph"/>
+              </w:rPr>
+              <w:t xml:space="preserve"> have a Symfony app lying around! So... let's make the </w:t>
+            </w:r>
+            <w:r>
+              <w:rPr>
+                <w:rStyle w:val="nfasis"/>
+              </w:rPr>
+              <w:t>smallest</w:t>
+            </w:r>
+            <w:r>
+              <w:rPr>
+                <w:rStyle w:val="subs-paragraph"/>
+              </w:rPr>
+              <w:t xml:space="preserve"> possible Symfony app ever.</w:t>
+            </w:r>
+          </w:p>
+          <w:p>
+            <w:pPr>
+              <w:pStyle w:val="NormalWeb"/>
+            </w:pPr>
+            <w:r>
+              <w:rPr>
+                <w:rStyle w:val="subs-paragraph"/>
+              </w:rPr>
+              <w:t xml:space="preserve">To do this, we just need a Kernel class. And instead of creating a new </w:t>
+            </w:r>
+            <w:r>
+              <w:rPr>
+                <w:rStyle w:val="nfasis"/>
+              </w:rPr>
+              <w:t>file</w:t>
+            </w:r>
+            <w:r>
+              <w:rPr>
+                <w:rStyle w:val="subs-paragraph"/>
+              </w:rPr>
+              <w:t xml:space="preserve"> with a new class, we can hide the class right inside </w:t>
+            </w:r>
+            <w:r>
+              <w:rPr>
+                <w:rStyle w:val="nfasis"/>
+              </w:rPr>
+              <w:t>this</w:t>
+            </w:r>
+            <w:r>
+              <w:rPr>
+                <w:rStyle w:val="subs-paragraph"/>
+              </w:rPr>
+              <w:t xml:space="preserve"> file, because it's only needed here.</w:t>
+            </w:r>
+          </w:p>
+          <w:p>
+            <w:pPr>
+              <w:pStyle w:val="NormalWeb"/>
+            </w:pPr>
+            <w:r>
+              <w:rPr>
+                <w:rStyle w:val="subs-paragraph"/>
+              </w:rPr>
+              <w:t xml:space="preserve">Add </w:t>
+            </w:r>
+            <w:r>
+              <w:rPr>
+                <w:rStyle w:val="CdigoHTML"/>
+              </w:rPr>
+              <w:t>class KnpULoremIpsumTestingKernel extends Kernel</w:t>
+            </w:r>
+            <w:r>
+              <w:rPr>
+                <w:rStyle w:val="subs-paragraph"/>
+              </w:rPr>
+              <w:t xml:space="preserve"> from... wait... why is this not auto-completing the </w:t>
+            </w:r>
+            <w:r>
+              <w:rPr>
+                <w:rStyle w:val="CdigoHTML"/>
+              </w:rPr>
+              <w:t>Kernel</w:t>
+            </w:r>
+            <w:r>
+              <w:rPr>
+                <w:rStyle w:val="subs-paragraph"/>
+              </w:rPr>
+              <w:t xml:space="preserve"> class? There </w:t>
+            </w:r>
+            <w:r>
+              <w:rPr>
+                <w:rStyle w:val="nfasis"/>
+              </w:rPr>
+              <w:t>should</w:t>
+            </w:r>
+            <w:r>
+              <w:rPr>
+                <w:rStyle w:val="subs-paragraph"/>
+              </w:rPr>
+              <w:t xml:space="preserve"> be one in Symfony's HttpKernel component! What's going on?</w:t>
+            </w:r>
+          </w:p>
+          <w:p/>
+        </w:tc>
+      </w:tr>
+    </w:tbl>
+    <w:p>
+      <w:r>
+        <w:lastRenderedPageBreak/>
+        <w:t>Para hacer este test necesitamos añadir algunas dependencias a nuestro bundle, añadimos al composer.json: y hacemos composer install o hacemos uno por uno composer require con lo que ya te instalará la version que sea:</w:t>
+      </w:r>
+    </w:p>
+    <w:p>
+      <w:pPr>
+        <w:pStyle w:val="HTMLconformatoprevio"/>
+        <w:shd w:val="clear" w:color="auto" w:fill="2B2B2B"/>
+        <w:rPr>
+          <w:color w:val="A9B7C6"/>
+        </w:rPr>
+      </w:pPr>
+      <w:r>
+        <w:rPr>
+          <w:color w:val="9876AA"/>
+        </w:rPr>
+        <w:t>"require"</w:t>
+      </w:r>
+      <w:r>
+        <w:rPr>
+          <w:color w:val="CC7832"/>
+        </w:rPr>
+        <w:t xml:space="preserve">: </w:t>
+      </w:r>
+      <w:r>
+        <w:rPr>
+          <w:color w:val="A9B7C6"/>
+        </w:rPr>
+        <w:t>{</w:t>
+      </w:r>
+      <w:r>
+        <w:rPr>
+          <w:color w:val="A9B7C6"/>
+        </w:rPr>
+        <w:br/>
+        <w:t xml:space="preserve">    </w:t>
+      </w:r>
+      <w:r>
+        <w:rPr>
+          <w:color w:val="9876AA"/>
+        </w:rPr>
+        <w:t>"php"</w:t>
+      </w:r>
+      <w:r>
+        <w:rPr>
+          <w:color w:val="CC7832"/>
+        </w:rPr>
+        <w:t xml:space="preserve">: </w:t>
+      </w:r>
+      <w:r>
+        <w:rPr>
+          <w:color w:val="6A8759"/>
+        </w:rPr>
+        <w:t>"^7.1.3"</w:t>
+      </w:r>
+      <w:r>
+        <w:rPr>
+          <w:color w:val="CC7832"/>
+        </w:rPr>
+        <w:t>,</w:t>
+      </w:r>
+      <w:r>
+        <w:rPr>
+          <w:color w:val="CC7832"/>
+        </w:rPr>
+        <w:br/>
+        <w:t xml:space="preserve">    </w:t>
+      </w:r>
+      <w:r>
+        <w:rPr>
+          <w:color w:val="9876AA"/>
+        </w:rPr>
+        <w:t>"symfony/config"</w:t>
+      </w:r>
+      <w:r>
+        <w:rPr>
+          <w:color w:val="CC7832"/>
+        </w:rPr>
+        <w:t xml:space="preserve">: </w:t>
+      </w:r>
+      <w:r>
+        <w:rPr>
+          <w:color w:val="6A8759"/>
+        </w:rPr>
+        <w:t>"^5.2"</w:t>
+      </w:r>
+      <w:r>
+        <w:rPr>
+          <w:color w:val="CC7832"/>
+        </w:rPr>
+        <w:t>,</w:t>
+      </w:r>
+      <w:r>
+        <w:rPr>
+          <w:color w:val="CC7832"/>
+        </w:rPr>
+        <w:br/>
+        <w:t xml:space="preserve">    </w:t>
+      </w:r>
+      <w:r>
+        <w:rPr>
+          <w:color w:val="9876AA"/>
+        </w:rPr>
+        <w:t>"symfony/dependency-injection"</w:t>
+      </w:r>
+      <w:r>
+        <w:rPr>
+          <w:color w:val="CC7832"/>
+        </w:rPr>
+        <w:t xml:space="preserve">: </w:t>
+      </w:r>
+      <w:r>
+        <w:rPr>
+          <w:color w:val="6A8759"/>
+        </w:rPr>
+        <w:t>"^5.2"</w:t>
+      </w:r>
+      <w:r>
+        <w:rPr>
+          <w:color w:val="CC7832"/>
+        </w:rPr>
+        <w:t>,</w:t>
+      </w:r>
+      <w:r>
+        <w:rPr>
+          <w:color w:val="CC7832"/>
+        </w:rPr>
+        <w:br/>
+        <w:t xml:space="preserve">    </w:t>
+      </w:r>
+      <w:r>
+        <w:rPr>
+          <w:color w:val="9876AA"/>
+        </w:rPr>
+        <w:t>"symfony/http-kernel"</w:t>
+      </w:r>
+      <w:r>
+        <w:rPr>
+          <w:color w:val="CC7832"/>
+        </w:rPr>
+        <w:t xml:space="preserve">: </w:t>
+      </w:r>
+      <w:r>
+        <w:rPr>
+          <w:color w:val="6A8759"/>
+        </w:rPr>
+        <w:t>"^5.2"</w:t>
+      </w:r>
+      <w:r>
+        <w:rPr>
+          <w:color w:val="6A8759"/>
+        </w:rPr>
+        <w:t>,</w:t>
+      </w:r>
+      <w:r>
+        <w:rPr>
+          <w:color w:val="6A8759"/>
+        </w:rPr>
+        <w:br/>
+      </w:r>
+      <w:r>
+        <w:rPr>
+          <w:color w:val="9876AA"/>
+        </w:rPr>
+        <w:t xml:space="preserve">    "symfony/yaml"</w:t>
+      </w:r>
+      <w:r>
+        <w:rPr>
+          <w:color w:val="CC7832"/>
+        </w:rPr>
+        <w:t xml:space="preserve">: </w:t>
+      </w:r>
+      <w:r>
+        <w:rPr>
+          <w:color w:val="6A8759"/>
+        </w:rPr>
+        <w:t>"^5.2"</w:t>
+      </w:r>
+    </w:p>
+    <w:p>
+      <w:pPr>
+        <w:pStyle w:val="HTMLconformatoprevio"/>
+        <w:shd w:val="clear" w:color="auto" w:fill="2B2B2B"/>
+        <w:rPr>
+          <w:color w:val="A9B7C6"/>
+        </w:rPr>
+      </w:pPr>
+      <w:r>
+        <w:rPr>
+          <w:color w:val="6A8759"/>
+        </w:rPr>
+        <w:br/>
+      </w:r>
+      <w:r>
+        <w:rPr>
+          <w:color w:val="A9B7C6"/>
+        </w:rPr>
+        <w:t>}</w:t>
+      </w:r>
+      <w:r>
+        <w:rPr>
+          <w:color w:val="CC7832"/>
+        </w:rPr>
+        <w:t>,</w:t>
+      </w:r>
+    </w:p>
+    <w:p/>
+    <w:p>
+      <w:r>
+        <w:t>Y la clase que comprueba la conexión queda tal cual:</w:t>
+      </w:r>
+    </w:p>
+    <w:p>
+      <w:pPr>
+        <w:pStyle w:val="HTMLconformatoprevio"/>
+        <w:shd w:val="clear" w:color="auto" w:fill="2B2B2B"/>
+        <w:rPr>
+          <w:color w:val="A9B7C6"/>
+          <w:sz w:val="18"/>
+          <w:szCs w:val="18"/>
+        </w:rPr>
+      </w:pPr>
+      <w:r>
+        <w:rPr>
+          <w:color w:val="CC7832"/>
+          <w:sz w:val="18"/>
+          <w:szCs w:val="18"/>
+          <w:shd w:val="clear" w:color="auto" w:fill="232525"/>
+        </w:rPr>
+        <w:t xml:space="preserve">class </w:t>
+      </w:r>
+      <w:r>
+        <w:rPr>
+          <w:color w:val="A9B7C6"/>
+          <w:sz w:val="18"/>
+          <w:szCs w:val="18"/>
+          <w:shd w:val="clear" w:color="auto" w:fill="232525"/>
+        </w:rPr>
+        <w:t xml:space="preserve">FunctionalTest </w:t>
+      </w:r>
+      <w:r>
+        <w:rPr>
+          <w:color w:val="CC7832"/>
+          <w:sz w:val="18"/>
+          <w:szCs w:val="18"/>
+          <w:shd w:val="clear" w:color="auto" w:fill="232525"/>
+        </w:rPr>
+        <w:t xml:space="preserve">extends </w:t>
+      </w:r>
+      <w:r>
+        <w:rPr>
+          <w:color w:val="A9B7C6"/>
+          <w:sz w:val="18"/>
+          <w:szCs w:val="18"/>
+          <w:shd w:val="clear" w:color="auto" w:fill="232525"/>
+        </w:rPr>
+        <w:t>TestCase</w:t>
+      </w:r>
+      <w:r>
+        <w:rPr>
+          <w:color w:val="A9B7C6"/>
+          <w:sz w:val="18"/>
+          <w:szCs w:val="18"/>
+          <w:shd w:val="clear" w:color="auto" w:fill="232525"/>
+        </w:rPr>
+        <w:br/>
+        <w:t>{</w:t>
+      </w:r>
+      <w:r>
+        <w:rPr>
+          <w:color w:val="A9B7C6"/>
+          <w:sz w:val="18"/>
+          <w:szCs w:val="18"/>
+          <w:shd w:val="clear" w:color="auto" w:fill="232525"/>
+        </w:rPr>
+        <w:br/>
+        <w:t xml:space="preserve">    </w:t>
+      </w:r>
+      <w:r>
+        <w:rPr>
+          <w:color w:val="CC7832"/>
+          <w:sz w:val="18"/>
+          <w:szCs w:val="18"/>
+          <w:shd w:val="clear" w:color="auto" w:fill="232525"/>
+        </w:rPr>
+        <w:t xml:space="preserve">public function </w:t>
+      </w:r>
+      <w:r>
+        <w:rPr>
+          <w:color w:val="FFC66D"/>
+          <w:sz w:val="18"/>
+          <w:szCs w:val="18"/>
+          <w:shd w:val="clear" w:color="auto" w:fill="232525"/>
+        </w:rPr>
+        <w:t>testServiceWiring</w:t>
+      </w:r>
+      <w:r>
+        <w:rPr>
+          <w:color w:val="A9B7C6"/>
+          <w:sz w:val="18"/>
+          <w:szCs w:val="18"/>
+          <w:shd w:val="clear" w:color="auto" w:fill="232525"/>
+        </w:rPr>
+        <w:t>()</w:t>
+      </w:r>
+      <w:r>
+        <w:rPr>
+          <w:color w:val="A9B7C6"/>
+          <w:sz w:val="18"/>
+          <w:szCs w:val="18"/>
+          <w:shd w:val="clear" w:color="auto" w:fill="232525"/>
+        </w:rPr>
+        <w:br/>
+        <w:t xml:space="preserve">    {</w:t>
+      </w:r>
+      <w:r>
+        <w:rPr>
+          <w:color w:val="A9B7C6"/>
+          <w:sz w:val="18"/>
+          <w:szCs w:val="18"/>
+          <w:shd w:val="clear" w:color="auto" w:fill="232525"/>
+        </w:rPr>
+        <w:br/>
+        <w:t xml:space="preserve">        </w:t>
+      </w:r>
+      <w:r>
+        <w:rPr>
+          <w:color w:val="808080"/>
+          <w:sz w:val="18"/>
+          <w:szCs w:val="18"/>
+          <w:shd w:val="clear" w:color="auto" w:fill="232525"/>
+        </w:rPr>
+        <w:t>//this 3 lines to boot a real symfony app</w:t>
+      </w:r>
+      <w:r>
+        <w:rPr>
+          <w:color w:val="808080"/>
+          <w:sz w:val="18"/>
+          <w:szCs w:val="18"/>
+          <w:shd w:val="clear" w:color="auto" w:fill="232525"/>
+        </w:rPr>
+        <w:br/>
+        <w:t xml:space="preserve">        </w:t>
+      </w:r>
+      <w:r>
+        <w:rPr>
+          <w:color w:val="9876AA"/>
+          <w:sz w:val="18"/>
+          <w:szCs w:val="18"/>
+          <w:shd w:val="clear" w:color="auto" w:fill="232525"/>
+        </w:rPr>
+        <w:t xml:space="preserve">$kernel </w:t>
+      </w:r>
+      <w:r>
+        <w:rPr>
+          <w:color w:val="A9B7C6"/>
+          <w:sz w:val="18"/>
+          <w:szCs w:val="18"/>
+          <w:shd w:val="clear" w:color="auto" w:fill="232525"/>
+        </w:rPr>
+        <w:t xml:space="preserve">= </w:t>
+      </w:r>
+      <w:r>
+        <w:rPr>
+          <w:color w:val="CC7832"/>
+          <w:sz w:val="18"/>
+          <w:szCs w:val="18"/>
+          <w:shd w:val="clear" w:color="auto" w:fill="232525"/>
+        </w:rPr>
+        <w:t xml:space="preserve">new </w:t>
+      </w:r>
+      <w:r>
+        <w:rPr>
+          <w:color w:val="A9B7C6"/>
+          <w:sz w:val="18"/>
+          <w:szCs w:val="18"/>
+          <w:shd w:val="clear" w:color="auto" w:fill="232525"/>
+        </w:rPr>
+        <w:t>RealSymfonyAPPTestingKernel(</w:t>
+      </w:r>
+      <w:r>
+        <w:rPr>
+          <w:color w:val="6A8759"/>
+          <w:sz w:val="18"/>
+          <w:szCs w:val="18"/>
+          <w:shd w:val="clear" w:color="auto" w:fill="232525"/>
+        </w:rPr>
+        <w:t>'test'</w:t>
+      </w:r>
+      <w:r>
+        <w:rPr>
+          <w:color w:val="CC7832"/>
+          <w:sz w:val="18"/>
+          <w:szCs w:val="18"/>
+          <w:shd w:val="clear" w:color="auto" w:fill="232525"/>
+        </w:rPr>
+        <w:t>, true</w:t>
+      </w:r>
+      <w:r>
+        <w:rPr>
+          <w:color w:val="A9B7C6"/>
+          <w:sz w:val="18"/>
+          <w:szCs w:val="18"/>
+          <w:shd w:val="clear" w:color="auto" w:fill="232525"/>
+        </w:rPr>
+        <w:t>)</w:t>
+      </w:r>
+      <w:r>
+        <w:rPr>
+          <w:color w:val="CC7832"/>
+          <w:sz w:val="18"/>
+          <w:szCs w:val="18"/>
+          <w:shd w:val="clear" w:color="auto" w:fill="232525"/>
+        </w:rPr>
+        <w:t>;</w:t>
+      </w:r>
+      <w:r>
+        <w:rPr>
+          <w:color w:val="CC7832"/>
+          <w:sz w:val="18"/>
+          <w:szCs w:val="18"/>
+          <w:shd w:val="clear" w:color="auto" w:fill="232525"/>
+        </w:rPr>
+        <w:br/>
+        <w:t xml:space="preserve">        </w:t>
+      </w:r>
+      <w:r>
+        <w:rPr>
+          <w:color w:val="9876AA"/>
+          <w:sz w:val="18"/>
+          <w:szCs w:val="18"/>
+          <w:shd w:val="clear" w:color="auto" w:fill="232525"/>
+        </w:rPr>
+        <w:t>$kernel</w:t>
+      </w:r>
+      <w:r>
+        <w:rPr>
+          <w:color w:val="A9B7C6"/>
+          <w:sz w:val="18"/>
+          <w:szCs w:val="18"/>
+          <w:shd w:val="clear" w:color="auto" w:fill="232525"/>
+        </w:rPr>
+        <w:t>-&gt;</w:t>
+      </w:r>
+      <w:r>
+        <w:rPr>
+          <w:color w:val="FFC66D"/>
+          <w:sz w:val="18"/>
+          <w:szCs w:val="18"/>
+          <w:shd w:val="clear" w:color="auto" w:fill="232525"/>
+        </w:rPr>
+        <w:t>boot</w:t>
+      </w:r>
+      <w:r>
+        <w:rPr>
+          <w:color w:val="A9B7C6"/>
+          <w:sz w:val="18"/>
+          <w:szCs w:val="18"/>
+          <w:shd w:val="clear" w:color="auto" w:fill="232525"/>
+        </w:rPr>
+        <w:t>()</w:t>
+      </w:r>
+      <w:r>
+        <w:rPr>
+          <w:color w:val="CC7832"/>
+          <w:sz w:val="18"/>
+          <w:szCs w:val="18"/>
+          <w:shd w:val="clear" w:color="auto" w:fill="232525"/>
+        </w:rPr>
+        <w:t>;</w:t>
+      </w:r>
+      <w:r>
+        <w:rPr>
+          <w:color w:val="CC7832"/>
+          <w:sz w:val="18"/>
+          <w:szCs w:val="18"/>
+          <w:shd w:val="clear" w:color="auto" w:fill="232525"/>
+        </w:rPr>
+        <w:br/>
+        <w:t xml:space="preserve">        </w:t>
+      </w:r>
+      <w:r>
+        <w:rPr>
+          <w:color w:val="9876AA"/>
+          <w:sz w:val="18"/>
+          <w:szCs w:val="18"/>
+          <w:shd w:val="clear" w:color="auto" w:fill="232525"/>
+        </w:rPr>
+        <w:t xml:space="preserve">$container </w:t>
+      </w:r>
+      <w:r>
+        <w:rPr>
+          <w:color w:val="A9B7C6"/>
+          <w:sz w:val="18"/>
+          <w:szCs w:val="18"/>
+          <w:shd w:val="clear" w:color="auto" w:fill="232525"/>
+        </w:rPr>
+        <w:t xml:space="preserve">= </w:t>
+      </w:r>
+      <w:r>
+        <w:rPr>
+          <w:color w:val="9876AA"/>
+          <w:sz w:val="18"/>
+          <w:szCs w:val="18"/>
+          <w:shd w:val="clear" w:color="auto" w:fill="232525"/>
+        </w:rPr>
+        <w:t>$kernel</w:t>
+      </w:r>
+      <w:r>
+        <w:rPr>
+          <w:color w:val="A9B7C6"/>
+          <w:sz w:val="18"/>
+          <w:szCs w:val="18"/>
+          <w:shd w:val="clear" w:color="auto" w:fill="232525"/>
+        </w:rPr>
+        <w:t>-&gt;</w:t>
+      </w:r>
+      <w:r>
+        <w:rPr>
+          <w:color w:val="FFC66D"/>
+          <w:sz w:val="18"/>
+          <w:szCs w:val="18"/>
+          <w:shd w:val="clear" w:color="auto" w:fill="232525"/>
+        </w:rPr>
+        <w:t>getContainer</w:t>
+      </w:r>
+      <w:r>
+        <w:rPr>
+          <w:color w:val="A9B7C6"/>
+          <w:sz w:val="18"/>
+          <w:szCs w:val="18"/>
+          <w:shd w:val="clear" w:color="auto" w:fill="232525"/>
+        </w:rPr>
+        <w:t>()</w:t>
+      </w:r>
+      <w:r>
+        <w:rPr>
+          <w:color w:val="CC7832"/>
+          <w:sz w:val="18"/>
+          <w:szCs w:val="18"/>
+          <w:shd w:val="clear" w:color="auto" w:fill="232525"/>
+        </w:rPr>
+        <w:t>;</w:t>
+      </w:r>
+      <w:r>
+        <w:rPr>
+          <w:color w:val="CC7832"/>
+          <w:sz w:val="18"/>
+          <w:szCs w:val="18"/>
+          <w:shd w:val="clear" w:color="auto" w:fill="232525"/>
+        </w:rPr>
+        <w:br/>
+      </w:r>
+      <w:r>
+        <w:rPr>
+          <w:color w:val="CC7832"/>
+          <w:sz w:val="18"/>
+          <w:szCs w:val="18"/>
+          <w:shd w:val="clear" w:color="auto" w:fill="232525"/>
+        </w:rPr>
+        <w:br/>
+        <w:t xml:space="preserve">        </w:t>
+      </w:r>
+      <w:r>
+        <w:rPr>
+          <w:color w:val="808080"/>
+          <w:sz w:val="18"/>
+          <w:szCs w:val="18"/>
+          <w:shd w:val="clear" w:color="auto" w:fill="232525"/>
+        </w:rPr>
+        <w:t>//we test that there is a right wiring</w:t>
+      </w:r>
+      <w:r>
+        <w:rPr>
+          <w:color w:val="808080"/>
+          <w:sz w:val="18"/>
+          <w:szCs w:val="18"/>
+          <w:shd w:val="clear" w:color="auto" w:fill="232525"/>
+        </w:rPr>
+        <w:br/>
+        <w:t xml:space="preserve">        </w:t>
+      </w:r>
+      <w:r>
+        <w:rPr>
+          <w:color w:val="9876AA"/>
+          <w:sz w:val="18"/>
+          <w:szCs w:val="18"/>
+          <w:shd w:val="clear" w:color="auto" w:fill="232525"/>
+        </w:rPr>
+        <w:t xml:space="preserve">$ipsum </w:t>
+      </w:r>
+      <w:r>
+        <w:rPr>
+          <w:color w:val="A9B7C6"/>
+          <w:sz w:val="18"/>
+          <w:szCs w:val="18"/>
+          <w:shd w:val="clear" w:color="auto" w:fill="232525"/>
+        </w:rPr>
+        <w:t xml:space="preserve">= </w:t>
+      </w:r>
+      <w:r>
+        <w:rPr>
+          <w:color w:val="9876AA"/>
+          <w:sz w:val="18"/>
+          <w:szCs w:val="18"/>
+          <w:shd w:val="clear" w:color="auto" w:fill="232525"/>
+        </w:rPr>
+        <w:t>$container</w:t>
+      </w:r>
+      <w:r>
+        <w:rPr>
+          <w:color w:val="A9B7C6"/>
+          <w:sz w:val="18"/>
+          <w:szCs w:val="18"/>
+          <w:shd w:val="clear" w:color="auto" w:fill="232525"/>
+        </w:rPr>
+        <w:t>-&gt;</w:t>
+      </w:r>
+      <w:r>
+        <w:rPr>
+          <w:color w:val="FFC66D"/>
+          <w:sz w:val="18"/>
+          <w:szCs w:val="18"/>
+          <w:shd w:val="clear" w:color="auto" w:fill="232525"/>
+        </w:rPr>
+        <w:t>get</w:t>
+      </w:r>
+      <w:r>
+        <w:rPr>
+          <w:color w:val="A9B7C6"/>
+          <w:sz w:val="18"/>
+          <w:szCs w:val="18"/>
+          <w:shd w:val="clear" w:color="auto" w:fill="232525"/>
+        </w:rPr>
+        <w:t>(</w:t>
+      </w:r>
+      <w:r>
+        <w:rPr>
+          <w:color w:val="6A8759"/>
+          <w:sz w:val="18"/>
+          <w:szCs w:val="18"/>
+          <w:shd w:val="clear" w:color="auto" w:fill="232525"/>
+        </w:rPr>
+        <w:t>'custom_paco_bundle.paco_number_generator'</w:t>
+      </w:r>
+      <w:r>
+        <w:rPr>
+          <w:color w:val="A9B7C6"/>
+          <w:sz w:val="18"/>
+          <w:szCs w:val="18"/>
+          <w:shd w:val="clear" w:color="auto" w:fill="232525"/>
+        </w:rPr>
+        <w:t>)</w:t>
+      </w:r>
+      <w:r>
+        <w:rPr>
+          <w:color w:val="CC7832"/>
+          <w:sz w:val="18"/>
+          <w:szCs w:val="18"/>
+          <w:shd w:val="clear" w:color="auto" w:fill="232525"/>
+        </w:rPr>
+        <w:t>;</w:t>
+      </w:r>
+      <w:r>
+        <w:rPr>
+          <w:color w:val="CC7832"/>
+          <w:sz w:val="18"/>
+          <w:szCs w:val="18"/>
+          <w:shd w:val="clear" w:color="auto" w:fill="232525"/>
+        </w:rPr>
+        <w:br/>
+        <w:t xml:space="preserve">        </w:t>
+      </w:r>
+      <w:r>
+        <w:rPr>
+          <w:color w:val="9876AA"/>
+          <w:sz w:val="18"/>
+          <w:szCs w:val="18"/>
+          <w:shd w:val="clear" w:color="auto" w:fill="232525"/>
+        </w:rPr>
+        <w:t>$this</w:t>
+      </w:r>
+      <w:r>
+        <w:rPr>
+          <w:color w:val="A9B7C6"/>
+          <w:sz w:val="18"/>
+          <w:szCs w:val="18"/>
+          <w:shd w:val="clear" w:color="auto" w:fill="232525"/>
+        </w:rPr>
+        <w:t>-&gt;</w:t>
+      </w:r>
+      <w:r>
+        <w:rPr>
+          <w:color w:val="FFC66D"/>
+          <w:sz w:val="18"/>
+          <w:szCs w:val="18"/>
+          <w:shd w:val="clear" w:color="auto" w:fill="232525"/>
+        </w:rPr>
+        <w:t>assertInstanceOf</w:t>
+      </w:r>
+      <w:r>
+        <w:rPr>
+          <w:color w:val="A9B7C6"/>
+          <w:sz w:val="18"/>
+          <w:szCs w:val="18"/>
+          <w:shd w:val="clear" w:color="auto" w:fill="232525"/>
+        </w:rPr>
+        <w:t>(PacoNumberGenerator::</w:t>
+      </w:r>
+      <w:r>
+        <w:rPr>
+          <w:color w:val="CC7832"/>
+          <w:sz w:val="18"/>
+          <w:szCs w:val="18"/>
+          <w:shd w:val="clear" w:color="auto" w:fill="232525"/>
+        </w:rPr>
+        <w:t xml:space="preserve">class, </w:t>
+      </w:r>
+      <w:r>
+        <w:rPr>
+          <w:color w:val="9876AA"/>
+          <w:sz w:val="18"/>
+          <w:szCs w:val="18"/>
+          <w:shd w:val="clear" w:color="auto" w:fill="232525"/>
+        </w:rPr>
+        <w:t>$ipsum</w:t>
+      </w:r>
+      <w:r>
+        <w:rPr>
+          <w:color w:val="A9B7C6"/>
+          <w:sz w:val="18"/>
+          <w:szCs w:val="18"/>
+          <w:shd w:val="clear" w:color="auto" w:fill="232525"/>
+        </w:rPr>
+        <w:t>)</w:t>
+      </w:r>
+      <w:r>
+        <w:rPr>
+          <w:color w:val="CC7832"/>
+          <w:sz w:val="18"/>
+          <w:szCs w:val="18"/>
+          <w:shd w:val="clear" w:color="auto" w:fill="232525"/>
+        </w:rPr>
+        <w:t>;</w:t>
+      </w:r>
+      <w:r>
+        <w:rPr>
+          <w:color w:val="CC7832"/>
+          <w:sz w:val="18"/>
+          <w:szCs w:val="18"/>
+          <w:shd w:val="clear" w:color="auto" w:fill="232525"/>
+        </w:rPr>
+        <w:br/>
+        <w:t xml:space="preserve">        </w:t>
+      </w:r>
+      <w:r>
+        <w:rPr>
+          <w:color w:val="9876AA"/>
+          <w:sz w:val="18"/>
+          <w:szCs w:val="18"/>
+          <w:shd w:val="clear" w:color="auto" w:fill="232525"/>
+        </w:rPr>
+        <w:t>$this</w:t>
+      </w:r>
+      <w:r>
+        <w:rPr>
+          <w:color w:val="A9B7C6"/>
+          <w:sz w:val="18"/>
+          <w:szCs w:val="18"/>
+          <w:shd w:val="clear" w:color="auto" w:fill="232525"/>
+        </w:rPr>
+        <w:t>-&gt;</w:t>
+      </w:r>
+      <w:r>
+        <w:rPr>
+          <w:color w:val="FFC66D"/>
+          <w:sz w:val="18"/>
+          <w:szCs w:val="18"/>
+          <w:shd w:val="clear" w:color="auto" w:fill="232525"/>
+        </w:rPr>
+        <w:t>assertInternalType</w:t>
+      </w:r>
+      <w:r>
+        <w:rPr>
+          <w:color w:val="A9B7C6"/>
+          <w:sz w:val="18"/>
+          <w:szCs w:val="18"/>
+          <w:shd w:val="clear" w:color="auto" w:fill="232525"/>
+        </w:rPr>
+        <w:t>(</w:t>
+      </w:r>
+      <w:r>
+        <w:rPr>
+          <w:color w:val="6A8759"/>
+          <w:sz w:val="18"/>
+          <w:szCs w:val="18"/>
+          <w:shd w:val="clear" w:color="auto" w:fill="232525"/>
+        </w:rPr>
+        <w:t>'string'</w:t>
+      </w:r>
+      <w:r>
+        <w:rPr>
+          <w:color w:val="CC7832"/>
+          <w:sz w:val="18"/>
+          <w:szCs w:val="18"/>
+          <w:shd w:val="clear" w:color="auto" w:fill="232525"/>
+        </w:rPr>
+        <w:t xml:space="preserve">, </w:t>
+      </w:r>
+      <w:r>
+        <w:rPr>
+          <w:color w:val="9876AA"/>
+          <w:sz w:val="18"/>
+          <w:szCs w:val="18"/>
+          <w:shd w:val="clear" w:color="auto" w:fill="232525"/>
+        </w:rPr>
+        <w:t>$ipsum</w:t>
+      </w:r>
+      <w:r>
+        <w:rPr>
+          <w:color w:val="A9B7C6"/>
+          <w:sz w:val="18"/>
+          <w:szCs w:val="18"/>
+          <w:shd w:val="clear" w:color="auto" w:fill="232525"/>
+        </w:rPr>
+        <w:t>-&gt;</w:t>
+      </w:r>
+      <w:r>
+        <w:rPr>
+          <w:color w:val="FFC66D"/>
+          <w:sz w:val="18"/>
+          <w:szCs w:val="18"/>
+          <w:shd w:val="clear" w:color="auto" w:fill="232525"/>
+        </w:rPr>
+        <w:t>getNumber</w:t>
+      </w:r>
+      <w:r>
+        <w:rPr>
+          <w:color w:val="A9B7C6"/>
+          <w:sz w:val="18"/>
+          <w:szCs w:val="18"/>
+          <w:shd w:val="clear" w:color="auto" w:fill="232525"/>
+        </w:rPr>
+        <w:t>())</w:t>
+      </w:r>
+      <w:r>
+        <w:rPr>
+          <w:color w:val="CC7832"/>
+          <w:sz w:val="18"/>
+          <w:szCs w:val="18"/>
+          <w:shd w:val="clear" w:color="auto" w:fill="232525"/>
+        </w:rPr>
+        <w:t>;</w:t>
+      </w:r>
+      <w:r>
+        <w:rPr>
+          <w:color w:val="CC7832"/>
+          <w:sz w:val="18"/>
+          <w:szCs w:val="18"/>
+          <w:shd w:val="clear" w:color="auto" w:fill="232525"/>
+        </w:rPr>
+        <w:br/>
+        <w:t xml:space="preserve">    </w:t>
+      </w:r>
+      <w:r>
+        <w:rPr>
+          <w:color w:val="A9B7C6"/>
+          <w:sz w:val="18"/>
+          <w:szCs w:val="18"/>
+          <w:shd w:val="clear" w:color="auto" w:fill="232525"/>
+        </w:rPr>
+        <w:t>}</w:t>
+      </w:r>
+      <w:r>
+        <w:rPr>
+          <w:color w:val="A9B7C6"/>
+          <w:sz w:val="18"/>
+          <w:szCs w:val="18"/>
+          <w:shd w:val="clear" w:color="auto" w:fill="232525"/>
+        </w:rPr>
+        <w:br/>
+        <w:t>}</w:t>
+      </w:r>
+      <w:r>
+        <w:rPr>
+          <w:color w:val="A9B7C6"/>
+          <w:sz w:val="18"/>
+          <w:szCs w:val="18"/>
+          <w:shd w:val="clear" w:color="auto" w:fill="232525"/>
+        </w:rPr>
+        <w:br/>
+      </w:r>
+      <w:r>
+        <w:rPr>
+          <w:color w:val="A9B7C6"/>
+          <w:sz w:val="18"/>
+          <w:szCs w:val="18"/>
+          <w:shd w:val="clear" w:color="auto" w:fill="232525"/>
+        </w:rPr>
+        <w:br/>
+      </w:r>
+      <w:r>
+        <w:rPr>
+          <w:color w:val="CC7832"/>
+          <w:sz w:val="18"/>
+          <w:szCs w:val="18"/>
+          <w:shd w:val="clear" w:color="auto" w:fill="232525"/>
+        </w:rPr>
+        <w:t xml:space="preserve">class </w:t>
+      </w:r>
+      <w:r>
+        <w:rPr>
+          <w:color w:val="A9B7C6"/>
+          <w:sz w:val="18"/>
+          <w:szCs w:val="18"/>
+          <w:shd w:val="clear" w:color="auto" w:fill="232525"/>
+        </w:rPr>
+        <w:t xml:space="preserve">RealSymfonyAPPTestingKernel </w:t>
+      </w:r>
+      <w:r>
+        <w:rPr>
+          <w:color w:val="CC7832"/>
+          <w:sz w:val="18"/>
+          <w:szCs w:val="18"/>
+          <w:shd w:val="clear" w:color="auto" w:fill="232525"/>
+        </w:rPr>
+        <w:t xml:space="preserve">extends </w:t>
+      </w:r>
+      <w:r>
+        <w:rPr>
+          <w:color w:val="A9B7C6"/>
+          <w:sz w:val="18"/>
+          <w:szCs w:val="18"/>
+          <w:shd w:val="clear" w:color="auto" w:fill="232525"/>
+        </w:rPr>
+        <w:t>Kernel</w:t>
+      </w:r>
+      <w:r>
+        <w:rPr>
+          <w:color w:val="A9B7C6"/>
+          <w:sz w:val="18"/>
+          <w:szCs w:val="18"/>
+          <w:shd w:val="clear" w:color="auto" w:fill="232525"/>
+        </w:rPr>
+        <w:br/>
+        <w:t>{</w:t>
+      </w:r>
+      <w:r>
+        <w:rPr>
+          <w:color w:val="A9B7C6"/>
+          <w:sz w:val="18"/>
+          <w:szCs w:val="18"/>
+          <w:shd w:val="clear" w:color="auto" w:fill="232525"/>
+        </w:rPr>
+        <w:br/>
+        <w:t xml:space="preserve">    </w:t>
+      </w:r>
+      <w:r>
+        <w:rPr>
+          <w:color w:val="808080"/>
+          <w:sz w:val="18"/>
+          <w:szCs w:val="18"/>
+          <w:shd w:val="clear" w:color="auto" w:fill="232525"/>
+        </w:rPr>
+        <w:t>//we use to enable our bundle</w:t>
+      </w:r>
+      <w:r>
+        <w:rPr>
+          <w:color w:val="808080"/>
+          <w:sz w:val="18"/>
+          <w:szCs w:val="18"/>
+          <w:shd w:val="clear" w:color="auto" w:fill="232525"/>
+        </w:rPr>
+        <w:br/>
+        <w:t xml:space="preserve">    </w:t>
+      </w:r>
+      <w:r>
+        <w:rPr>
+          <w:color w:val="CC7832"/>
+          <w:sz w:val="18"/>
+          <w:szCs w:val="18"/>
+          <w:shd w:val="clear" w:color="auto" w:fill="232525"/>
+        </w:rPr>
+        <w:t xml:space="preserve">public function </w:t>
+      </w:r>
+      <w:r>
+        <w:rPr>
+          <w:color w:val="FFC66D"/>
+          <w:sz w:val="18"/>
+          <w:szCs w:val="18"/>
+          <w:shd w:val="clear" w:color="auto" w:fill="232525"/>
+        </w:rPr>
+        <w:t>registerBundles</w:t>
+      </w:r>
+      <w:r>
+        <w:rPr>
+          <w:color w:val="A9B7C6"/>
+          <w:sz w:val="18"/>
+          <w:szCs w:val="18"/>
+          <w:shd w:val="clear" w:color="auto" w:fill="232525"/>
+        </w:rPr>
+        <w:t>()</w:t>
+      </w:r>
+      <w:r>
+        <w:rPr>
+          <w:color w:val="A9B7C6"/>
+          <w:sz w:val="18"/>
+          <w:szCs w:val="18"/>
+          <w:shd w:val="clear" w:color="auto" w:fill="232525"/>
+        </w:rPr>
+        <w:br/>
+        <w:t xml:space="preserve">    {</w:t>
+      </w:r>
+      <w:r>
+        <w:rPr>
+          <w:color w:val="A9B7C6"/>
+          <w:sz w:val="18"/>
+          <w:szCs w:val="18"/>
+          <w:shd w:val="clear" w:color="auto" w:fill="232525"/>
+        </w:rPr>
+        <w:br/>
+        <w:t xml:space="preserve">        </w:t>
+      </w:r>
+      <w:r>
+        <w:rPr>
+          <w:color w:val="CC7832"/>
+          <w:sz w:val="18"/>
+          <w:szCs w:val="18"/>
+          <w:shd w:val="clear" w:color="auto" w:fill="232525"/>
+        </w:rPr>
+        <w:t xml:space="preserve">return </w:t>
+      </w:r>
+      <w:r>
+        <w:rPr>
+          <w:color w:val="A9B7C6"/>
+          <w:sz w:val="18"/>
+          <w:szCs w:val="18"/>
+          <w:shd w:val="clear" w:color="auto" w:fill="232525"/>
+        </w:rPr>
+        <w:t>[</w:t>
+      </w:r>
+      <w:r>
+        <w:rPr>
+          <w:color w:val="A9B7C6"/>
+          <w:sz w:val="18"/>
+          <w:szCs w:val="18"/>
+          <w:shd w:val="clear" w:color="auto" w:fill="232525"/>
+        </w:rPr>
+        <w:br/>
+        <w:t xml:space="preserve">            </w:t>
+      </w:r>
+      <w:r>
+        <w:rPr>
+          <w:color w:val="CC7832"/>
+          <w:sz w:val="18"/>
+          <w:szCs w:val="18"/>
+          <w:shd w:val="clear" w:color="auto" w:fill="232525"/>
+        </w:rPr>
+        <w:t xml:space="preserve">new </w:t>
+      </w:r>
+      <w:r>
+        <w:rPr>
+          <w:color w:val="A9B7C6"/>
+          <w:sz w:val="18"/>
+          <w:szCs w:val="18"/>
+          <w:shd w:val="clear" w:color="auto" w:fill="232525"/>
+        </w:rPr>
+        <w:t>PacoNumberGeneratorBundle()</w:t>
+      </w:r>
+      <w:r>
+        <w:rPr>
+          <w:color w:val="CC7832"/>
+          <w:sz w:val="18"/>
+          <w:szCs w:val="18"/>
+          <w:shd w:val="clear" w:color="auto" w:fill="232525"/>
+        </w:rPr>
+        <w:t>,</w:t>
+      </w:r>
+      <w:r>
+        <w:rPr>
+          <w:color w:val="CC7832"/>
+          <w:sz w:val="18"/>
+          <w:szCs w:val="18"/>
+          <w:shd w:val="clear" w:color="auto" w:fill="232525"/>
+        </w:rPr>
+        <w:br/>
+        <w:t xml:space="preserve">        </w:t>
+      </w:r>
+      <w:r>
+        <w:rPr>
+          <w:color w:val="A9B7C6"/>
+          <w:sz w:val="18"/>
+          <w:szCs w:val="18"/>
+          <w:shd w:val="clear" w:color="auto" w:fill="232525"/>
+        </w:rPr>
+        <w:t>]</w:t>
+      </w:r>
+      <w:r>
+        <w:rPr>
+          <w:color w:val="CC7832"/>
+          <w:sz w:val="18"/>
+          <w:szCs w:val="18"/>
+          <w:shd w:val="clear" w:color="auto" w:fill="232525"/>
+        </w:rPr>
+        <w:t>;</w:t>
+      </w:r>
+      <w:r>
+        <w:rPr>
+          <w:color w:val="CC7832"/>
+          <w:sz w:val="18"/>
+          <w:szCs w:val="18"/>
+          <w:shd w:val="clear" w:color="auto" w:fill="232525"/>
+        </w:rPr>
+        <w:br/>
+        <w:t xml:space="preserve">    </w:t>
+      </w:r>
+      <w:r>
+        <w:rPr>
+          <w:color w:val="A9B7C6"/>
+          <w:sz w:val="18"/>
+          <w:szCs w:val="18"/>
+          <w:shd w:val="clear" w:color="auto" w:fill="232525"/>
+        </w:rPr>
+        <w:t>}</w:t>
+      </w:r>
+      <w:r>
+        <w:rPr>
+          <w:color w:val="A9B7C6"/>
+          <w:sz w:val="18"/>
+          <w:szCs w:val="18"/>
+          <w:shd w:val="clear" w:color="auto" w:fill="232525"/>
+        </w:rPr>
+        <w:br/>
+        <w:t xml:space="preserve">    </w:t>
+      </w:r>
+      <w:r>
+        <w:rPr>
+          <w:color w:val="CC7832"/>
+          <w:sz w:val="18"/>
+          <w:szCs w:val="18"/>
+          <w:shd w:val="clear" w:color="auto" w:fill="232525"/>
+        </w:rPr>
+        <w:t xml:space="preserve">public function </w:t>
+      </w:r>
+      <w:r>
+        <w:rPr>
+          <w:color w:val="FFC66D"/>
+          <w:sz w:val="18"/>
+          <w:szCs w:val="18"/>
+          <w:shd w:val="clear" w:color="auto" w:fill="232525"/>
+        </w:rPr>
+        <w:t>registerContainerConfiguration</w:t>
+      </w:r>
+      <w:r>
+        <w:rPr>
+          <w:color w:val="A9B7C6"/>
+          <w:sz w:val="18"/>
+          <w:szCs w:val="18"/>
+          <w:shd w:val="clear" w:color="auto" w:fill="232525"/>
+        </w:rPr>
+        <w:t xml:space="preserve">(LoaderInterface </w:t>
+      </w:r>
+      <w:r>
+        <w:rPr>
+          <w:color w:val="9876AA"/>
+          <w:sz w:val="18"/>
+          <w:szCs w:val="18"/>
+          <w:shd w:val="clear" w:color="auto" w:fill="232525"/>
+        </w:rPr>
+        <w:t>$loader</w:t>
+      </w:r>
+      <w:r>
+        <w:rPr>
+          <w:color w:val="A9B7C6"/>
+          <w:sz w:val="18"/>
+          <w:szCs w:val="18"/>
+          <w:shd w:val="clear" w:color="auto" w:fill="232525"/>
+        </w:rPr>
+        <w:t>)</w:t>
+      </w:r>
+      <w:r>
+        <w:rPr>
+          <w:color w:val="A9B7C6"/>
+          <w:sz w:val="18"/>
+          <w:szCs w:val="18"/>
+          <w:shd w:val="clear" w:color="auto" w:fill="232525"/>
+        </w:rPr>
+        <w:br/>
+        <w:t xml:space="preserve">    {</w:t>
+      </w:r>
+      <w:r>
+        <w:rPr>
+          <w:color w:val="A9B7C6"/>
+          <w:sz w:val="18"/>
+          <w:szCs w:val="18"/>
+          <w:shd w:val="clear" w:color="auto" w:fill="232525"/>
+        </w:rPr>
+        <w:br/>
+        <w:t xml:space="preserve">    }</w:t>
+      </w:r>
+      <w:r>
+        <w:rPr>
+          <w:color w:val="A9B7C6"/>
+          <w:sz w:val="18"/>
+          <w:szCs w:val="18"/>
+          <w:shd w:val="clear" w:color="auto" w:fill="232525"/>
+        </w:rPr>
+        <w:br/>
+        <w:t>}</w:t>
+      </w:r>
+    </w:p>
+    <w:p/>
+    <w:p>
+      <w:pPr>
+        <w:rPr>
+          <w:b/>
+        </w:rPr>
+      </w:pPr>
+      <w:r>
+        <w:rPr>
+          <w:b/>
+        </w:rPr>
+        <w:t>12.- Complex test config</w:t>
+      </w:r>
+    </w:p>
+    <w:p>
+      <w:r>
+        <w:t>Vamos a probar ahora nuestra configuración, es decir, que los parámetros que seteamos desde una aplicación externa que referencian a nuestro bundle se están pasando correctamente. Para ello vamos a probarlo de la siguiente forma:</w:t>
+      </w:r>
+    </w:p>
+    <w:tbl>
+      <w:tblPr>
+        <w:tblStyle w:val="Tablaconcuadrcula"/>
+        <w:tblW w:w="0" w:type="auto"/>
+        <w:tblLook w:val="04A0"/>
+      </w:tblPr>
+      <w:tblGrid>
+        <w:gridCol w:w="8644"/>
+      </w:tblGrid>
+      <w:tr>
+        <w:tc>
+          <w:tcPr>
+            <w:tcW w:w="8644" w:type="dxa"/>
+          </w:tcPr>
+          <w:p>
+            <w:pPr>
+              <w:pStyle w:val="NormalWeb"/>
+            </w:pPr>
+            <w:r>
+              <w:rPr>
+                <w:rStyle w:val="subs-paragraph"/>
+              </w:rPr>
+              <w:t xml:space="preserve">We're going to use the third option: boot a </w:t>
+            </w:r>
+            <w:r>
+              <w:rPr>
+                <w:rStyle w:val="nfasis"/>
+              </w:rPr>
+              <w:t>real</w:t>
+            </w:r>
+            <w:r>
+              <w:rPr>
+                <w:rStyle w:val="subs-paragraph"/>
+              </w:rPr>
+              <w:t xml:space="preserve"> app with some config, and test the final services. Specifically, I want to test that the custom </w:t>
+            </w:r>
+            <w:r>
+              <w:rPr>
+                <w:rStyle w:val="CdigoHTML"/>
+              </w:rPr>
+              <w:t>word_provider</w:t>
+            </w:r>
+            <w:r>
+              <w:rPr>
+                <w:rStyle w:val="subs-paragraph"/>
+              </w:rPr>
+              <w:t xml:space="preserve"> config works.</w:t>
+            </w:r>
+          </w:p>
+          <w:p/>
+        </w:tc>
+      </w:tr>
+    </w:tbl>
+    <w:p/>
+    <w:p>
+      <w:pPr>
+        <w:pStyle w:val="Prrafodelista"/>
+        <w:numPr>
+          <w:ilvl w:val="0"/>
+          <w:numId w:val="1"/>
+        </w:numPr>
+      </w:pPr>
+      <w:r>
+        <w:lastRenderedPageBreak/>
+        <w:t>Creamos una clase fake que implemente el interfaz que la clase de nuestro bundle esta ready para recibir:</w:t>
+      </w:r>
+    </w:p>
+    <w:p>
+      <w:pPr>
+        <w:pStyle w:val="Prrafodelista"/>
+      </w:pPr>
+    </w:p>
+    <w:p>
+      <w:pPr>
+        <w:pStyle w:val="HTMLconformatoprevio"/>
+        <w:shd w:val="clear" w:color="auto" w:fill="2B2B2B"/>
+        <w:rPr>
+          <w:color w:val="A9B7C6"/>
+        </w:rPr>
+      </w:pPr>
+      <w:proofErr w:type="gramStart"/>
+      <w:r>
+        <w:rPr>
+          <w:color w:val="CC7832"/>
+          <w:shd w:val="clear" w:color="auto" w:fill="232525"/>
+        </w:rPr>
+        <w:t>class</w:t>
+      </w:r>
+      <w:proofErr w:type="gramEnd"/>
+      <w:r>
+        <w:rPr>
+          <w:color w:val="CC7832"/>
+          <w:shd w:val="clear" w:color="auto" w:fill="232525"/>
+        </w:rPr>
+        <w:t xml:space="preserve"> </w:t>
+      </w:r>
+      <w:r>
+        <w:rPr>
+          <w:color w:val="72737A"/>
+          <w:shd w:val="clear" w:color="auto" w:fill="232525"/>
+        </w:rPr>
+        <w:t xml:space="preserve">ExampleOfMessageProvider </w:t>
+      </w:r>
+      <w:r>
+        <w:rPr>
+          <w:color w:val="CC7832"/>
+          <w:shd w:val="clear" w:color="auto" w:fill="232525"/>
+        </w:rPr>
+        <w:t xml:space="preserve">implements </w:t>
+      </w:r>
+      <w:r>
+        <w:rPr>
+          <w:color w:val="A9B7C6"/>
+          <w:shd w:val="clear" w:color="auto" w:fill="232525"/>
+        </w:rPr>
+        <w:t>MeetingMessageProviderInterface</w:t>
+      </w:r>
+      <w:r>
+        <w:rPr>
+          <w:color w:val="A9B7C6"/>
+          <w:shd w:val="clear" w:color="auto" w:fill="232525"/>
+        </w:rPr>
+        <w:br/>
+        <w:t>{</w:t>
+      </w:r>
+      <w:r>
+        <w:rPr>
+          <w:color w:val="A9B7C6"/>
+          <w:shd w:val="clear" w:color="auto" w:fill="232525"/>
+        </w:rPr>
+        <w:br/>
+        <w:t xml:space="preserve">    </w:t>
+      </w:r>
+      <w:r>
+        <w:rPr>
+          <w:color w:val="CC7832"/>
+          <w:shd w:val="clear" w:color="auto" w:fill="232525"/>
+        </w:rPr>
+        <w:t xml:space="preserve">public function </w:t>
+      </w:r>
+      <w:r>
+        <w:rPr>
+          <w:color w:val="FFC66D"/>
+          <w:shd w:val="clear" w:color="auto" w:fill="232525"/>
+        </w:rPr>
+        <w:t>getWordList</w:t>
+      </w:r>
+      <w:r>
+        <w:rPr>
+          <w:color w:val="A9B7C6"/>
+          <w:shd w:val="clear" w:color="auto" w:fill="232525"/>
+        </w:rPr>
+        <w:t xml:space="preserve">(): </w:t>
+      </w:r>
+      <w:r>
+        <w:rPr>
+          <w:color w:val="CC7832"/>
+          <w:shd w:val="clear" w:color="auto" w:fill="232525"/>
+        </w:rPr>
+        <w:t>array</w:t>
+      </w:r>
+      <w:r>
+        <w:rPr>
+          <w:color w:val="CC7832"/>
+          <w:shd w:val="clear" w:color="auto" w:fill="232525"/>
+        </w:rPr>
+        <w:br/>
+        <w:t xml:space="preserve">    </w:t>
+      </w:r>
+      <w:r>
+        <w:rPr>
+          <w:color w:val="A9B7C6"/>
+          <w:shd w:val="clear" w:color="auto" w:fill="232525"/>
+        </w:rPr>
+        <w:t>{</w:t>
+      </w:r>
+      <w:r>
+        <w:rPr>
+          <w:color w:val="A9B7C6"/>
+          <w:shd w:val="clear" w:color="auto" w:fill="232525"/>
+        </w:rPr>
+        <w:br/>
+        <w:t xml:space="preserve">        </w:t>
+      </w:r>
+      <w:r>
+        <w:rPr>
+          <w:color w:val="CC7832"/>
+          <w:shd w:val="clear" w:color="auto" w:fill="232525"/>
+        </w:rPr>
+        <w:t xml:space="preserve">return </w:t>
+      </w:r>
+      <w:r>
+        <w:rPr>
+          <w:color w:val="A9B7C6"/>
+          <w:shd w:val="clear" w:color="auto" w:fill="232525"/>
+        </w:rPr>
+        <w:t>[</w:t>
+      </w:r>
+      <w:r>
+        <w:rPr>
+          <w:color w:val="6A8759"/>
+          <w:shd w:val="clear" w:color="auto" w:fill="232525"/>
+        </w:rPr>
+        <w:t>'fake1test'</w:t>
+      </w:r>
+      <w:r>
+        <w:rPr>
+          <w:color w:val="CC7832"/>
+          <w:shd w:val="clear" w:color="auto" w:fill="232525"/>
+        </w:rPr>
+        <w:t xml:space="preserve">, </w:t>
+      </w:r>
+      <w:r>
+        <w:rPr>
+          <w:color w:val="6A8759"/>
+          <w:shd w:val="clear" w:color="auto" w:fill="232525"/>
+        </w:rPr>
+        <w:t>'fake2test'</w:t>
+      </w:r>
+      <w:r>
+        <w:rPr>
+          <w:color w:val="A9B7C6"/>
+          <w:shd w:val="clear" w:color="auto" w:fill="232525"/>
+        </w:rPr>
+        <w:t>]</w:t>
+      </w:r>
+      <w:r>
+        <w:rPr>
+          <w:color w:val="CC7832"/>
+          <w:shd w:val="clear" w:color="auto" w:fill="232525"/>
+        </w:rPr>
+        <w:t>;</w:t>
+      </w:r>
+      <w:r>
+        <w:rPr>
+          <w:color w:val="CC7832"/>
+          <w:shd w:val="clear" w:color="auto" w:fill="232525"/>
+        </w:rPr>
+        <w:br/>
+        <w:t xml:space="preserve">    </w:t>
+      </w:r>
+      <w:r>
+        <w:rPr>
+          <w:color w:val="A9B7C6"/>
+          <w:shd w:val="clear" w:color="auto" w:fill="232525"/>
+        </w:rPr>
+        <w:t>}</w:t>
+      </w:r>
+      <w:r>
+        <w:rPr>
+          <w:color w:val="A9B7C6"/>
+          <w:shd w:val="clear" w:color="auto" w:fill="232525"/>
+        </w:rPr>
+        <w:br/>
+        <w:t>}</w:t>
+      </w:r>
+    </w:p>
+    <w:p>
+      <w:pPr>
+        <w:pStyle w:val="Prrafodelista"/>
+      </w:pPr>
+    </w:p>
+    <w:p>
+      <w:pPr>
+        <w:pStyle w:val="Prrafodelista"/>
+        <w:numPr>
+          <w:ilvl w:val="0"/>
+          <w:numId w:val="1"/>
+        </w:numPr>
+      </w:pPr>
+      <w:r>
+        <w:t>Creamos el método para testearlo:</w:t>
+      </w:r>
+    </w:p>
+    <w:p>
+      <w:pPr>
+        <w:pStyle w:val="HTMLconformatoprevio"/>
+        <w:shd w:val="clear" w:color="auto" w:fill="2B2B2B"/>
+        <w:ind w:left="720"/>
+        <w:rPr>
+          <w:color w:val="A9B7C6"/>
+        </w:rPr>
+      </w:pPr>
+      <w:proofErr w:type="gramStart"/>
+      <w:r>
+        <w:rPr>
+          <w:color w:val="CC7832"/>
+          <w:shd w:val="clear" w:color="auto" w:fill="232525"/>
+        </w:rPr>
+        <w:t>public</w:t>
+      </w:r>
+      <w:proofErr w:type="gramEnd"/>
+      <w:r>
+        <w:rPr>
+          <w:color w:val="CC7832"/>
+          <w:shd w:val="clear" w:color="auto" w:fill="232525"/>
+        </w:rPr>
+        <w:t xml:space="preserve"> function </w:t>
+      </w:r>
+      <w:r>
+        <w:rPr>
+          <w:color w:val="FFC66D"/>
+          <w:shd w:val="clear" w:color="auto" w:fill="232525"/>
+        </w:rPr>
+        <w:t>testServiceWiringWithConfiguration</w:t>
+      </w:r>
+      <w:r>
+        <w:rPr>
+          <w:color w:val="A9B7C6"/>
+          <w:shd w:val="clear" w:color="auto" w:fill="232525"/>
+        </w:rPr>
+        <w:t>()</w:t>
+      </w:r>
+      <w:r>
+        <w:rPr>
+          <w:color w:val="A9B7C6"/>
+          <w:shd w:val="clear" w:color="auto" w:fill="232525"/>
+        </w:rPr>
+        <w:br/>
+        <w:t>{</w:t>
+      </w:r>
+      <w:r>
+        <w:rPr>
+          <w:color w:val="A9B7C6"/>
+          <w:shd w:val="clear" w:color="auto" w:fill="232525"/>
+        </w:rPr>
+        <w:br/>
+        <w:t xml:space="preserve">    </w:t>
+      </w:r>
+      <w:r>
+        <w:rPr>
+          <w:color w:val="808080"/>
+          <w:shd w:val="clear" w:color="auto" w:fill="232525"/>
+        </w:rPr>
+        <w:t>//init app with custom configuration</w:t>
+      </w:r>
+      <w:r>
+        <w:rPr>
+          <w:color w:val="808080"/>
+          <w:shd w:val="clear" w:color="auto" w:fill="232525"/>
+        </w:rPr>
+        <w:br/>
+        <w:t xml:space="preserve">    </w:t>
+      </w:r>
+      <w:r>
+        <w:rPr>
+          <w:color w:val="9876AA"/>
+          <w:shd w:val="clear" w:color="auto" w:fill="232525"/>
+        </w:rPr>
+        <w:t xml:space="preserve">$kernel </w:t>
+      </w:r>
+      <w:r>
+        <w:rPr>
+          <w:color w:val="A9B7C6"/>
+          <w:shd w:val="clear" w:color="auto" w:fill="232525"/>
+        </w:rPr>
+        <w:t xml:space="preserve">= </w:t>
+      </w:r>
+      <w:r>
+        <w:rPr>
+          <w:color w:val="CC7832"/>
+          <w:shd w:val="clear" w:color="auto" w:fill="232525"/>
+        </w:rPr>
+        <w:t xml:space="preserve">new </w:t>
+      </w:r>
+      <w:r>
+        <w:rPr>
+          <w:color w:val="A9B7C6"/>
+          <w:shd w:val="clear" w:color="auto" w:fill="232525"/>
+        </w:rPr>
+        <w:t>RealSymfonyAPPTestingKernel([</w:t>
+      </w:r>
+      <w:r>
+        <w:rPr>
+          <w:color w:val="A9B7C6"/>
+          <w:shd w:val="clear" w:color="auto" w:fill="232525"/>
+        </w:rPr>
+        <w:br/>
+        <w:t xml:space="preserve">                </w:t>
+      </w:r>
+      <w:r>
+        <w:rPr>
+          <w:color w:val="6A8759"/>
+          <w:shd w:val="clear" w:color="auto" w:fill="232525"/>
+        </w:rPr>
+        <w:t xml:space="preserve">'meeting_message_provider' </w:t>
+      </w:r>
+      <w:r>
+        <w:rPr>
+          <w:color w:val="A9B7C6"/>
+          <w:shd w:val="clear" w:color="auto" w:fill="232525"/>
+        </w:rPr>
+        <w:t xml:space="preserve">=&gt; </w:t>
+      </w:r>
+      <w:r>
+        <w:rPr>
+          <w:color w:val="6A8759"/>
+          <w:shd w:val="clear" w:color="auto" w:fill="232525"/>
+        </w:rPr>
+        <w:t>'example_meeting_provider'</w:t>
+      </w:r>
+      <w:r>
+        <w:rPr>
+          <w:color w:val="6A8759"/>
+          <w:shd w:val="clear" w:color="auto" w:fill="232525"/>
+        </w:rPr>
+        <w:br/>
+        <w:t xml:space="preserve">                </w:t>
+      </w:r>
+      <w:r>
+        <w:rPr>
+          <w:color w:val="A9B7C6"/>
+          <w:shd w:val="clear" w:color="auto" w:fill="232525"/>
+        </w:rPr>
+        <w:t>])</w:t>
+      </w:r>
+      <w:r>
+        <w:rPr>
+          <w:color w:val="CC7832"/>
+          <w:shd w:val="clear" w:color="auto" w:fill="232525"/>
+        </w:rPr>
+        <w:t>;</w:t>
+      </w:r>
+      <w:r>
+        <w:rPr>
+          <w:color w:val="CC7832"/>
+          <w:shd w:val="clear" w:color="auto" w:fill="232525"/>
+        </w:rPr>
+        <w:br/>
+        <w:t xml:space="preserve">    </w:t>
+      </w:r>
+      <w:r>
+        <w:rPr>
+          <w:color w:val="9876AA"/>
+          <w:shd w:val="clear" w:color="auto" w:fill="232525"/>
+        </w:rPr>
+        <w:t>$kernel</w:t>
+      </w:r>
+      <w:r>
+        <w:rPr>
+          <w:color w:val="A9B7C6"/>
+          <w:shd w:val="clear" w:color="auto" w:fill="232525"/>
+        </w:rPr>
+        <w:t>-&gt;</w:t>
+      </w:r>
+      <w:r>
+        <w:rPr>
+          <w:color w:val="FFC66D"/>
+          <w:shd w:val="clear" w:color="auto" w:fill="232525"/>
+        </w:rPr>
+        <w:t>boot</w:t>
+      </w:r>
+      <w:r>
+        <w:rPr>
+          <w:color w:val="A9B7C6"/>
+          <w:shd w:val="clear" w:color="auto" w:fill="232525"/>
+        </w:rPr>
+        <w:t>()</w:t>
+      </w:r>
+      <w:r>
+        <w:rPr>
+          <w:color w:val="CC7832"/>
+          <w:shd w:val="clear" w:color="auto" w:fill="232525"/>
+        </w:rPr>
+        <w:t>;</w:t>
+      </w:r>
+      <w:r>
+        <w:rPr>
+          <w:color w:val="CC7832"/>
+          <w:shd w:val="clear" w:color="auto" w:fill="232525"/>
+        </w:rPr>
+        <w:br/>
+        <w:t xml:space="preserve">    </w:t>
+      </w:r>
+      <w:r>
+        <w:rPr>
+          <w:color w:val="9876AA"/>
+          <w:shd w:val="clear" w:color="auto" w:fill="232525"/>
+        </w:rPr>
+        <w:t xml:space="preserve">$container </w:t>
+      </w:r>
+      <w:r>
+        <w:rPr>
+          <w:color w:val="A9B7C6"/>
+          <w:shd w:val="clear" w:color="auto" w:fill="232525"/>
+        </w:rPr>
+        <w:t xml:space="preserve">= </w:t>
+      </w:r>
+      <w:r>
+        <w:rPr>
+          <w:color w:val="9876AA"/>
+          <w:shd w:val="clear" w:color="auto" w:fill="232525"/>
+        </w:rPr>
+        <w:t>$kernel</w:t>
+      </w:r>
+      <w:r>
+        <w:rPr>
+          <w:color w:val="A9B7C6"/>
+          <w:shd w:val="clear" w:color="auto" w:fill="232525"/>
+        </w:rPr>
+        <w:t>-&gt;</w:t>
+      </w:r>
+      <w:r>
+        <w:rPr>
+          <w:color w:val="FFC66D"/>
+          <w:shd w:val="clear" w:color="auto" w:fill="232525"/>
+        </w:rPr>
+        <w:t>getContainer</w:t>
+      </w:r>
+      <w:r>
+        <w:rPr>
+          <w:color w:val="A9B7C6"/>
+          <w:shd w:val="clear" w:color="auto" w:fill="232525"/>
+        </w:rPr>
+        <w:t>()</w:t>
+      </w:r>
+      <w:r>
+        <w:rPr>
+          <w:color w:val="CC7832"/>
+          <w:shd w:val="clear" w:color="auto" w:fill="232525"/>
+        </w:rPr>
+        <w:t>;</w:t>
+      </w:r>
+      <w:r>
+        <w:rPr>
+          <w:color w:val="CC7832"/>
+          <w:shd w:val="clear" w:color="auto" w:fill="232525"/>
+        </w:rPr>
+        <w:br/>
+      </w:r>
+      <w:r>
+        <w:rPr>
+          <w:color w:val="CC7832"/>
+          <w:shd w:val="clear" w:color="auto" w:fill="232525"/>
+        </w:rPr>
+        <w:br/>
+        <w:t xml:space="preserve">    </w:t>
+      </w:r>
+      <w:r>
+        <w:rPr>
+          <w:color w:val="808080"/>
+          <w:shd w:val="clear" w:color="auto" w:fill="232525"/>
+        </w:rPr>
+        <w:t>//test that the service injected is the correct service</w:t>
+      </w:r>
+      <w:r>
+        <w:rPr>
+          <w:color w:val="808080"/>
+          <w:shd w:val="clear" w:color="auto" w:fill="232525"/>
+        </w:rPr>
+        <w:br/>
+        <w:t xml:space="preserve">    </w:t>
+      </w:r>
+      <w:r>
+        <w:rPr>
+          <w:color w:val="9876AA"/>
+          <w:shd w:val="clear" w:color="auto" w:fill="232525"/>
+        </w:rPr>
+        <w:t xml:space="preserve">$ipsum </w:t>
+      </w:r>
+      <w:r>
+        <w:rPr>
+          <w:color w:val="A9B7C6"/>
+          <w:shd w:val="clear" w:color="auto" w:fill="232525"/>
+        </w:rPr>
+        <w:t xml:space="preserve">= </w:t>
+      </w:r>
+      <w:r>
+        <w:rPr>
+          <w:color w:val="9876AA"/>
+          <w:shd w:val="clear" w:color="auto" w:fill="232525"/>
+        </w:rPr>
+        <w:t>$container</w:t>
+      </w:r>
+      <w:r>
+        <w:rPr>
+          <w:color w:val="A9B7C6"/>
+          <w:shd w:val="clear" w:color="auto" w:fill="232525"/>
+        </w:rPr>
+        <w:t>-&gt;</w:t>
+      </w:r>
+      <w:r>
+        <w:rPr>
+          <w:color w:val="FFC66D"/>
+          <w:shd w:val="clear" w:color="auto" w:fill="232525"/>
+        </w:rPr>
+        <w:t>get</w:t>
+      </w:r>
+      <w:r>
+        <w:rPr>
+          <w:color w:val="A9B7C6"/>
+          <w:shd w:val="clear" w:color="auto" w:fill="232525"/>
+        </w:rPr>
+        <w:t>(</w:t>
+      </w:r>
+      <w:r>
+        <w:rPr>
+          <w:color w:val="6A8759"/>
+          <w:shd w:val="clear" w:color="auto" w:fill="232525"/>
+        </w:rPr>
+        <w:t>'custom_paco_bundle.paco_number_generator'</w:t>
+      </w:r>
+      <w:r>
+        <w:rPr>
+          <w:color w:val="A9B7C6"/>
+          <w:shd w:val="clear" w:color="auto" w:fill="232525"/>
+        </w:rPr>
+        <w:t>)</w:t>
+      </w:r>
+      <w:r>
+        <w:rPr>
+          <w:color w:val="CC7832"/>
+          <w:shd w:val="clear" w:color="auto" w:fill="232525"/>
+        </w:rPr>
+        <w:t>;</w:t>
+      </w:r>
+      <w:r>
+        <w:rPr>
+          <w:color w:val="CC7832"/>
+          <w:shd w:val="clear" w:color="auto" w:fill="232525"/>
+        </w:rPr>
+        <w:br/>
+        <w:t xml:space="preserve">    </w:t>
+      </w:r>
+      <w:r>
+        <w:rPr>
+          <w:color w:val="9876AA"/>
+          <w:shd w:val="clear" w:color="auto" w:fill="232525"/>
+        </w:rPr>
+        <w:t>$this</w:t>
+      </w:r>
+      <w:r>
+        <w:rPr>
+          <w:color w:val="A9B7C6"/>
+          <w:shd w:val="clear" w:color="auto" w:fill="232525"/>
+        </w:rPr>
+        <w:t>-&gt;</w:t>
+      </w:r>
+      <w:r>
+        <w:rPr>
+          <w:color w:val="FFC66D"/>
+          <w:shd w:val="clear" w:color="auto" w:fill="232525"/>
+        </w:rPr>
+        <w:t>assertContains</w:t>
+      </w:r>
+      <w:r>
+        <w:rPr>
+          <w:color w:val="A9B7C6"/>
+          <w:shd w:val="clear" w:color="auto" w:fill="232525"/>
+        </w:rPr>
+        <w:t>(</w:t>
+      </w:r>
+      <w:r>
+        <w:rPr>
+          <w:color w:val="6A8759"/>
+          <w:shd w:val="clear" w:color="auto" w:fill="232525"/>
+        </w:rPr>
+        <w:t>'fake'</w:t>
+      </w:r>
+      <w:r>
+        <w:rPr>
+          <w:color w:val="CC7832"/>
+          <w:shd w:val="clear" w:color="auto" w:fill="232525"/>
+        </w:rPr>
+        <w:t xml:space="preserve">, </w:t>
+      </w:r>
+      <w:r>
+        <w:rPr>
+          <w:color w:val="9876AA"/>
+          <w:shd w:val="clear" w:color="auto" w:fill="232525"/>
+        </w:rPr>
+        <w:t>$ipsum</w:t>
+      </w:r>
+      <w:r>
+        <w:rPr>
+          <w:color w:val="A9B7C6"/>
+          <w:shd w:val="clear" w:color="auto" w:fill="232525"/>
+        </w:rPr>
+        <w:t>-&gt;</w:t>
+      </w:r>
+      <w:r>
+        <w:rPr>
+          <w:color w:val="FFC66D"/>
+          <w:shd w:val="clear" w:color="auto" w:fill="232525"/>
+        </w:rPr>
+        <w:t>getNumber</w:t>
+      </w:r>
+      <w:r>
+        <w:rPr>
+          <w:color w:val="A9B7C6"/>
+          <w:shd w:val="clear" w:color="auto" w:fill="232525"/>
+        </w:rPr>
+        <w:t>())</w:t>
+      </w:r>
+      <w:r>
+        <w:rPr>
+          <w:color w:val="CC7832"/>
+          <w:shd w:val="clear" w:color="auto" w:fill="232525"/>
+        </w:rPr>
+        <w:t>;</w:t>
+      </w:r>
+      <w:r>
+        <w:rPr>
+          <w:color w:val="CC7832"/>
+          <w:shd w:val="clear" w:color="auto" w:fill="232525"/>
+        </w:rPr>
+        <w:br/>
+      </w:r>
+      <w:r>
+        <w:rPr>
+          <w:color w:val="A9B7C6"/>
+          <w:shd w:val="clear" w:color="auto" w:fill="232525"/>
+        </w:rPr>
+        <w:t>}</w:t>
+      </w:r>
+    </w:p>
+    <w:p/>
+    <w:p>
+      <w:pPr>
+        <w:pStyle w:val="Prrafodelista"/>
+        <w:numPr>
+          <w:ilvl w:val="0"/>
+          <w:numId w:val="1"/>
+        </w:numPr>
+      </w:pPr>
+      <w:r>
+        <w:t>Para para ello hemos de modificar el RealSymfonyAPPTestingKernel para emular que carga una configuración determinada:</w:t>
+      </w:r>
+    </w:p>
+    <w:p>
+      <w:pPr>
+        <w:ind w:left="360"/>
+      </w:pPr>
+      <w:r>
+        <w:t>Pero claro en lugar de que parsee un .yaml lo emulamos con un bloque de php con loader-&gt;load llamando a un callback function ContainerBuilder</w:t>
+      </w:r>
+      <w:proofErr w:type="gramStart"/>
+      <w:r>
+        <w:t>…(</w:t>
+      </w:r>
+      <w:proofErr w:type="gramEnd"/>
+      <w:r>
+        <w:t xml:space="preserve">…) y le pasamos el servicio o clase </w:t>
+      </w:r>
+    </w:p>
+    <w:p>
+      <w:pPr>
+        <w:ind w:left="360"/>
+      </w:pPr>
+    </w:p>
+    <w:p>
+      <w:pPr>
+        <w:pStyle w:val="HTMLconformatoprevio"/>
+        <w:shd w:val="clear" w:color="auto" w:fill="2B2B2B"/>
+        <w:rPr>
+          <w:color w:val="A9B7C6"/>
+          <w:sz w:val="18"/>
+          <w:szCs w:val="18"/>
+        </w:rPr>
+      </w:pPr>
+      <w:r>
+        <w:rPr>
+          <w:color w:val="808080"/>
+          <w:sz w:val="18"/>
+          <w:szCs w:val="18"/>
+          <w:shd w:val="clear" w:color="auto" w:fill="232525"/>
+        </w:rPr>
+        <w:t>//this is the method that's responsible for parsing all the YAML files in the config/packages directory and the services.yaml file.</w:t>
+      </w:r>
+      <w:r>
+        <w:rPr>
+          <w:color w:val="808080"/>
+          <w:sz w:val="18"/>
+          <w:szCs w:val="18"/>
+          <w:shd w:val="clear" w:color="auto" w:fill="232525"/>
+        </w:rPr>
+        <w:br/>
+      </w:r>
+      <w:proofErr w:type="gramStart"/>
+      <w:r>
+        <w:rPr>
+          <w:color w:val="CC7832"/>
+          <w:sz w:val="18"/>
+          <w:szCs w:val="18"/>
+          <w:shd w:val="clear" w:color="auto" w:fill="232525"/>
+        </w:rPr>
+        <w:t>public</w:t>
+      </w:r>
+      <w:proofErr w:type="gramEnd"/>
+      <w:r>
+        <w:rPr>
+          <w:color w:val="CC7832"/>
+          <w:sz w:val="18"/>
+          <w:szCs w:val="18"/>
+          <w:shd w:val="clear" w:color="auto" w:fill="232525"/>
+        </w:rPr>
+        <w:t xml:space="preserve"> function </w:t>
+      </w:r>
+      <w:r>
+        <w:rPr>
+          <w:color w:val="FFC66D"/>
+          <w:sz w:val="18"/>
+          <w:szCs w:val="18"/>
+          <w:shd w:val="clear" w:color="auto" w:fill="232525"/>
+        </w:rPr>
+        <w:t>registerContainerConfiguration</w:t>
+      </w:r>
+      <w:r>
+        <w:rPr>
+          <w:color w:val="A9B7C6"/>
+          <w:sz w:val="18"/>
+          <w:szCs w:val="18"/>
+          <w:shd w:val="clear" w:color="auto" w:fill="232525"/>
+        </w:rPr>
+        <w:t xml:space="preserve">(LoaderInterface </w:t>
+      </w:r>
+      <w:r>
+        <w:rPr>
+          <w:color w:val="9876AA"/>
+          <w:sz w:val="18"/>
+          <w:szCs w:val="18"/>
+          <w:shd w:val="clear" w:color="auto" w:fill="232525"/>
+        </w:rPr>
+        <w:t>$loader</w:t>
+      </w:r>
+      <w:r>
+        <w:rPr>
+          <w:color w:val="A9B7C6"/>
+          <w:sz w:val="18"/>
+          <w:szCs w:val="18"/>
+          <w:shd w:val="clear" w:color="auto" w:fill="232525"/>
+        </w:rPr>
+        <w:t>)</w:t>
+      </w:r>
+      <w:r>
+        <w:rPr>
+          <w:color w:val="A9B7C6"/>
+          <w:sz w:val="18"/>
+          <w:szCs w:val="18"/>
+          <w:shd w:val="clear" w:color="auto" w:fill="232525"/>
+        </w:rPr>
+        <w:br/>
+        <w:t>{</w:t>
+      </w:r>
+      <w:r>
+        <w:rPr>
+          <w:color w:val="A9B7C6"/>
+          <w:sz w:val="18"/>
+          <w:szCs w:val="18"/>
+          <w:shd w:val="clear" w:color="auto" w:fill="232525"/>
+        </w:rPr>
+        <w:br/>
+        <w:t xml:space="preserve">    </w:t>
+      </w:r>
+      <w:r>
+        <w:rPr>
+          <w:color w:val="808080"/>
+          <w:sz w:val="18"/>
+          <w:szCs w:val="18"/>
+          <w:shd w:val="clear" w:color="auto" w:fill="232525"/>
+        </w:rPr>
+        <w:t>//Instead of parsing YAML files, we can instead put all that logic into PHP with $loader-&gt;load()</w:t>
+      </w:r>
+      <w:r>
+        <w:rPr>
+          <w:color w:val="808080"/>
+          <w:sz w:val="18"/>
+          <w:szCs w:val="18"/>
+          <w:shd w:val="clear" w:color="auto" w:fill="232525"/>
+        </w:rPr>
+        <w:br/>
+        <w:t xml:space="preserve">    //passing it a callback function with a ContainerBuilder argument.</w:t>
+      </w:r>
+      <w:r>
+        <w:rPr>
+          <w:color w:val="808080"/>
+          <w:sz w:val="18"/>
+          <w:szCs w:val="18"/>
+          <w:shd w:val="clear" w:color="auto" w:fill="232525"/>
+        </w:rPr>
+        <w:br/>
+        <w:t xml:space="preserve">    // Inside of here, we can start registering services and passing bundle extension configuration</w:t>
+      </w:r>
+      <w:r>
+        <w:rPr>
+          <w:color w:val="808080"/>
+          <w:sz w:val="18"/>
+          <w:szCs w:val="18"/>
+          <w:shd w:val="clear" w:color="auto" w:fill="232525"/>
+        </w:rPr>
+        <w:br/>
+        <w:t xml:space="preserve">    </w:t>
+      </w:r>
+      <w:r>
+        <w:rPr>
+          <w:color w:val="9876AA"/>
+          <w:sz w:val="18"/>
+          <w:szCs w:val="18"/>
+          <w:shd w:val="clear" w:color="auto" w:fill="232525"/>
+        </w:rPr>
+        <w:t>$loader</w:t>
+      </w:r>
+      <w:r>
+        <w:rPr>
+          <w:color w:val="A9B7C6"/>
+          <w:sz w:val="18"/>
+          <w:szCs w:val="18"/>
+          <w:shd w:val="clear" w:color="auto" w:fill="232525"/>
+        </w:rPr>
+        <w:t>-&gt;</w:t>
+      </w:r>
+      <w:r>
+        <w:rPr>
+          <w:color w:val="FFC66D"/>
+          <w:sz w:val="18"/>
+          <w:szCs w:val="18"/>
+          <w:shd w:val="clear" w:color="auto" w:fill="232525"/>
+        </w:rPr>
+        <w:t>load</w:t>
+      </w:r>
+      <w:r>
+        <w:rPr>
+          <w:color w:val="A9B7C6"/>
+          <w:sz w:val="18"/>
+          <w:szCs w:val="18"/>
+          <w:shd w:val="clear" w:color="auto" w:fill="232525"/>
+        </w:rPr>
+        <w:t>(</w:t>
+      </w:r>
+      <w:r>
+        <w:rPr>
+          <w:color w:val="CC7832"/>
+          <w:sz w:val="18"/>
+          <w:szCs w:val="18"/>
+          <w:shd w:val="clear" w:color="auto" w:fill="232525"/>
+        </w:rPr>
+        <w:t>function</w:t>
+      </w:r>
+      <w:r>
+        <w:rPr>
+          <w:color w:val="A9B7C6"/>
+          <w:sz w:val="18"/>
+          <w:szCs w:val="18"/>
+          <w:shd w:val="clear" w:color="auto" w:fill="232525"/>
+        </w:rPr>
+        <w:t xml:space="preserve">(ContainerBuilder </w:t>
+      </w:r>
+      <w:r>
+        <w:rPr>
+          <w:color w:val="9876AA"/>
+          <w:sz w:val="18"/>
+          <w:szCs w:val="18"/>
+          <w:shd w:val="clear" w:color="auto" w:fill="232525"/>
+        </w:rPr>
+        <w:t>$container</w:t>
+      </w:r>
+      <w:r>
+        <w:rPr>
+          <w:color w:val="A9B7C6"/>
+          <w:sz w:val="18"/>
+          <w:szCs w:val="18"/>
+          <w:shd w:val="clear" w:color="auto" w:fill="232525"/>
+        </w:rPr>
+        <w:t>) {</w:t>
+      </w:r>
+      <w:r>
+        <w:rPr>
+          <w:color w:val="A9B7C6"/>
+          <w:sz w:val="18"/>
+          <w:szCs w:val="18"/>
+          <w:shd w:val="clear" w:color="auto" w:fill="232525"/>
+        </w:rPr>
+        <w:br/>
+        <w:t xml:space="preserve">        </w:t>
+      </w:r>
+      <w:r>
+        <w:rPr>
+          <w:color w:val="9876AA"/>
+          <w:sz w:val="18"/>
+          <w:szCs w:val="18"/>
+          <w:shd w:val="clear" w:color="auto" w:fill="232525"/>
+        </w:rPr>
+        <w:t>$container</w:t>
+      </w:r>
+      <w:r>
+        <w:rPr>
+          <w:color w:val="A9B7C6"/>
+          <w:sz w:val="18"/>
+          <w:szCs w:val="18"/>
+          <w:shd w:val="clear" w:color="auto" w:fill="232525"/>
+        </w:rPr>
+        <w:t>-&gt;</w:t>
+      </w:r>
+      <w:r>
+        <w:rPr>
+          <w:color w:val="FFC66D"/>
+          <w:sz w:val="18"/>
+          <w:szCs w:val="18"/>
+          <w:shd w:val="clear" w:color="auto" w:fill="232525"/>
+        </w:rPr>
+        <w:t>register</w:t>
+      </w:r>
+      <w:r>
+        <w:rPr>
+          <w:color w:val="A9B7C6"/>
+          <w:sz w:val="18"/>
+          <w:szCs w:val="18"/>
+          <w:shd w:val="clear" w:color="auto" w:fill="232525"/>
+        </w:rPr>
+        <w:t>(</w:t>
+      </w:r>
+      <w:r>
+        <w:rPr>
+          <w:color w:val="6A8759"/>
+          <w:sz w:val="18"/>
+          <w:szCs w:val="18"/>
+          <w:shd w:val="clear" w:color="auto" w:fill="232525"/>
+        </w:rPr>
+        <w:t>'example_meeting_provider'</w:t>
+      </w:r>
+      <w:r>
+        <w:rPr>
+          <w:color w:val="CC7832"/>
+          <w:sz w:val="18"/>
+          <w:szCs w:val="18"/>
+          <w:shd w:val="clear" w:color="auto" w:fill="232525"/>
+        </w:rPr>
+        <w:t xml:space="preserve">, </w:t>
+      </w:r>
+      <w:r>
+        <w:rPr>
+          <w:color w:val="A9B7C6"/>
+          <w:sz w:val="18"/>
+          <w:szCs w:val="18"/>
+          <w:shd w:val="clear" w:color="auto" w:fill="232525"/>
+        </w:rPr>
+        <w:t>ExampleOfMessageProvider</w:t>
+      </w:r>
+      <w:proofErr w:type="gramStart"/>
+      <w:r>
+        <w:rPr>
+          <w:color w:val="A9B7C6"/>
+          <w:sz w:val="18"/>
+          <w:szCs w:val="18"/>
+          <w:shd w:val="clear" w:color="auto" w:fill="232525"/>
+        </w:rPr>
+        <w:t>::</w:t>
+      </w:r>
+      <w:r>
+        <w:rPr>
+          <w:color w:val="CC7832"/>
+          <w:sz w:val="18"/>
+          <w:szCs w:val="18"/>
+          <w:shd w:val="clear" w:color="auto" w:fill="232525"/>
+        </w:rPr>
+        <w:t>class</w:t>
+      </w:r>
+      <w:proofErr w:type="gramEnd"/>
+      <w:r>
+        <w:rPr>
+          <w:color w:val="A9B7C6"/>
+          <w:sz w:val="18"/>
+          <w:szCs w:val="18"/>
+          <w:shd w:val="clear" w:color="auto" w:fill="232525"/>
+        </w:rPr>
+        <w:t>)</w:t>
+      </w:r>
+      <w:r>
+        <w:rPr>
+          <w:color w:val="CC7832"/>
+          <w:sz w:val="18"/>
+          <w:szCs w:val="18"/>
+          <w:shd w:val="clear" w:color="auto" w:fill="232525"/>
+        </w:rPr>
+        <w:t>;</w:t>
+      </w:r>
+      <w:r>
+        <w:rPr>
+          <w:color w:val="CC7832"/>
+          <w:sz w:val="18"/>
+          <w:szCs w:val="18"/>
+          <w:shd w:val="clear" w:color="auto" w:fill="232525"/>
+        </w:rPr>
+        <w:br/>
+        <w:t xml:space="preserve">        </w:t>
+      </w:r>
+      <w:r>
+        <w:rPr>
+          <w:color w:val="9876AA"/>
+          <w:sz w:val="18"/>
+          <w:szCs w:val="18"/>
+          <w:shd w:val="clear" w:color="auto" w:fill="232525"/>
+        </w:rPr>
+        <w:t>$container</w:t>
+      </w:r>
+      <w:r>
+        <w:rPr>
+          <w:color w:val="A9B7C6"/>
+          <w:sz w:val="18"/>
+          <w:szCs w:val="18"/>
+          <w:shd w:val="clear" w:color="auto" w:fill="232525"/>
+        </w:rPr>
+        <w:t>-&gt;</w:t>
+      </w:r>
+      <w:r>
+        <w:rPr>
+          <w:color w:val="FFC66D"/>
+          <w:sz w:val="18"/>
+          <w:szCs w:val="18"/>
+          <w:shd w:val="clear" w:color="auto" w:fill="232525"/>
+        </w:rPr>
+        <w:t>loadFromExtension</w:t>
+      </w:r>
+      <w:r>
+        <w:rPr>
+          <w:color w:val="A9B7C6"/>
+          <w:sz w:val="18"/>
+          <w:szCs w:val="18"/>
+          <w:shd w:val="clear" w:color="auto" w:fill="232525"/>
+        </w:rPr>
+        <w:t>(</w:t>
+      </w:r>
+      <w:r>
+        <w:rPr>
+          <w:color w:val="6A8759"/>
+          <w:sz w:val="18"/>
+          <w:szCs w:val="18"/>
+          <w:shd w:val="clear" w:color="auto" w:fill="232525"/>
+        </w:rPr>
+        <w:t>'paco_number_generator'</w:t>
+      </w:r>
+      <w:r>
+        <w:rPr>
+          <w:color w:val="CC7832"/>
+          <w:sz w:val="18"/>
+          <w:szCs w:val="18"/>
+          <w:shd w:val="clear" w:color="auto" w:fill="232525"/>
+        </w:rPr>
+        <w:t xml:space="preserve">, </w:t>
+      </w:r>
+      <w:r>
+        <w:rPr>
+          <w:color w:val="9876AA"/>
+          <w:sz w:val="18"/>
+          <w:szCs w:val="18"/>
+          <w:shd w:val="clear" w:color="auto" w:fill="232525"/>
+        </w:rPr>
+        <w:t>$this</w:t>
+      </w:r>
+      <w:r>
+        <w:rPr>
+          <w:color w:val="A9B7C6"/>
+          <w:sz w:val="18"/>
+          <w:szCs w:val="18"/>
+          <w:shd w:val="clear" w:color="auto" w:fill="232525"/>
+        </w:rPr>
+        <w:t>-&gt;</w:t>
+      </w:r>
+      <w:r>
+        <w:rPr>
+          <w:color w:val="9876AA"/>
+          <w:sz w:val="18"/>
+          <w:szCs w:val="18"/>
+          <w:shd w:val="clear" w:color="auto" w:fill="232525"/>
+        </w:rPr>
+        <w:t>bundleConfig</w:t>
+      </w:r>
+      <w:r>
+        <w:rPr>
+          <w:color w:val="A9B7C6"/>
+          <w:sz w:val="18"/>
+          <w:szCs w:val="18"/>
+          <w:shd w:val="clear" w:color="auto" w:fill="232525"/>
+        </w:rPr>
+        <w:t>)</w:t>
+      </w:r>
+      <w:r>
+        <w:rPr>
+          <w:color w:val="CC7832"/>
+          <w:sz w:val="18"/>
+          <w:szCs w:val="18"/>
+          <w:shd w:val="clear" w:color="auto" w:fill="232525"/>
+        </w:rPr>
+        <w:t>;</w:t>
+      </w:r>
+      <w:r>
+        <w:rPr>
+          <w:color w:val="CC7832"/>
+          <w:sz w:val="18"/>
+          <w:szCs w:val="18"/>
+          <w:shd w:val="clear" w:color="auto" w:fill="232525"/>
+        </w:rPr>
+        <w:br/>
+        <w:t xml:space="preserve">    </w:t>
+      </w:r>
+      <w:r>
+        <w:rPr>
+          <w:color w:val="A9B7C6"/>
+          <w:sz w:val="18"/>
+          <w:szCs w:val="18"/>
+          <w:shd w:val="clear" w:color="auto" w:fill="232525"/>
+        </w:rPr>
+        <w:t>})</w:t>
+      </w:r>
+      <w:r>
+        <w:rPr>
+          <w:color w:val="CC7832"/>
+          <w:sz w:val="18"/>
+          <w:szCs w:val="18"/>
+          <w:shd w:val="clear" w:color="auto" w:fill="232525"/>
+        </w:rPr>
+        <w:t>;</w:t>
+      </w:r>
+      <w:r>
+        <w:rPr>
+          <w:color w:val="CC7832"/>
+          <w:sz w:val="18"/>
+          <w:szCs w:val="18"/>
+          <w:shd w:val="clear" w:color="auto" w:fill="232525"/>
+        </w:rPr>
+        <w:br/>
+      </w:r>
+      <w:r>
+        <w:rPr>
+          <w:color w:val="A9B7C6"/>
+          <w:sz w:val="18"/>
+          <w:szCs w:val="18"/>
+          <w:shd w:val="clear" w:color="auto" w:fill="232525"/>
+        </w:rPr>
+        <w:t>}</w:t>
+      </w:r>
+    </w:p>
+    <w:p>
+      <w:pPr>
+        <w:ind w:left="360"/>
+      </w:pPr>
+    </w:p>
+    <w:p>
+      <w:pPr>
+        <w:ind w:left="360"/>
+      </w:pPr>
+    </w:p>
     <w:sectPr>
       <w:pgSz w:w="11906" w:h="16838"/>
       <w:pgMar w:top="1417" w:right="1701" w:bottom="1417" w:left="1701" w:header="708" w:footer="708" w:gutter="0"/>
@@ -10793,6 +14265,103 @@
     </w:sectPr>
   </w:body>
 </w:document>
+</file>
+
+<file path=word/numbering.xml><?xml version="1.0" encoding="utf-8"?>
+<w:numbering xmlns:ve="http://schemas.openxmlformats.org/markup-compatibility/2006" xmlns:o="urn:schemas-microsoft-com:office:office" xmlns:r="http://schemas.openxmlformats.org/officeDocument/2006/relationships" xmlns:m="http://schemas.openxmlformats.org/officeDocument/2006/math" xmlns:v="urn:schemas-microsoft-com:vml" xmlns:wp="http://schemas.openxmlformats.org/drawingml/2006/wordprocessingDrawing" xmlns:w10="urn:schemas-microsoft-com:office:word" xmlns:w="http://schemas.openxmlformats.org/wordprocessingml/2006/main" xmlns:wne="http://schemas.microsoft.com/office/word/2006/wordml">
+  <w:abstractNum w:abstractNumId="0">
+    <w:nsid w:val="662F7481"/>
+    <w:multiLevelType w:val="hybridMultilevel"/>
+    <w:tmpl w:val="318E929E"/>
+    <w:lvl w:ilvl="0" w:tplc="0C0A0011">
+      <w:start w:val="1"/>
+      <w:numFmt w:val="decimal"/>
+      <w:lvlText w:val="%1)"/>
+      <w:lvlJc w:val="left"/>
+      <w:pPr>
+        <w:ind w:left="720" w:hanging="360"/>
+      </w:pPr>
+      <w:rPr>
+        <w:rFonts w:hint="default"/>
+      </w:rPr>
+    </w:lvl>
+    <w:lvl w:ilvl="1" w:tplc="0C0A0019" w:tentative="1">
+      <w:start w:val="1"/>
+      <w:numFmt w:val="lowerLetter"/>
+      <w:lvlText w:val="%2."/>
+      <w:lvlJc w:val="left"/>
+      <w:pPr>
+        <w:ind w:left="1440" w:hanging="360"/>
+      </w:pPr>
+    </w:lvl>
+    <w:lvl w:ilvl="2" w:tplc="0C0A001B" w:tentative="1">
+      <w:start w:val="1"/>
+      <w:numFmt w:val="lowerRoman"/>
+      <w:lvlText w:val="%3."/>
+      <w:lvlJc w:val="right"/>
+      <w:pPr>
+        <w:ind w:left="2160" w:hanging="180"/>
+      </w:pPr>
+    </w:lvl>
+    <w:lvl w:ilvl="3" w:tplc="0C0A000F" w:tentative="1">
+      <w:start w:val="1"/>
+      <w:numFmt w:val="decimal"/>
+      <w:lvlText w:val="%4."/>
+      <w:lvlJc w:val="left"/>
+      <w:pPr>
+        <w:ind w:left="2880" w:hanging="360"/>
+      </w:pPr>
+    </w:lvl>
+    <w:lvl w:ilvl="4" w:tplc="0C0A0019" w:tentative="1">
+      <w:start w:val="1"/>
+      <w:numFmt w:val="lowerLetter"/>
+      <w:lvlText w:val="%5."/>
+      <w:lvlJc w:val="left"/>
+      <w:pPr>
+        <w:ind w:left="3600" w:hanging="360"/>
+      </w:pPr>
+    </w:lvl>
+    <w:lvl w:ilvl="5" w:tplc="0C0A001B" w:tentative="1">
+      <w:start w:val="1"/>
+      <w:numFmt w:val="lowerRoman"/>
+      <w:lvlText w:val="%6."/>
+      <w:lvlJc w:val="right"/>
+      <w:pPr>
+        <w:ind w:left="4320" w:hanging="180"/>
+      </w:pPr>
+    </w:lvl>
+    <w:lvl w:ilvl="6" w:tplc="0C0A000F" w:tentative="1">
+      <w:start w:val="1"/>
+      <w:numFmt w:val="decimal"/>
+      <w:lvlText w:val="%7."/>
+      <w:lvlJc w:val="left"/>
+      <w:pPr>
+        <w:ind w:left="5040" w:hanging="360"/>
+      </w:pPr>
+    </w:lvl>
+    <w:lvl w:ilvl="7" w:tplc="0C0A0019" w:tentative="1">
+      <w:start w:val="1"/>
+      <w:numFmt w:val="lowerLetter"/>
+      <w:lvlText w:val="%8."/>
+      <w:lvlJc w:val="left"/>
+      <w:pPr>
+        <w:ind w:left="5760" w:hanging="360"/>
+      </w:pPr>
+    </w:lvl>
+    <w:lvl w:ilvl="8" w:tplc="0C0A001B" w:tentative="1">
+      <w:start w:val="1"/>
+      <w:numFmt w:val="lowerRoman"/>
+      <w:lvlText w:val="%9."/>
+      <w:lvlJc w:val="right"/>
+      <w:pPr>
+        <w:ind w:left="6480" w:hanging="180"/>
+      </w:pPr>
+    </w:lvl>
+  </w:abstractNum>
+  <w:num w:numId="1">
+    <w:abstractNumId w:val="0"/>
+  </w:num>
+</w:numbering>
 </file>
 
 <file path=word/styles.xml><?xml version="1.0" encoding="utf-8"?>
@@ -11198,6 +14767,27 @@
     <w:basedOn w:val="Fuentedeprrafopredeter"/>
     <w:rsid w:val="00AE6F94"/>
   </w:style>
+  <w:style w:type="character" w:customStyle="1" w:styleId="blob-code-wrapper">
+    <w:name w:val="blob-code-wrapper"/>
+    <w:basedOn w:val="Fuentedeprrafopredeter"/>
+    <w:rsid w:val="00D96B91"/>
+  </w:style>
+  <w:style w:type="character" w:customStyle="1" w:styleId="hljs-attr">
+    <w:name w:val="hljs-attr"/>
+    <w:basedOn w:val="Fuentedeprrafopredeter"/>
+    <w:rsid w:val="00D96B91"/>
+  </w:style>
+  <w:style w:type="paragraph" w:styleId="Prrafodelista">
+    <w:name w:val="List Paragraph"/>
+    <w:basedOn w:val="Normal"/>
+    <w:uiPriority w:val="34"/>
+    <w:qFormat/>
+    <w:rsid w:val="00A03AB8"/>
+    <w:pPr>
+      <w:ind w:left="720"/>
+      <w:contextualSpacing/>
+    </w:pPr>
+  </w:style>
 </w:styles>
 </file>
 

</xml_diff>